<commit_message>
Added Class Discussions for Server
</commit_message>
<xml_diff>
--- a/Documentation/Group 22 Initial Report.docx
+++ b/Documentation/Group 22 Initial Report.docx
@@ -13,20 +13,48 @@
         <w:rPr>
           <w:lang w:val="en-US"/>
         </w:rPr>
-        <w:t>Initial Report Group 22 End project FourUp 2015</w:t>
-      </w:r>
-    </w:p>
-    <w:p>
-      <w:pPr>
-        <w:rPr>
-          <w:lang w:val="en-US"/>
-        </w:rPr>
-      </w:pPr>
-      <w:r>
-        <w:rPr>
-          <w:lang w:val="en-US"/>
-        </w:rPr>
-        <w:t>Peter Beers s120</w:t>
+        <w:t xml:space="preserve">Initial Report Group 22 End project </w:t>
+      </w:r>
+      <w:proofErr w:type="spellStart"/>
+      <w:r>
+        <w:rPr>
+          <w:lang w:val="en-US"/>
+        </w:rPr>
+        <w:t>FourUp</w:t>
+      </w:r>
+      <w:proofErr w:type="spellEnd"/>
+      <w:r>
+        <w:rPr>
+          <w:lang w:val="en-US"/>
+        </w:rPr>
+        <w:t xml:space="preserve"> 2015</w:t>
+      </w:r>
+    </w:p>
+    <w:p>
+      <w:pPr>
+        <w:rPr>
+          <w:lang w:val="en-US"/>
+        </w:rPr>
+      </w:pPr>
+      <w:r>
+        <w:rPr>
+          <w:lang w:val="en-US"/>
+        </w:rPr>
+        <w:t xml:space="preserve">Peter </w:t>
+      </w:r>
+      <w:proofErr w:type="gramStart"/>
+      <w:r>
+        <w:rPr>
+          <w:lang w:val="en-US"/>
+        </w:rPr>
+        <w:t>Beers</w:t>
+      </w:r>
+      <w:proofErr w:type="gramEnd"/>
+      <w:r>
+        <w:rPr>
+          <w:lang w:val="en-US"/>
+        </w:rPr>
+        <w:t xml:space="preserve"> s120</w:t>
       </w:r>
     </w:p>
     <w:p>
@@ -42,10 +70,22 @@
         <w:rPr>
           <w:lang w:val="en-US"/>
         </w:rPr>
-        <w:t>Stephan Braams s1359185</w:t>
-      </w:r>
-      <w:bookmarkStart w:id="0" w:name="_GoBack"/>
-      <w:bookmarkEnd w:id="0"/>
+        <w:t xml:space="preserve">Stephan </w:t>
+      </w:r>
+      <w:proofErr w:type="spellStart"/>
+      <w:r>
+        <w:rPr>
+          <w:lang w:val="en-US"/>
+        </w:rPr>
+        <w:t>Braams</w:t>
+      </w:r>
+      <w:proofErr w:type="spellEnd"/>
+      <w:r>
+        <w:rPr>
+          <w:lang w:val="en-US"/>
+        </w:rPr>
+        <w:t xml:space="preserve"> s1359185</w:t>
+      </w:r>
       <w:r>
         <w:rPr>
           <w:lang w:val="en-US"/>
@@ -58,6 +98,7 @@
         <w:pStyle w:val="TOCHeading"/>
       </w:pPr>
       <w:r>
+        <w:lastRenderedPageBreak/>
         <w:t>Table of Contents</w:t>
       </w:r>
     </w:p>
@@ -1562,14 +1603,15 @@
           <w:lang w:val="en-US"/>
         </w:rPr>
       </w:pPr>
-      <w:bookmarkStart w:id="1" w:name="_Toc408928729"/>
-      <w:r>
-        <w:rPr>
-          <w:lang w:val="en-US"/>
-        </w:rPr>
+      <w:bookmarkStart w:id="0" w:name="_Toc408928729"/>
+      <w:r>
+        <w:rPr>
+          <w:lang w:val="en-US"/>
+        </w:rPr>
+        <w:lastRenderedPageBreak/>
         <w:t>Discussion of the Overall Design</w:t>
       </w:r>
-      <w:bookmarkEnd w:id="1"/>
+      <w:bookmarkEnd w:id="0"/>
     </w:p>
     <w:p>
       <w:pPr>
@@ -1708,7 +1750,7 @@
           <w:lang w:val="en-US"/>
         </w:rPr>
       </w:pPr>
-      <w:bookmarkStart w:id="2" w:name="_Toc408928730"/>
+      <w:bookmarkStart w:id="1" w:name="_Toc408928730"/>
       <w:r>
         <w:rPr>
           <w:lang w:val="en-US"/>
@@ -1740,7 +1782,7 @@
         </w:rPr>
         <w:t>iagram and explanation</w:t>
       </w:r>
-      <w:bookmarkEnd w:id="2"/>
+      <w:bookmarkEnd w:id="1"/>
     </w:p>
     <w:p>
       <w:pPr>
@@ -1846,7 +1888,35 @@
         <w:rPr>
           <w:lang w:val="en-US"/>
         </w:rPr>
-        <w:t xml:space="preserve"> models the FourUp game and is responsible for assigning turns, checking if moves are correct and notifying the GameController if the game has ended. As the name suggests it fulfills the Model role in the Model-View-Controller pattern. It was decided to use an interface </w:t>
+        <w:t xml:space="preserve"> models the </w:t>
+      </w:r>
+      <w:proofErr w:type="spellStart"/>
+      <w:r>
+        <w:rPr>
+          <w:lang w:val="en-US"/>
+        </w:rPr>
+        <w:t>FourUp</w:t>
+      </w:r>
+      <w:proofErr w:type="spellEnd"/>
+      <w:r>
+        <w:rPr>
+          <w:lang w:val="en-US"/>
+        </w:rPr>
+        <w:t xml:space="preserve"> game and is responsible for assigning turns, checking if moves are correct and notifying the </w:t>
+      </w:r>
+      <w:proofErr w:type="spellStart"/>
+      <w:r>
+        <w:rPr>
+          <w:lang w:val="en-US"/>
+        </w:rPr>
+        <w:t>GameController</w:t>
+      </w:r>
+      <w:proofErr w:type="spellEnd"/>
+      <w:r>
+        <w:rPr>
+          <w:lang w:val="en-US"/>
+        </w:rPr>
+        <w:t xml:space="preserve"> if the game has ended. As the name suggests it fulfills the Model role in the Model-View-Controller pattern. It was decided to use an interface </w:t>
       </w:r>
       <w:r>
         <w:rPr>
@@ -1889,7 +1959,21 @@
         <w:rPr>
           <w:lang w:val="en-US"/>
         </w:rPr>
-        <w:t xml:space="preserve">. We decided to let the ServerController handle the logic for the GUI through action handlers to ensure a degree of separation between Controller and View. As with the Model we use an interface </w:t>
+        <w:t xml:space="preserve">. We decided to let the </w:t>
+      </w:r>
+      <w:proofErr w:type="spellStart"/>
+      <w:r>
+        <w:rPr>
+          <w:lang w:val="en-US"/>
+        </w:rPr>
+        <w:t>ServerController</w:t>
+      </w:r>
+      <w:proofErr w:type="spellEnd"/>
+      <w:r>
+        <w:rPr>
+          <w:lang w:val="en-US"/>
+        </w:rPr>
+        <w:t xml:space="preserve"> handle the logic for the GUI through action handlers to ensure a degree of separation between Controller and View. As with the Model we use an interface </w:t>
       </w:r>
       <w:r>
         <w:rPr>
@@ -1927,13 +2011,27 @@
         <w:rPr>
           <w:lang w:val="en-US"/>
         </w:rPr>
-        <w:t xml:space="preserve"> in the Server architecture is the Server</w:t>
-      </w:r>
-      <w:r>
-        <w:rPr>
-          <w:lang w:val="en-US"/>
-        </w:rPr>
-        <w:t xml:space="preserve">Controller </w:t>
+        <w:t xml:space="preserve"> in the Server architecture is the </w:t>
+      </w:r>
+      <w:proofErr w:type="spellStart"/>
+      <w:r>
+        <w:rPr>
+          <w:lang w:val="en-US"/>
+        </w:rPr>
+        <w:t>Server</w:t>
+      </w:r>
+      <w:r>
+        <w:rPr>
+          <w:lang w:val="en-US"/>
+        </w:rPr>
+        <w:t>Controller</w:t>
+      </w:r>
+      <w:proofErr w:type="spellEnd"/>
+      <w:r>
+        <w:rPr>
+          <w:lang w:val="en-US"/>
+        </w:rPr>
+        <w:t xml:space="preserve"> </w:t>
       </w:r>
       <w:r>
         <w:rPr>
@@ -1989,30 +2087,60 @@
         </w:rPr>
         <w:t xml:space="preserve">, creates the </w:t>
       </w:r>
+      <w:proofErr w:type="spellStart"/>
       <w:r>
         <w:rPr>
           <w:lang w:val="en-US"/>
         </w:rPr>
         <w:t>ServerSocketListener</w:t>
       </w:r>
-      <w:r>
-        <w:rPr>
-          <w:lang w:val="en-US"/>
-        </w:rPr>
-        <w:t xml:space="preserve"> for the serversocket and will implement the functionalities of any of the facultative extensions. </w:t>
-      </w:r>
-    </w:p>
-    <w:p>
-      <w:pPr>
-        <w:rPr>
-          <w:lang w:val="en-US"/>
-        </w:rPr>
-      </w:pPr>
-      <w:r>
-        <w:rPr>
-          <w:lang w:val="en-US"/>
-        </w:rPr>
-        <w:t>For exeption handling we use an independent error class.</w:t>
+      <w:proofErr w:type="spellEnd"/>
+      <w:r>
+        <w:rPr>
+          <w:lang w:val="en-US"/>
+        </w:rPr>
+        <w:t xml:space="preserve"> for the </w:t>
+      </w:r>
+      <w:proofErr w:type="spellStart"/>
+      <w:r>
+        <w:rPr>
+          <w:lang w:val="en-US"/>
+        </w:rPr>
+        <w:t>serversocket</w:t>
+      </w:r>
+      <w:proofErr w:type="spellEnd"/>
+      <w:r>
+        <w:rPr>
+          <w:lang w:val="en-US"/>
+        </w:rPr>
+        <w:t xml:space="preserve"> and will implement the functionalities of any of the facultative extensions. </w:t>
+      </w:r>
+    </w:p>
+    <w:p>
+      <w:pPr>
+        <w:rPr>
+          <w:lang w:val="en-US"/>
+        </w:rPr>
+      </w:pPr>
+      <w:r>
+        <w:rPr>
+          <w:lang w:val="en-US"/>
+        </w:rPr>
+        <w:t xml:space="preserve">For </w:t>
+      </w:r>
+      <w:proofErr w:type="spellStart"/>
+      <w:r>
+        <w:rPr>
+          <w:lang w:val="en-US"/>
+        </w:rPr>
+        <w:t>exeption</w:t>
+      </w:r>
+      <w:proofErr w:type="spellEnd"/>
+      <w:r>
+        <w:rPr>
+          <w:lang w:val="en-US"/>
+        </w:rPr>
+        <w:t xml:space="preserve"> handling we use an independent error class.</w:t>
       </w:r>
     </w:p>
     <w:p>
@@ -2027,13 +2155,29 @@
           <w:bCs/>
           <w:lang w:val="en-US"/>
         </w:rPr>
-        <w:t xml:space="preserve">The GUI and ServerController </w:t>
-      </w:r>
+        <w:t xml:space="preserve">The GUI and </w:t>
+      </w:r>
+      <w:proofErr w:type="spellStart"/>
       <w:r>
         <w:rPr>
           <w:bCs/>
           <w:lang w:val="en-US"/>
         </w:rPr>
+        <w:t>ServerController</w:t>
+      </w:r>
+      <w:proofErr w:type="spellEnd"/>
+      <w:r>
+        <w:rPr>
+          <w:bCs/>
+          <w:lang w:val="en-US"/>
+        </w:rPr>
+        <w:t xml:space="preserve"> </w:t>
+      </w:r>
+      <w:r>
+        <w:rPr>
+          <w:bCs/>
+          <w:lang w:val="en-US"/>
+        </w:rPr>
         <w:t>Class</w:t>
       </w:r>
       <w:r>
@@ -2041,13 +2185,45 @@
           <w:bCs/>
           <w:lang w:val="en-US"/>
         </w:rPr>
-        <w:t xml:space="preserve">es are coupled in the observer pattern, with the ServerController being the sole observer and the GUI being the observable. The Model and GameController </w:t>
-      </w:r>
+        <w:t xml:space="preserve">es are coupled in the observer pattern, with the </w:t>
+      </w:r>
+      <w:proofErr w:type="spellStart"/>
       <w:r>
         <w:rPr>
           <w:bCs/>
           <w:lang w:val="en-US"/>
         </w:rPr>
+        <w:t>ServerController</w:t>
+      </w:r>
+      <w:proofErr w:type="spellEnd"/>
+      <w:r>
+        <w:rPr>
+          <w:bCs/>
+          <w:lang w:val="en-US"/>
+        </w:rPr>
+        <w:t xml:space="preserve"> being the sole observer and the GUI being the observable. The Model and </w:t>
+      </w:r>
+      <w:proofErr w:type="spellStart"/>
+      <w:r>
+        <w:rPr>
+          <w:bCs/>
+          <w:lang w:val="en-US"/>
+        </w:rPr>
+        <w:t>GameController</w:t>
+      </w:r>
+      <w:proofErr w:type="spellEnd"/>
+      <w:r>
+        <w:rPr>
+          <w:bCs/>
+          <w:lang w:val="en-US"/>
+        </w:rPr>
+        <w:t xml:space="preserve"> </w:t>
+      </w:r>
+      <w:r>
+        <w:rPr>
+          <w:bCs/>
+          <w:lang w:val="en-US"/>
+        </w:rPr>
         <w:t>Class</w:t>
       </w:r>
       <w:r>
@@ -2055,28 +2231,60 @@
           <w:bCs/>
           <w:lang w:val="en-US"/>
         </w:rPr>
-        <w:t xml:space="preserve">es fit a similar pattern with the Model being the observable and GameController being the observer. </w:t>
-      </w:r>
-    </w:p>
-    <w:p>
-      <w:pPr>
+        <w:t xml:space="preserve">es fit a similar pattern with the Model being the observable and </w:t>
+      </w:r>
+      <w:proofErr w:type="spellStart"/>
+      <w:r>
         <w:rPr>
           <w:bCs/>
           <w:lang w:val="en-US"/>
         </w:rPr>
-      </w:pPr>
+        <w:t>GameController</w:t>
+      </w:r>
+      <w:proofErr w:type="spellEnd"/>
       <w:r>
         <w:rPr>
           <w:bCs/>
           <w:lang w:val="en-US"/>
         </w:rPr>
-        <w:t xml:space="preserve">The ConnectionHandler </w:t>
-      </w:r>
-      <w:r>
+        <w:t xml:space="preserve"> being the observer. </w:t>
+      </w:r>
+    </w:p>
+    <w:p>
+      <w:pPr>
         <w:rPr>
           <w:bCs/>
           <w:lang w:val="en-US"/>
         </w:rPr>
+      </w:pPr>
+      <w:r>
+        <w:rPr>
+          <w:bCs/>
+          <w:lang w:val="en-US"/>
+        </w:rPr>
+        <w:t xml:space="preserve">The </w:t>
+      </w:r>
+      <w:proofErr w:type="spellStart"/>
+      <w:r>
+        <w:rPr>
+          <w:bCs/>
+          <w:lang w:val="en-US"/>
+        </w:rPr>
+        <w:t>ConnectionHandler</w:t>
+      </w:r>
+      <w:proofErr w:type="spellEnd"/>
+      <w:r>
+        <w:rPr>
+          <w:bCs/>
+          <w:lang w:val="en-US"/>
+        </w:rPr>
+        <w:t xml:space="preserve"> </w:t>
+      </w:r>
+      <w:r>
+        <w:rPr>
+          <w:bCs/>
+          <w:lang w:val="en-US"/>
+        </w:rPr>
         <w:t>Class</w:t>
       </w:r>
       <w:r>
@@ -2084,13 +2292,29 @@
           <w:bCs/>
           <w:lang w:val="en-US"/>
         </w:rPr>
-        <w:t xml:space="preserve"> plays an important part in the implementation of the AMULET tcp protocol by receiving the commands and sending them to the other relative parts of the system. We decide to leave as much of the logic regarding the commands in the respective </w:t>
-      </w:r>
+        <w:t xml:space="preserve"> plays an important part in the implementation of the AMULET </w:t>
+      </w:r>
+      <w:proofErr w:type="spellStart"/>
       <w:r>
         <w:rPr>
           <w:bCs/>
           <w:lang w:val="en-US"/>
         </w:rPr>
+        <w:t>tcp</w:t>
+      </w:r>
+      <w:proofErr w:type="spellEnd"/>
+      <w:r>
+        <w:rPr>
+          <w:bCs/>
+          <w:lang w:val="en-US"/>
+        </w:rPr>
+        <w:t xml:space="preserve"> protocol by receiving the commands and sending them to the other relative parts of the system. We decide to leave as much of the logic regarding the commands in the respective </w:t>
+      </w:r>
+      <w:r>
+        <w:rPr>
+          <w:bCs/>
+          <w:lang w:val="en-US"/>
+        </w:rPr>
         <w:t>Class</w:t>
       </w:r>
       <w:r>
@@ -2105,7 +2329,55 @@
           <w:bCs/>
           <w:lang w:val="en-US"/>
         </w:rPr>
-        <w:t xml:space="preserve">call methods on the other objects. In practice, this means that the ConnectionHandler sends the commands through to the ServerController and GameController with which it doesn’t do anything itself. </w:t>
+        <w:t xml:space="preserve">call methods on the other objects. In practice, this means that the </w:t>
+      </w:r>
+      <w:proofErr w:type="spellStart"/>
+      <w:r>
+        <w:rPr>
+          <w:bCs/>
+          <w:lang w:val="en-US"/>
+        </w:rPr>
+        <w:t>ConnectionHandler</w:t>
+      </w:r>
+      <w:proofErr w:type="spellEnd"/>
+      <w:r>
+        <w:rPr>
+          <w:bCs/>
+          <w:lang w:val="en-US"/>
+        </w:rPr>
+        <w:t xml:space="preserve"> sends the commands through to the </w:t>
+      </w:r>
+      <w:proofErr w:type="spellStart"/>
+      <w:r>
+        <w:rPr>
+          <w:bCs/>
+          <w:lang w:val="en-US"/>
+        </w:rPr>
+        <w:t>ServerController</w:t>
+      </w:r>
+      <w:proofErr w:type="spellEnd"/>
+      <w:r>
+        <w:rPr>
+          <w:bCs/>
+          <w:lang w:val="en-US"/>
+        </w:rPr>
+        <w:t xml:space="preserve"> and </w:t>
+      </w:r>
+      <w:proofErr w:type="spellStart"/>
+      <w:r>
+        <w:rPr>
+          <w:bCs/>
+          <w:lang w:val="en-US"/>
+        </w:rPr>
+        <w:t>GameController</w:t>
+      </w:r>
+      <w:proofErr w:type="spellEnd"/>
+      <w:r>
+        <w:rPr>
+          <w:bCs/>
+          <w:lang w:val="en-US"/>
+        </w:rPr>
+        <w:t xml:space="preserve"> with which it doesn’t do anything itself. </w:t>
       </w:r>
     </w:p>
     <w:p>
@@ -2133,11 +2405,12 @@
           <w:lang w:val="en-US"/>
         </w:rPr>
       </w:pPr>
-      <w:bookmarkStart w:id="3" w:name="_Toc408928731"/>
-      <w:r>
-        <w:rPr>
-          <w:lang w:val="en-US"/>
-        </w:rPr>
+      <w:bookmarkStart w:id="2" w:name="_Toc408928731"/>
+      <w:r>
+        <w:rPr>
+          <w:lang w:val="en-US"/>
+        </w:rPr>
+        <w:lastRenderedPageBreak/>
         <w:t xml:space="preserve">Client </w:t>
       </w:r>
       <w:r>
@@ -2152,7 +2425,7 @@
         </w:rPr>
         <w:t xml:space="preserve"> Diagram and explanation</w:t>
       </w:r>
-      <w:bookmarkEnd w:id="3"/>
+      <w:bookmarkEnd w:id="2"/>
     </w:p>
     <w:p>
       <w:pPr>
@@ -2231,12 +2504,13 @@
           <w:lang w:val="en-US"/>
         </w:rPr>
       </w:pPr>
-      <w:bookmarkStart w:id="4" w:name="_Toc408928732"/>
+      <w:bookmarkStart w:id="3" w:name="_Toc408928732"/>
       <w:r>
         <w:rPr>
           <w:noProof/>
           <w:lang w:eastAsia="nl-NL"/>
         </w:rPr>
+        <w:lastRenderedPageBreak/>
         <w:drawing>
           <wp:anchor distT="0" distB="0" distL="114300" distR="114300" simplePos="0" relativeHeight="251659264" behindDoc="1" locked="0" layoutInCell="1" allowOverlap="1">
             <wp:simplePos x="0" y="0"/>
@@ -2310,7 +2584,21 @@
         <w:rPr>
           <w:lang w:val="en-US"/>
         </w:rPr>
-        <w:t>implementation for FourUp Class</w:t>
+        <w:t xml:space="preserve">implementation for </w:t>
+      </w:r>
+      <w:proofErr w:type="spellStart"/>
+      <w:r>
+        <w:rPr>
+          <w:lang w:val="en-US"/>
+        </w:rPr>
+        <w:t>FourUp</w:t>
+      </w:r>
+      <w:proofErr w:type="spellEnd"/>
+      <w:r>
+        <w:rPr>
+          <w:lang w:val="en-US"/>
+        </w:rPr>
+        <w:t xml:space="preserve"> Class</w:t>
       </w:r>
       <w:r>
         <w:rPr>
@@ -2318,7 +2606,7 @@
         </w:rPr>
         <w:t xml:space="preserve"> diagram and explanation</w:t>
       </w:r>
-      <w:bookmarkEnd w:id="4"/>
+      <w:bookmarkEnd w:id="3"/>
     </w:p>
     <w:p>
       <w:pPr>
@@ -2348,7 +2636,21 @@
         <w:rPr>
           <w:lang w:val="en-US"/>
         </w:rPr>
-        <w:t xml:space="preserve">For the specific rules and dimensions of the FourUp game the model is implemented by a structure of three Classes. The Game Class takes the similar role to controller and the Board Class to Model. </w:t>
+        <w:t xml:space="preserve">For the specific rules and dimensions of the </w:t>
+      </w:r>
+      <w:proofErr w:type="spellStart"/>
+      <w:r>
+        <w:rPr>
+          <w:lang w:val="en-US"/>
+        </w:rPr>
+        <w:t>FourUp</w:t>
+      </w:r>
+      <w:proofErr w:type="spellEnd"/>
+      <w:r>
+        <w:rPr>
+          <w:lang w:val="en-US"/>
+        </w:rPr>
+        <w:t xml:space="preserve"> game the model is implemented by a structure of three Classes. The Game Class takes the similar role to controller and the Board Class to Model. </w:t>
       </w:r>
     </w:p>
     <w:p>
@@ -2397,7 +2699,7 @@
           <w:lang w:val="en-US"/>
         </w:rPr>
       </w:pPr>
-      <w:bookmarkStart w:id="5" w:name="_Toc408928733"/>
+      <w:bookmarkStart w:id="4" w:name="_Toc408928733"/>
       <w:r>
         <w:rPr>
           <w:lang w:val="en-US"/>
@@ -2411,7 +2713,7 @@
         </w:rPr>
         <w:t>Class</w:t>
       </w:r>
-      <w:bookmarkEnd w:id="5"/>
+      <w:bookmarkEnd w:id="4"/>
     </w:p>
     <w:p>
       <w:pPr>
@@ -2526,12 +2828,6 @@
         </w:rPr>
         <w:t>Precautions to fulfill preconditions</w:t>
       </w:r>
-      <w:r>
-        <w:rPr>
-          <w:lang w:val="en-US"/>
-        </w:rPr>
-        <w:t>7</w:t>
-      </w:r>
     </w:p>
     <w:p>
       <w:pPr>
@@ -2540,14 +2836,204 @@
           <w:lang w:val="en-US"/>
         </w:rPr>
       </w:pPr>
-      <w:bookmarkStart w:id="6" w:name="_Toc408928734"/>
+      <w:bookmarkStart w:id="5" w:name="_Toc408928734"/>
       <w:r>
         <w:rPr>
           <w:lang w:val="en-US"/>
         </w:rPr>
         <w:t>Server</w:t>
       </w:r>
+      <w:bookmarkEnd w:id="5"/>
+    </w:p>
+    <w:p>
+      <w:pPr>
+        <w:pStyle w:val="Heading3"/>
+        <w:rPr>
+          <w:lang w:val="en-US"/>
+        </w:rPr>
+      </w:pPr>
+      <w:bookmarkStart w:id="6" w:name="_Toc408928735"/>
+      <w:proofErr w:type="spellStart"/>
+      <w:r>
+        <w:rPr>
+          <w:lang w:val="en-US"/>
+        </w:rPr>
+        <w:t>ServerController</w:t>
+      </w:r>
       <w:bookmarkEnd w:id="6"/>
+      <w:proofErr w:type="spellEnd"/>
+    </w:p>
+    <w:p>
+      <w:pPr>
+        <w:pStyle w:val="Heading4"/>
+        <w:rPr>
+          <w:lang w:val="en-US"/>
+        </w:rPr>
+      </w:pPr>
+      <w:r>
+        <w:rPr>
+          <w:lang w:val="en-US"/>
+        </w:rPr>
+        <w:t>Role</w:t>
+      </w:r>
+    </w:p>
+    <w:p>
+      <w:pPr>
+        <w:rPr>
+          <w:lang w:val="en-US"/>
+        </w:rPr>
+      </w:pPr>
+      <w:r>
+        <w:rPr>
+          <w:lang w:val="en-US"/>
+        </w:rPr>
+        <w:t xml:space="preserve">The main Class in the Server architecture is the </w:t>
+      </w:r>
+      <w:proofErr w:type="spellStart"/>
+      <w:r>
+        <w:rPr>
+          <w:lang w:val="en-US"/>
+        </w:rPr>
+        <w:t>ServerController</w:t>
+      </w:r>
+      <w:proofErr w:type="spellEnd"/>
+      <w:r>
+        <w:rPr>
+          <w:lang w:val="en-US"/>
+        </w:rPr>
+        <w:t xml:space="preserve"> Class, taking the controller role in the MVC pattern. </w:t>
+      </w:r>
+    </w:p>
+    <w:p>
+      <w:pPr>
+        <w:rPr>
+          <w:lang w:val="en-US"/>
+        </w:rPr>
+      </w:pPr>
+    </w:p>
+    <w:p>
+      <w:pPr>
+        <w:pStyle w:val="Heading4"/>
+        <w:rPr>
+          <w:lang w:val="en-US"/>
+        </w:rPr>
+      </w:pPr>
+      <w:r>
+        <w:rPr>
+          <w:lang w:val="en-US"/>
+        </w:rPr>
+        <w:t>Responsibilities</w:t>
+      </w:r>
+    </w:p>
+    <w:p>
+      <w:pPr>
+        <w:rPr>
+          <w:lang w:val="en-US"/>
+        </w:rPr>
+      </w:pPr>
+      <w:r>
+        <w:rPr>
+          <w:lang w:val="en-US"/>
+        </w:rPr>
+        <w:t>This Class</w:t>
+      </w:r>
+      <w:r>
+        <w:rPr>
+          <w:lang w:val="en-US"/>
+        </w:rPr>
+        <w:t xml:space="preserve"> initializes all other Classes and hence facilitates the creation of games, houses the logic for the GUI, creates the </w:t>
+      </w:r>
+      <w:proofErr w:type="spellStart"/>
+      <w:r>
+        <w:rPr>
+          <w:lang w:val="en-US"/>
+        </w:rPr>
+        <w:t>ServerSocketListener</w:t>
+      </w:r>
+      <w:proofErr w:type="spellEnd"/>
+      <w:r>
+        <w:rPr>
+          <w:lang w:val="en-US"/>
+        </w:rPr>
+        <w:t xml:space="preserve"> for the </w:t>
+      </w:r>
+      <w:proofErr w:type="spellStart"/>
+      <w:r>
+        <w:rPr>
+          <w:lang w:val="en-US"/>
+        </w:rPr>
+        <w:t>serversocket</w:t>
+      </w:r>
+      <w:proofErr w:type="spellEnd"/>
+      <w:r>
+        <w:rPr>
+          <w:lang w:val="en-US"/>
+        </w:rPr>
+        <w:t xml:space="preserve"> and will implement the functionalities of any of the facultative extensions.</w:t>
+      </w:r>
+    </w:p>
+    <w:p>
+      <w:pPr>
+        <w:pStyle w:val="Heading4"/>
+        <w:rPr>
+          <w:lang w:val="en-US"/>
+        </w:rPr>
+      </w:pPr>
+      <w:proofErr w:type="spellStart"/>
+      <w:r>
+        <w:rPr>
+          <w:lang w:val="en-US"/>
+        </w:rPr>
+        <w:t>Useage</w:t>
+      </w:r>
+      <w:proofErr w:type="spellEnd"/>
+      <w:r>
+        <w:rPr>
+          <w:lang w:val="en-US"/>
+        </w:rPr>
+        <w:t xml:space="preserve"> by other classes</w:t>
+      </w:r>
+    </w:p>
+    <w:p>
+      <w:pPr>
+        <w:rPr>
+          <w:lang w:val="en-US"/>
+        </w:rPr>
+      </w:pPr>
+      <w:r>
+        <w:rPr>
+          <w:lang w:val="en-US"/>
+        </w:rPr>
+        <w:t>This Class is directly used by all other classes in the server except for Model.</w:t>
+      </w:r>
+    </w:p>
+    <w:p>
+      <w:pPr>
+        <w:rPr>
+          <w:lang w:val="en-US"/>
+        </w:rPr>
+      </w:pPr>
+    </w:p>
+    <w:p>
+      <w:pPr>
+        <w:pStyle w:val="Heading4"/>
+        <w:rPr>
+          <w:lang w:val="en-US"/>
+        </w:rPr>
+      </w:pPr>
+      <w:r>
+        <w:rPr>
+          <w:lang w:val="en-US"/>
+        </w:rPr>
+        <w:t>Special cases &amp; Precautions</w:t>
+      </w:r>
+    </w:p>
+    <w:p>
+      <w:pPr>
+        <w:rPr>
+          <w:lang w:val="en-US"/>
+        </w:rPr>
+      </w:pPr>
     </w:p>
     <w:p>
       <w:pPr>
@@ -2556,14 +3042,55 @@
           <w:lang w:val="en-US"/>
         </w:rPr>
       </w:pPr>
-      <w:bookmarkStart w:id="7" w:name="_Toc408928735"/>
+      <w:bookmarkStart w:id="7" w:name="_Toc408928736"/>
+      <w:r>
+        <w:rPr>
+          <w:lang w:val="en-US"/>
+        </w:rPr>
+        <w:t>GUI</w:t>
+      </w:r>
+      <w:bookmarkEnd w:id="7"/>
+    </w:p>
+    <w:p>
+      <w:pPr>
+        <w:pStyle w:val="Heading4"/>
+        <w:rPr>
+          <w:lang w:val="en-US"/>
+        </w:rPr>
+      </w:pPr>
+      <w:r>
+        <w:rPr>
+          <w:lang w:val="en-US"/>
+        </w:rPr>
+        <w:t>Role</w:t>
+      </w:r>
+    </w:p>
+    <w:p>
+      <w:pPr>
+        <w:rPr>
+          <w:lang w:val="en-US"/>
+        </w:rPr>
+      </w:pPr>
+      <w:r>
+        <w:rPr>
+          <w:lang w:val="en-US"/>
+        </w:rPr>
+        <w:t xml:space="preserve">The View is implemented through the GUI Class. We decided to let the </w:t>
+      </w:r>
+      <w:proofErr w:type="spellStart"/>
       <w:r>
         <w:rPr>
           <w:lang w:val="en-US"/>
         </w:rPr>
         <w:t>ServerController</w:t>
       </w:r>
-      <w:bookmarkEnd w:id="7"/>
+      <w:proofErr w:type="spellEnd"/>
+      <w:r>
+        <w:rPr>
+          <w:lang w:val="en-US"/>
+        </w:rPr>
+        <w:t xml:space="preserve"> handle the logic for the GUI through action handlers to ensure a degree of separation between Controller and View. </w:t>
+      </w:r>
     </w:p>
     <w:p>
       <w:pPr>
@@ -2576,6 +3103,130 @@
         <w:rPr>
           <w:lang w:val="en-US"/>
         </w:rPr>
+        <w:t>Responsibilities</w:t>
+      </w:r>
+    </w:p>
+    <w:p>
+      <w:pPr>
+        <w:rPr>
+          <w:lang w:val="en-US"/>
+        </w:rPr>
+      </w:pPr>
+      <w:r>
+        <w:rPr>
+          <w:lang w:val="en-US"/>
+        </w:rPr>
+        <w:t xml:space="preserve">Housing the Graphical User Interface and passing through information to the </w:t>
+      </w:r>
+      <w:proofErr w:type="spellStart"/>
+      <w:r>
+        <w:rPr>
+          <w:lang w:val="en-US"/>
+        </w:rPr>
+        <w:t>ServerController</w:t>
+      </w:r>
+      <w:proofErr w:type="spellEnd"/>
+    </w:p>
+    <w:p>
+      <w:pPr>
+        <w:pStyle w:val="Heading4"/>
+        <w:rPr>
+          <w:lang w:val="en-US"/>
+        </w:rPr>
+      </w:pPr>
+      <w:proofErr w:type="spellStart"/>
+      <w:r>
+        <w:rPr>
+          <w:lang w:val="en-US"/>
+        </w:rPr>
+        <w:t>Useage</w:t>
+      </w:r>
+      <w:proofErr w:type="spellEnd"/>
+      <w:r>
+        <w:rPr>
+          <w:lang w:val="en-US"/>
+        </w:rPr>
+        <w:t xml:space="preserve"> by other classes</w:t>
+      </w:r>
+    </w:p>
+    <w:p>
+      <w:pPr>
+        <w:rPr>
+          <w:lang w:val="en-US"/>
+        </w:rPr>
+      </w:pPr>
+      <w:r>
+        <w:rPr>
+          <w:lang w:val="en-US"/>
+        </w:rPr>
+        <w:t xml:space="preserve">This Class is only used by the </w:t>
+      </w:r>
+      <w:proofErr w:type="spellStart"/>
+      <w:r>
+        <w:rPr>
+          <w:lang w:val="en-US"/>
+        </w:rPr>
+        <w:t>ServerController</w:t>
+      </w:r>
+      <w:proofErr w:type="spellEnd"/>
+      <w:r>
+        <w:rPr>
+          <w:lang w:val="en-US"/>
+        </w:rPr>
+        <w:t xml:space="preserve"> to get cues for what the user wants and to print information to</w:t>
+      </w:r>
+    </w:p>
+    <w:p>
+      <w:pPr>
+        <w:pStyle w:val="Heading4"/>
+        <w:rPr>
+          <w:lang w:val="en-US"/>
+        </w:rPr>
+      </w:pPr>
+      <w:r>
+        <w:rPr>
+          <w:lang w:val="en-US"/>
+        </w:rPr>
+        <w:t>Special cases &amp; Precautions</w:t>
+      </w:r>
+    </w:p>
+    <w:p>
+      <w:pPr>
+        <w:rPr>
+          <w:lang w:val="en-US"/>
+        </w:rPr>
+      </w:pPr>
+    </w:p>
+    <w:p>
+      <w:pPr>
+        <w:pStyle w:val="Heading3"/>
+        <w:rPr>
+          <w:lang w:val="en-US"/>
+        </w:rPr>
+      </w:pPr>
+      <w:bookmarkStart w:id="8" w:name="_Toc408928737"/>
+      <w:proofErr w:type="spellStart"/>
+      <w:r>
+        <w:rPr>
+          <w:lang w:val="en-US"/>
+        </w:rPr>
+        <w:lastRenderedPageBreak/>
+        <w:t>GameController</w:t>
+      </w:r>
+      <w:bookmarkEnd w:id="8"/>
+      <w:proofErr w:type="spellEnd"/>
+    </w:p>
+    <w:p>
+      <w:pPr>
+        <w:pStyle w:val="Heading4"/>
+        <w:rPr>
+          <w:lang w:val="en-US"/>
+        </w:rPr>
+      </w:pPr>
+      <w:r>
+        <w:rPr>
+          <w:lang w:val="en-US"/>
+        </w:rPr>
         <w:t>Role</w:t>
       </w:r>
     </w:p>
@@ -2585,6 +3236,26 @@
           <w:lang w:val="en-US"/>
         </w:rPr>
       </w:pPr>
+      <w:r>
+        <w:rPr>
+          <w:lang w:val="en-US"/>
+        </w:rPr>
+        <w:t xml:space="preserve">The </w:t>
+      </w:r>
+      <w:proofErr w:type="spellStart"/>
+      <w:r>
+        <w:rPr>
+          <w:lang w:val="en-US"/>
+        </w:rPr>
+        <w:t>GameController</w:t>
+      </w:r>
+      <w:proofErr w:type="spellEnd"/>
+      <w:r>
+        <w:rPr>
+          <w:lang w:val="en-US"/>
+        </w:rPr>
+        <w:t xml:space="preserve"> Class governs a single game between two clients.</w:t>
+      </w:r>
     </w:p>
     <w:p>
       <w:pPr>
@@ -2606,6 +3277,34 @@
           <w:lang w:val="en-US"/>
         </w:rPr>
       </w:pPr>
+      <w:r>
+        <w:rPr>
+          <w:lang w:val="en-US"/>
+        </w:rPr>
+        <w:t xml:space="preserve">The </w:t>
+      </w:r>
+      <w:proofErr w:type="spellStart"/>
+      <w:r>
+        <w:rPr>
+          <w:lang w:val="en-US"/>
+        </w:rPr>
+        <w:t>GameController</w:t>
+      </w:r>
+      <w:proofErr w:type="spellEnd"/>
+      <w:r>
+        <w:rPr>
+          <w:lang w:val="en-US"/>
+        </w:rPr>
+        <w:t xml:space="preserve"> Class is responsible for game related communication between two clients, ending the game and sending relevant information to the </w:t>
+      </w:r>
+      <w:proofErr w:type="spellStart"/>
+      <w:r>
+        <w:rPr>
+          <w:lang w:val="en-US"/>
+        </w:rPr>
+        <w:t>ServerController</w:t>
+      </w:r>
+      <w:proofErr w:type="spellEnd"/>
     </w:p>
     <w:p>
       <w:pPr>
@@ -2614,19 +3313,61 @@
           <w:lang w:val="en-US"/>
         </w:rPr>
       </w:pPr>
-      <w:r>
-        <w:rPr>
-          <w:lang w:val="en-US"/>
-        </w:rPr>
-        <w:t>Useage by other classes</w:t>
-      </w:r>
-    </w:p>
-    <w:p>
-      <w:pPr>
-        <w:rPr>
-          <w:lang w:val="en-US"/>
-        </w:rPr>
-      </w:pPr>
+      <w:proofErr w:type="spellStart"/>
+      <w:r>
+        <w:rPr>
+          <w:lang w:val="en-US"/>
+        </w:rPr>
+        <w:t>Useage</w:t>
+      </w:r>
+      <w:proofErr w:type="spellEnd"/>
+      <w:r>
+        <w:rPr>
+          <w:lang w:val="en-US"/>
+        </w:rPr>
+        <w:t xml:space="preserve"> by other classes</w:t>
+      </w:r>
+    </w:p>
+    <w:p>
+      <w:pPr>
+        <w:rPr>
+          <w:lang w:val="en-US"/>
+        </w:rPr>
+      </w:pPr>
+      <w:r>
+        <w:rPr>
+          <w:lang w:val="en-US"/>
+        </w:rPr>
+        <w:t xml:space="preserve">This class is used by the </w:t>
+      </w:r>
+      <w:proofErr w:type="spellStart"/>
+      <w:r>
+        <w:rPr>
+          <w:lang w:val="en-US"/>
+        </w:rPr>
+        <w:t>ServerController</w:t>
+      </w:r>
+      <w:proofErr w:type="spellEnd"/>
+      <w:r>
+        <w:rPr>
+          <w:lang w:val="en-US"/>
+        </w:rPr>
+        <w:t xml:space="preserve"> to start games and receive information for the leaderboard and client statuses. The </w:t>
+      </w:r>
+      <w:proofErr w:type="spellStart"/>
+      <w:r>
+        <w:rPr>
+          <w:lang w:val="en-US"/>
+        </w:rPr>
+        <w:t>ConnectionHandler</w:t>
+      </w:r>
+      <w:proofErr w:type="spellEnd"/>
+      <w:r>
+        <w:rPr>
+          <w:lang w:val="en-US"/>
+        </w:rPr>
+        <w:t xml:space="preserve"> sends all its game related commands to this class and the model uses this class to notify if there is a winner in a game</w:t>
+      </w:r>
     </w:p>
     <w:p>
       <w:pPr>
@@ -2656,14 +3397,14 @@
           <w:lang w:val="en-US"/>
         </w:rPr>
       </w:pPr>
-      <w:bookmarkStart w:id="8" w:name="_Toc408928736"/>
-      <w:r>
-        <w:rPr>
-          <w:lang w:val="en-US"/>
-        </w:rPr>
-        <w:t>GUI</w:t>
-      </w:r>
-      <w:bookmarkEnd w:id="8"/>
+      <w:bookmarkStart w:id="9" w:name="_Toc408928738"/>
+      <w:r>
+        <w:rPr>
+          <w:lang w:val="en-US"/>
+        </w:rPr>
+        <w:t>Model</w:t>
+      </w:r>
+      <w:bookmarkEnd w:id="9"/>
     </w:p>
     <w:p>
       <w:pPr>
@@ -2685,6 +3426,38 @@
           <w:lang w:val="en-US"/>
         </w:rPr>
       </w:pPr>
+      <w:r>
+        <w:rPr>
+          <w:lang w:val="en-US"/>
+        </w:rPr>
+        <w:t>The Model Class</w:t>
+      </w:r>
+      <w:r>
+        <w:rPr>
+          <w:lang w:val="en-US"/>
+        </w:rPr>
+        <w:t xml:space="preserve"> models the </w:t>
+      </w:r>
+      <w:proofErr w:type="spellStart"/>
+      <w:r>
+        <w:rPr>
+          <w:lang w:val="en-US"/>
+        </w:rPr>
+        <w:t>FourUp</w:t>
+      </w:r>
+      <w:proofErr w:type="spellEnd"/>
+      <w:r>
+        <w:rPr>
+          <w:lang w:val="en-US"/>
+        </w:rPr>
+        <w:t xml:space="preserve"> game a</w:t>
+      </w:r>
+      <w:r>
+        <w:rPr>
+          <w:lang w:val="en-US"/>
+        </w:rPr>
+        <w:t xml:space="preserve">s the name suggests it fulfills the Model role in the Model-View-Controller pattern. </w:t>
+      </w:r>
     </w:p>
     <w:p>
       <w:pPr>
@@ -2706,6 +3479,44 @@
           <w:lang w:val="en-US"/>
         </w:rPr>
       </w:pPr>
+      <w:r>
+        <w:rPr>
+          <w:lang w:val="en-US"/>
+        </w:rPr>
+        <w:t>The Model Class</w:t>
+      </w:r>
+      <w:r>
+        <w:rPr>
+          <w:lang w:val="en-US"/>
+        </w:rPr>
+        <w:t xml:space="preserve"> </w:t>
+      </w:r>
+      <w:r>
+        <w:rPr>
+          <w:lang w:val="en-US"/>
+        </w:rPr>
+        <w:t xml:space="preserve">is responsible for assigning turns, checking if moves are correct and notifying the </w:t>
+      </w:r>
+      <w:proofErr w:type="spellStart"/>
+      <w:r>
+        <w:rPr>
+          <w:lang w:val="en-US"/>
+        </w:rPr>
+        <w:t>GameController</w:t>
+      </w:r>
+      <w:proofErr w:type="spellEnd"/>
+      <w:r>
+        <w:rPr>
+          <w:lang w:val="en-US"/>
+        </w:rPr>
+        <w:t xml:space="preserve"> if the game has ended</w:t>
+      </w:r>
+      <w:r>
+        <w:rPr>
+          <w:lang w:val="en-US"/>
+        </w:rPr>
+        <w:t>.</w:t>
+      </w:r>
     </w:p>
     <w:p>
       <w:pPr>
@@ -2714,19 +3525,47 @@
           <w:lang w:val="en-US"/>
         </w:rPr>
       </w:pPr>
-      <w:r>
-        <w:rPr>
-          <w:lang w:val="en-US"/>
-        </w:rPr>
-        <w:t>Useage by other classes</w:t>
-      </w:r>
-    </w:p>
-    <w:p>
-      <w:pPr>
-        <w:rPr>
-          <w:lang w:val="en-US"/>
-        </w:rPr>
-      </w:pPr>
+      <w:proofErr w:type="spellStart"/>
+      <w:r>
+        <w:rPr>
+          <w:lang w:val="en-US"/>
+        </w:rPr>
+        <w:t>Useage</w:t>
+      </w:r>
+      <w:proofErr w:type="spellEnd"/>
+      <w:r>
+        <w:rPr>
+          <w:lang w:val="en-US"/>
+        </w:rPr>
+        <w:t xml:space="preserve"> by other classes</w:t>
+      </w:r>
+    </w:p>
+    <w:p>
+      <w:pPr>
+        <w:rPr>
+          <w:lang w:val="en-US"/>
+        </w:rPr>
+      </w:pPr>
+      <w:r>
+        <w:rPr>
+          <w:lang w:val="en-US"/>
+        </w:rPr>
+        <w:t xml:space="preserve">The Model class is only used by the </w:t>
+      </w:r>
+      <w:proofErr w:type="spellStart"/>
+      <w:r>
+        <w:rPr>
+          <w:lang w:val="en-US"/>
+        </w:rPr>
+        <w:t>GameController</w:t>
+      </w:r>
+      <w:proofErr w:type="spellEnd"/>
+      <w:r>
+        <w:rPr>
+          <w:lang w:val="en-US"/>
+        </w:rPr>
+        <w:t xml:space="preserve"> class to check if moves are correct and to be notified if there is a natural end to the game</w:t>
+      </w:r>
     </w:p>
     <w:p>
       <w:pPr>
@@ -2756,14 +3595,175 @@
           <w:lang w:val="en-US"/>
         </w:rPr>
       </w:pPr>
-      <w:bookmarkStart w:id="9" w:name="_Toc408928737"/>
-      <w:r>
-        <w:rPr>
+      <w:bookmarkStart w:id="10" w:name="_Toc408928739"/>
+      <w:proofErr w:type="spellStart"/>
+      <w:r>
+        <w:rPr>
+          <w:lang w:val="en-US"/>
+        </w:rPr>
+        <w:t>ConnectionHandler</w:t>
+      </w:r>
+      <w:bookmarkEnd w:id="10"/>
+      <w:proofErr w:type="spellEnd"/>
+    </w:p>
+    <w:p>
+      <w:pPr>
+        <w:pStyle w:val="Heading4"/>
+        <w:rPr>
+          <w:lang w:val="en-US"/>
+        </w:rPr>
+      </w:pPr>
+      <w:r>
+        <w:rPr>
+          <w:lang w:val="en-US"/>
+        </w:rPr>
+        <w:t>Role</w:t>
+      </w:r>
+    </w:p>
+    <w:p>
+      <w:pPr>
+        <w:rPr>
+          <w:lang w:val="en-US"/>
+        </w:rPr>
+      </w:pPr>
+      <w:r>
+        <w:rPr>
+          <w:bCs/>
+          <w:lang w:val="en-US"/>
+        </w:rPr>
+        <w:t xml:space="preserve">The </w:t>
+      </w:r>
+      <w:proofErr w:type="spellStart"/>
+      <w:r>
+        <w:rPr>
+          <w:bCs/>
+          <w:lang w:val="en-US"/>
+        </w:rPr>
+        <w:t>ConnectionHandler</w:t>
+      </w:r>
+      <w:proofErr w:type="spellEnd"/>
+      <w:r>
+        <w:rPr>
+          <w:bCs/>
+          <w:lang w:val="en-US"/>
+        </w:rPr>
+        <w:t xml:space="preserve"> Class plays an important part in the implementation of the AMULET </w:t>
+      </w:r>
+      <w:proofErr w:type="spellStart"/>
+      <w:r>
+        <w:rPr>
+          <w:bCs/>
+          <w:lang w:val="en-US"/>
+        </w:rPr>
+        <w:t>tcp</w:t>
+      </w:r>
+      <w:proofErr w:type="spellEnd"/>
+      <w:r>
+        <w:rPr>
+          <w:bCs/>
+          <w:lang w:val="en-US"/>
+        </w:rPr>
+        <w:t xml:space="preserve"> protocol by receiving the commands and sending them to the other relative parts of the system. We decide to leave as much of the logic regarding the commands in the respective Classes instead of building a massive switch which would call methods on the other objects. </w:t>
+      </w:r>
+    </w:p>
+    <w:p>
+      <w:pPr>
+        <w:pStyle w:val="Heading4"/>
+        <w:rPr>
+          <w:lang w:val="en-US"/>
+        </w:rPr>
+      </w:pPr>
+      <w:r>
+        <w:rPr>
+          <w:lang w:val="en-US"/>
+        </w:rPr>
+        <w:t>Responsibilities</w:t>
+      </w:r>
+    </w:p>
+    <w:p>
+      <w:pPr>
+        <w:rPr>
+          <w:lang w:val="en-US"/>
+        </w:rPr>
+      </w:pPr>
+      <w:r>
+        <w:rPr>
+          <w:bCs/>
+          <w:lang w:val="en-US"/>
+        </w:rPr>
+        <w:t xml:space="preserve">The </w:t>
+      </w:r>
+      <w:proofErr w:type="spellStart"/>
+      <w:r>
+        <w:rPr>
+          <w:bCs/>
+          <w:lang w:val="en-US"/>
+        </w:rPr>
+        <w:t>ConnectionHandler</w:t>
+      </w:r>
+      <w:proofErr w:type="spellEnd"/>
+      <w:r>
+        <w:rPr>
+          <w:bCs/>
+          <w:lang w:val="en-US"/>
+        </w:rPr>
+        <w:t xml:space="preserve"> handles some of the logic for client to client-user communication </w:t>
+      </w:r>
+      <w:proofErr w:type="gramStart"/>
+      <w:r>
+        <w:rPr>
+          <w:bCs/>
+          <w:lang w:val="en-US"/>
+        </w:rPr>
+        <w:t xml:space="preserve">and </w:t>
+      </w:r>
+      <w:r>
+        <w:rPr>
+          <w:bCs/>
+          <w:lang w:val="en-US"/>
+        </w:rPr>
+        <w:t xml:space="preserve"> sends</w:t>
+      </w:r>
+      <w:proofErr w:type="gramEnd"/>
+      <w:r>
+        <w:rPr>
+          <w:bCs/>
+          <w:lang w:val="en-US"/>
+        </w:rPr>
+        <w:t xml:space="preserve"> the commands through to the </w:t>
+      </w:r>
+      <w:proofErr w:type="spellStart"/>
+      <w:r>
+        <w:rPr>
+          <w:bCs/>
+          <w:lang w:val="en-US"/>
+        </w:rPr>
+        <w:t>ServerController</w:t>
+      </w:r>
+      <w:proofErr w:type="spellEnd"/>
+      <w:r>
+        <w:rPr>
+          <w:bCs/>
+          <w:lang w:val="en-US"/>
+        </w:rPr>
+        <w:t xml:space="preserve"> and </w:t>
+      </w:r>
+      <w:proofErr w:type="spellStart"/>
+      <w:r>
+        <w:rPr>
+          <w:bCs/>
           <w:lang w:val="en-US"/>
         </w:rPr>
         <w:t>GameController</w:t>
       </w:r>
-      <w:bookmarkEnd w:id="9"/>
+      <w:proofErr w:type="spellEnd"/>
+      <w:r>
+        <w:rPr>
+          <w:bCs/>
+          <w:lang w:val="en-US"/>
+        </w:rPr>
+        <w:t xml:space="preserve"> with which it doesn’t do anything itself. </w:t>
+      </w:r>
     </w:p>
     <w:p>
       <w:pPr>
@@ -2772,462 +3772,61 @@
           <w:lang w:val="en-US"/>
         </w:rPr>
       </w:pPr>
-      <w:r>
-        <w:rPr>
-          <w:lang w:val="en-US"/>
-        </w:rPr>
-        <w:t>Role</w:t>
-      </w:r>
-    </w:p>
-    <w:p>
-      <w:pPr>
-        <w:rPr>
-          <w:lang w:val="en-US"/>
-        </w:rPr>
-      </w:pPr>
-    </w:p>
-    <w:p>
-      <w:pPr>
-        <w:pStyle w:val="Heading4"/>
-        <w:rPr>
-          <w:lang w:val="en-US"/>
-        </w:rPr>
-      </w:pPr>
-      <w:r>
-        <w:rPr>
-          <w:lang w:val="en-US"/>
-        </w:rPr>
-        <w:t>Responsibilities</w:t>
-      </w:r>
-    </w:p>
-    <w:p>
-      <w:pPr>
-        <w:rPr>
-          <w:lang w:val="en-US"/>
-        </w:rPr>
-      </w:pPr>
-    </w:p>
-    <w:p>
-      <w:pPr>
-        <w:pStyle w:val="Heading4"/>
-        <w:rPr>
-          <w:lang w:val="en-US"/>
-        </w:rPr>
-      </w:pPr>
-      <w:r>
-        <w:rPr>
-          <w:lang w:val="en-US"/>
-        </w:rPr>
-        <w:t>Useage by other classes</w:t>
-      </w:r>
-    </w:p>
-    <w:p>
-      <w:pPr>
-        <w:rPr>
-          <w:lang w:val="en-US"/>
-        </w:rPr>
-      </w:pPr>
-    </w:p>
-    <w:p>
-      <w:pPr>
-        <w:pStyle w:val="Heading4"/>
-        <w:rPr>
-          <w:lang w:val="en-US"/>
-        </w:rPr>
-      </w:pPr>
-      <w:r>
-        <w:rPr>
-          <w:lang w:val="en-US"/>
-        </w:rPr>
-        <w:t>Special cases &amp; Precautions</w:t>
-      </w:r>
-    </w:p>
-    <w:p>
-      <w:pPr>
-        <w:rPr>
-          <w:lang w:val="en-US"/>
-        </w:rPr>
-      </w:pPr>
-    </w:p>
-    <w:p>
-      <w:pPr>
-        <w:pStyle w:val="Heading3"/>
-        <w:rPr>
-          <w:lang w:val="en-US"/>
-        </w:rPr>
-      </w:pPr>
-      <w:bookmarkStart w:id="10" w:name="_Toc408928738"/>
-      <w:r>
-        <w:rPr>
-          <w:lang w:val="en-US"/>
-        </w:rPr>
-        <w:lastRenderedPageBreak/>
-        <w:t>Model</w:t>
-      </w:r>
-      <w:bookmarkEnd w:id="10"/>
-    </w:p>
-    <w:p>
-      <w:pPr>
-        <w:pStyle w:val="Heading4"/>
-        <w:rPr>
-          <w:lang w:val="en-US"/>
-        </w:rPr>
-      </w:pPr>
-      <w:r>
-        <w:rPr>
-          <w:lang w:val="en-US"/>
-        </w:rPr>
-        <w:t>Role</w:t>
-      </w:r>
-    </w:p>
-    <w:p>
-      <w:pPr>
-        <w:rPr>
-          <w:lang w:val="en-US"/>
-        </w:rPr>
-      </w:pPr>
-    </w:p>
-    <w:p>
-      <w:pPr>
-        <w:pStyle w:val="Heading4"/>
-        <w:rPr>
-          <w:lang w:val="en-US"/>
-        </w:rPr>
-      </w:pPr>
-      <w:r>
-        <w:rPr>
-          <w:lang w:val="en-US"/>
-        </w:rPr>
-        <w:t>Responsibilities</w:t>
-      </w:r>
-    </w:p>
-    <w:p>
-      <w:pPr>
-        <w:rPr>
-          <w:lang w:val="en-US"/>
-        </w:rPr>
-      </w:pPr>
-    </w:p>
-    <w:p>
-      <w:pPr>
-        <w:pStyle w:val="Heading4"/>
-        <w:rPr>
-          <w:lang w:val="en-US"/>
-        </w:rPr>
-      </w:pPr>
-      <w:r>
-        <w:rPr>
-          <w:lang w:val="en-US"/>
-        </w:rPr>
-        <w:t>Useage by other classes</w:t>
-      </w:r>
-    </w:p>
-    <w:p>
-      <w:pPr>
-        <w:rPr>
-          <w:lang w:val="en-US"/>
-        </w:rPr>
-      </w:pPr>
-    </w:p>
-    <w:p>
-      <w:pPr>
-        <w:pStyle w:val="Heading4"/>
-        <w:rPr>
-          <w:lang w:val="en-US"/>
-        </w:rPr>
-      </w:pPr>
-      <w:r>
-        <w:rPr>
-          <w:lang w:val="en-US"/>
-        </w:rPr>
-        <w:t>Special cases &amp; Precautions</w:t>
-      </w:r>
-    </w:p>
-    <w:p>
-      <w:pPr>
-        <w:rPr>
-          <w:lang w:val="en-US"/>
-        </w:rPr>
-      </w:pPr>
-    </w:p>
-    <w:p>
-      <w:pPr>
-        <w:pStyle w:val="Heading3"/>
-        <w:rPr>
-          <w:lang w:val="en-US"/>
-        </w:rPr>
-      </w:pPr>
-      <w:bookmarkStart w:id="11" w:name="_Toc408928739"/>
-      <w:r>
-        <w:rPr>
-          <w:lang w:val="en-US"/>
-        </w:rPr>
-        <w:t>ConnectionHandler</w:t>
-      </w:r>
-      <w:bookmarkEnd w:id="11"/>
-    </w:p>
-    <w:p>
-      <w:pPr>
-        <w:pStyle w:val="Heading4"/>
-        <w:rPr>
-          <w:lang w:val="en-US"/>
-        </w:rPr>
-      </w:pPr>
-      <w:r>
-        <w:rPr>
-          <w:lang w:val="en-US"/>
-        </w:rPr>
-        <w:t>Role</w:t>
-      </w:r>
-    </w:p>
-    <w:p>
-      <w:pPr>
-        <w:rPr>
-          <w:lang w:val="en-US"/>
-        </w:rPr>
-      </w:pPr>
-    </w:p>
-    <w:p>
-      <w:pPr>
-        <w:pStyle w:val="Heading4"/>
-        <w:rPr>
-          <w:lang w:val="en-US"/>
-        </w:rPr>
-      </w:pPr>
-      <w:r>
-        <w:rPr>
-          <w:lang w:val="en-US"/>
-        </w:rPr>
-        <w:t>Responsibilities</w:t>
-      </w:r>
-    </w:p>
-    <w:p>
-      <w:pPr>
-        <w:rPr>
-          <w:lang w:val="en-US"/>
-        </w:rPr>
-      </w:pPr>
-    </w:p>
-    <w:p>
-      <w:pPr>
-        <w:pStyle w:val="Heading4"/>
-        <w:rPr>
-          <w:lang w:val="en-US"/>
-        </w:rPr>
-      </w:pPr>
-      <w:r>
-        <w:rPr>
-          <w:lang w:val="en-US"/>
-        </w:rPr>
-        <w:t>Useage by other classes</w:t>
-      </w:r>
-    </w:p>
-    <w:p>
-      <w:pPr>
-        <w:rPr>
-          <w:lang w:val="en-US"/>
-        </w:rPr>
-      </w:pPr>
-    </w:p>
-    <w:p>
-      <w:pPr>
-        <w:pStyle w:val="Heading4"/>
-        <w:rPr>
-          <w:lang w:val="en-US"/>
-        </w:rPr>
-      </w:pPr>
-      <w:r>
-        <w:rPr>
-          <w:lang w:val="en-US"/>
-        </w:rPr>
-        <w:t>Special cases &amp; Precautions</w:t>
-      </w:r>
-    </w:p>
-    <w:p>
-      <w:pPr>
-        <w:rPr>
-          <w:lang w:val="en-US"/>
-        </w:rPr>
-      </w:pPr>
-    </w:p>
-    <w:p>
-      <w:pPr>
-        <w:pStyle w:val="Heading3"/>
-        <w:rPr>
-          <w:lang w:val="en-US"/>
-        </w:rPr>
-      </w:pPr>
-      <w:bookmarkStart w:id="12" w:name="_Toc408928740"/>
-      <w:r>
-        <w:rPr>
-          <w:lang w:val="en-US"/>
-        </w:rPr>
-        <w:t>ServerSocketListener</w:t>
-      </w:r>
-      <w:bookmarkEnd w:id="12"/>
-    </w:p>
-    <w:p>
-      <w:pPr>
-        <w:pStyle w:val="Heading4"/>
-        <w:rPr>
-          <w:lang w:val="en-US"/>
-        </w:rPr>
-      </w:pPr>
-      <w:r>
-        <w:rPr>
-          <w:lang w:val="en-US"/>
-        </w:rPr>
-        <w:t>Role</w:t>
-      </w:r>
-    </w:p>
-    <w:p>
-      <w:pPr>
-        <w:rPr>
-          <w:lang w:val="en-US"/>
-        </w:rPr>
-      </w:pPr>
-    </w:p>
-    <w:p>
-      <w:pPr>
-        <w:pStyle w:val="Heading4"/>
-        <w:rPr>
-          <w:lang w:val="en-US"/>
-        </w:rPr>
-      </w:pPr>
-      <w:r>
-        <w:rPr>
-          <w:lang w:val="en-US"/>
-        </w:rPr>
-        <w:t>Responsibilities</w:t>
-      </w:r>
-    </w:p>
-    <w:p>
-      <w:pPr>
-        <w:rPr>
-          <w:lang w:val="en-US"/>
-        </w:rPr>
-      </w:pPr>
-    </w:p>
-    <w:p>
-      <w:pPr>
-        <w:pStyle w:val="Heading4"/>
-        <w:rPr>
-          <w:lang w:val="en-US"/>
-        </w:rPr>
-      </w:pPr>
-      <w:r>
-        <w:rPr>
-          <w:lang w:val="en-US"/>
-        </w:rPr>
-        <w:t>Useage by other classes</w:t>
-      </w:r>
-    </w:p>
-    <w:p>
-      <w:pPr>
-        <w:rPr>
-          <w:lang w:val="en-US"/>
-        </w:rPr>
-      </w:pPr>
-    </w:p>
-    <w:p>
-      <w:pPr>
-        <w:pStyle w:val="Heading4"/>
-        <w:rPr>
-          <w:lang w:val="en-US"/>
-        </w:rPr>
-      </w:pPr>
-      <w:r>
-        <w:rPr>
-          <w:lang w:val="en-US"/>
-        </w:rPr>
-        <w:t>Special cases &amp; Precautions</w:t>
-      </w:r>
-    </w:p>
-    <w:p>
-      <w:pPr>
-        <w:rPr>
-          <w:lang w:val="en-US"/>
-        </w:rPr>
-      </w:pPr>
-    </w:p>
-    <w:p>
-      <w:pPr>
-        <w:pStyle w:val="Heading3"/>
-        <w:rPr>
-          <w:lang w:val="en-US"/>
-        </w:rPr>
-      </w:pPr>
-      <w:bookmarkStart w:id="13" w:name="_Toc408928741"/>
-      <w:r>
-        <w:rPr>
-          <w:lang w:val="en-US"/>
-        </w:rPr>
-        <w:t>Error</w:t>
-      </w:r>
-      <w:bookmarkEnd w:id="13"/>
-    </w:p>
-    <w:p>
-      <w:pPr>
-        <w:pStyle w:val="Heading4"/>
-        <w:rPr>
-          <w:lang w:val="en-US"/>
-        </w:rPr>
-      </w:pPr>
-      <w:r>
-        <w:rPr>
-          <w:lang w:val="en-US"/>
-        </w:rPr>
-        <w:t>Role</w:t>
-      </w:r>
-    </w:p>
-    <w:p>
-      <w:pPr>
-        <w:rPr>
-          <w:lang w:val="en-US"/>
-        </w:rPr>
-      </w:pPr>
-    </w:p>
-    <w:p>
-      <w:pPr>
-        <w:pStyle w:val="Heading4"/>
-        <w:rPr>
-          <w:lang w:val="en-US"/>
-        </w:rPr>
-      </w:pPr>
-      <w:r>
-        <w:rPr>
-          <w:lang w:val="en-US"/>
-        </w:rPr>
-        <w:t>Responsibilities</w:t>
-      </w:r>
-    </w:p>
-    <w:p>
-      <w:pPr>
-        <w:rPr>
-          <w:lang w:val="en-US"/>
-        </w:rPr>
-      </w:pPr>
-    </w:p>
-    <w:p>
-      <w:pPr>
-        <w:pStyle w:val="Heading4"/>
-        <w:rPr>
-          <w:lang w:val="en-US"/>
-        </w:rPr>
-      </w:pPr>
-      <w:r>
-        <w:rPr>
-          <w:lang w:val="en-US"/>
-        </w:rPr>
-        <w:t>Useage by other classes</w:t>
-      </w:r>
-    </w:p>
-    <w:p>
-      <w:pPr>
-        <w:rPr>
-          <w:lang w:val="en-US"/>
-        </w:rPr>
-      </w:pPr>
+      <w:proofErr w:type="spellStart"/>
+      <w:r>
+        <w:rPr>
+          <w:lang w:val="en-US"/>
+        </w:rPr>
+        <w:t>Useage</w:t>
+      </w:r>
+      <w:proofErr w:type="spellEnd"/>
+      <w:r>
+        <w:rPr>
+          <w:lang w:val="en-US"/>
+        </w:rPr>
+        <w:t xml:space="preserve"> by other classes</w:t>
+      </w:r>
+    </w:p>
+    <w:p>
+      <w:pPr>
+        <w:rPr>
+          <w:lang w:val="en-US"/>
+        </w:rPr>
+      </w:pPr>
+      <w:r>
+        <w:rPr>
+          <w:lang w:val="en-US"/>
+        </w:rPr>
+        <w:t xml:space="preserve">This Class is used by the </w:t>
+      </w:r>
+      <w:proofErr w:type="spellStart"/>
+      <w:r>
+        <w:rPr>
+          <w:lang w:val="en-US"/>
+        </w:rPr>
+        <w:t>GameController</w:t>
+      </w:r>
+      <w:proofErr w:type="spellEnd"/>
+      <w:r>
+        <w:rPr>
+          <w:lang w:val="en-US"/>
+        </w:rPr>
+        <w:t xml:space="preserve"> and </w:t>
+      </w:r>
+      <w:proofErr w:type="spellStart"/>
+      <w:r>
+        <w:rPr>
+          <w:lang w:val="en-US"/>
+        </w:rPr>
+        <w:t>ServerController</w:t>
+      </w:r>
+      <w:proofErr w:type="spellEnd"/>
+      <w:r>
+        <w:rPr>
+          <w:lang w:val="en-US"/>
+        </w:rPr>
+        <w:t xml:space="preserve"> to send information to the client-user.</w:t>
+      </w:r>
     </w:p>
     <w:p>
       <w:pPr>
@@ -3253,6 +3852,374 @@
     </w:p>
     <w:p>
       <w:pPr>
+        <w:pStyle w:val="Heading3"/>
+        <w:rPr>
+          <w:lang w:val="en-US"/>
+        </w:rPr>
+      </w:pPr>
+      <w:bookmarkStart w:id="11" w:name="_Toc408928740"/>
+      <w:proofErr w:type="spellStart"/>
+      <w:r>
+        <w:rPr>
+          <w:lang w:val="en-US"/>
+        </w:rPr>
+        <w:t>ServerSocketListener</w:t>
+      </w:r>
+      <w:bookmarkEnd w:id="11"/>
+      <w:proofErr w:type="spellEnd"/>
+    </w:p>
+    <w:p>
+      <w:pPr>
+        <w:pStyle w:val="Heading4"/>
+        <w:rPr>
+          <w:lang w:val="en-US"/>
+        </w:rPr>
+      </w:pPr>
+      <w:r>
+        <w:rPr>
+          <w:lang w:val="en-US"/>
+        </w:rPr>
+        <w:t>Role</w:t>
+      </w:r>
+    </w:p>
+    <w:p>
+      <w:pPr>
+        <w:rPr>
+          <w:lang w:val="en-US"/>
+        </w:rPr>
+      </w:pPr>
+      <w:r>
+        <w:rPr>
+          <w:lang w:val="en-US"/>
+        </w:rPr>
+        <w:t xml:space="preserve">The </w:t>
+      </w:r>
+      <w:proofErr w:type="spellStart"/>
+      <w:r>
+        <w:rPr>
+          <w:lang w:val="en-US"/>
+        </w:rPr>
+        <w:t>ServerSocketListener</w:t>
+      </w:r>
+      <w:proofErr w:type="spellEnd"/>
+      <w:r>
+        <w:rPr>
+          <w:lang w:val="en-US"/>
+        </w:rPr>
+        <w:t xml:space="preserve"> is one of the classes to be created first and handles the TCP communication.</w:t>
+      </w:r>
+    </w:p>
+    <w:p>
+      <w:pPr>
+        <w:pStyle w:val="Heading4"/>
+        <w:rPr>
+          <w:lang w:val="en-US"/>
+        </w:rPr>
+      </w:pPr>
+      <w:r>
+        <w:rPr>
+          <w:lang w:val="en-US"/>
+        </w:rPr>
+        <w:t>Responsibilities</w:t>
+      </w:r>
+    </w:p>
+    <w:p>
+      <w:pPr>
+        <w:rPr>
+          <w:lang w:val="en-US"/>
+        </w:rPr>
+      </w:pPr>
+      <w:r>
+        <w:rPr>
+          <w:lang w:val="en-US"/>
+        </w:rPr>
+        <w:t xml:space="preserve">The </w:t>
+      </w:r>
+      <w:proofErr w:type="spellStart"/>
+      <w:r>
+        <w:rPr>
+          <w:lang w:val="en-US"/>
+        </w:rPr>
+        <w:t>ServerSocketListener</w:t>
+      </w:r>
+      <w:proofErr w:type="spellEnd"/>
+      <w:r>
+        <w:rPr>
+          <w:lang w:val="en-US"/>
+        </w:rPr>
+        <w:t xml:space="preserve"> </w:t>
+      </w:r>
+      <w:proofErr w:type="spellStart"/>
+      <w:r>
+        <w:rPr>
+          <w:lang w:val="en-US"/>
+        </w:rPr>
+        <w:t>immeaditly</w:t>
+      </w:r>
+      <w:proofErr w:type="spellEnd"/>
+      <w:r>
+        <w:rPr>
+          <w:lang w:val="en-US"/>
+        </w:rPr>
+        <w:t xml:space="preserve"> starts waiting for new connections and when they arise immediately assigns them a </w:t>
+      </w:r>
+      <w:proofErr w:type="spellStart"/>
+      <w:r>
+        <w:rPr>
+          <w:lang w:val="en-US"/>
+        </w:rPr>
+        <w:t>ConnectionHandler</w:t>
+      </w:r>
+      <w:proofErr w:type="spellEnd"/>
+      <w:r>
+        <w:rPr>
+          <w:lang w:val="en-US"/>
+        </w:rPr>
+        <w:t xml:space="preserve">. The </w:t>
+      </w:r>
+      <w:proofErr w:type="spellStart"/>
+      <w:r>
+        <w:rPr>
+          <w:lang w:val="en-US"/>
+        </w:rPr>
+        <w:t>ServerSocketListener</w:t>
+      </w:r>
+      <w:proofErr w:type="spellEnd"/>
+      <w:r>
+        <w:rPr>
+          <w:lang w:val="en-US"/>
+        </w:rPr>
+        <w:t xml:space="preserve"> is also responsible for appropriately closing of all connections.</w:t>
+      </w:r>
+    </w:p>
+    <w:p>
+      <w:pPr>
+        <w:pStyle w:val="Heading4"/>
+        <w:rPr>
+          <w:lang w:val="en-US"/>
+        </w:rPr>
+      </w:pPr>
+      <w:proofErr w:type="spellStart"/>
+      <w:r>
+        <w:rPr>
+          <w:lang w:val="en-US"/>
+        </w:rPr>
+        <w:t>Useage</w:t>
+      </w:r>
+      <w:proofErr w:type="spellEnd"/>
+      <w:r>
+        <w:rPr>
+          <w:lang w:val="en-US"/>
+        </w:rPr>
+        <w:t xml:space="preserve"> by other classes</w:t>
+      </w:r>
+    </w:p>
+    <w:p>
+      <w:pPr>
+        <w:rPr>
+          <w:lang w:val="en-US"/>
+        </w:rPr>
+      </w:pPr>
+      <w:r>
+        <w:rPr>
+          <w:lang w:val="en-US"/>
+        </w:rPr>
+        <w:t xml:space="preserve">The </w:t>
+      </w:r>
+      <w:proofErr w:type="spellStart"/>
+      <w:r>
+        <w:rPr>
+          <w:lang w:val="en-US"/>
+        </w:rPr>
+        <w:t>ServerSocketListener</w:t>
+      </w:r>
+      <w:proofErr w:type="spellEnd"/>
+      <w:r>
+        <w:rPr>
+          <w:lang w:val="en-US"/>
+        </w:rPr>
+        <w:t xml:space="preserve"> is used by the </w:t>
+      </w:r>
+      <w:proofErr w:type="spellStart"/>
+      <w:r>
+        <w:rPr>
+          <w:lang w:val="en-US"/>
+        </w:rPr>
+        <w:t>ServerController</w:t>
+      </w:r>
+      <w:proofErr w:type="spellEnd"/>
+      <w:r>
+        <w:rPr>
+          <w:lang w:val="en-US"/>
+        </w:rPr>
+        <w:t xml:space="preserve"> to close all connections.</w:t>
+      </w:r>
+    </w:p>
+    <w:p>
+      <w:pPr>
+        <w:pStyle w:val="Heading4"/>
+        <w:rPr>
+          <w:lang w:val="en-US"/>
+        </w:rPr>
+      </w:pPr>
+      <w:r>
+        <w:rPr>
+          <w:lang w:val="en-US"/>
+        </w:rPr>
+        <w:t>Special cases &amp; Precautions</w:t>
+      </w:r>
+    </w:p>
+    <w:p>
+      <w:pPr>
+        <w:rPr>
+          <w:lang w:val="en-US"/>
+        </w:rPr>
+      </w:pPr>
+    </w:p>
+    <w:p>
+      <w:pPr>
+        <w:pStyle w:val="Heading3"/>
+        <w:rPr>
+          <w:lang w:val="en-US"/>
+        </w:rPr>
+      </w:pPr>
+      <w:bookmarkStart w:id="12" w:name="_Toc408928741"/>
+      <w:r>
+        <w:rPr>
+          <w:lang w:val="en-US"/>
+        </w:rPr>
+        <w:t>Error</w:t>
+      </w:r>
+      <w:bookmarkEnd w:id="12"/>
+    </w:p>
+    <w:p>
+      <w:pPr>
+        <w:pStyle w:val="Heading4"/>
+        <w:rPr>
+          <w:lang w:val="en-US"/>
+        </w:rPr>
+      </w:pPr>
+      <w:r>
+        <w:rPr>
+          <w:lang w:val="en-US"/>
+        </w:rPr>
+        <w:t>Role</w:t>
+      </w:r>
+    </w:p>
+    <w:p>
+      <w:pPr>
+        <w:rPr>
+          <w:lang w:val="en-US"/>
+        </w:rPr>
+      </w:pPr>
+      <w:r>
+        <w:rPr>
+          <w:lang w:val="en-US"/>
+        </w:rPr>
+        <w:t>The Error class is used for centralized exception and error handling.</w:t>
+      </w:r>
+    </w:p>
+    <w:p>
+      <w:pPr>
+        <w:pStyle w:val="Heading4"/>
+        <w:rPr>
+          <w:lang w:val="en-US"/>
+        </w:rPr>
+      </w:pPr>
+      <w:r>
+        <w:rPr>
+          <w:lang w:val="en-US"/>
+        </w:rPr>
+        <w:t>Responsibilities</w:t>
+      </w:r>
+    </w:p>
+    <w:p>
+      <w:pPr>
+        <w:rPr>
+          <w:lang w:val="en-US"/>
+        </w:rPr>
+      </w:pPr>
+      <w:r>
+        <w:rPr>
+          <w:lang w:val="en-US"/>
+        </w:rPr>
+        <w:t xml:space="preserve">The Error class is responsible for catching </w:t>
+      </w:r>
+      <w:proofErr w:type="spellStart"/>
+      <w:r>
+        <w:rPr>
+          <w:lang w:val="en-US"/>
+        </w:rPr>
+        <w:t>excepetions</w:t>
+      </w:r>
+      <w:proofErr w:type="spellEnd"/>
+      <w:r>
+        <w:rPr>
+          <w:lang w:val="en-US"/>
+        </w:rPr>
+        <w:t xml:space="preserve"> and errors and sending error messages to the client or Server user.</w:t>
+      </w:r>
+    </w:p>
+    <w:p>
+      <w:pPr>
+        <w:pStyle w:val="Heading4"/>
+        <w:rPr>
+          <w:lang w:val="en-US"/>
+        </w:rPr>
+      </w:pPr>
+      <w:proofErr w:type="spellStart"/>
+      <w:r>
+        <w:rPr>
+          <w:lang w:val="en-US"/>
+        </w:rPr>
+        <w:t>Useage</w:t>
+      </w:r>
+      <w:proofErr w:type="spellEnd"/>
+      <w:r>
+        <w:rPr>
+          <w:lang w:val="en-US"/>
+        </w:rPr>
+        <w:t xml:space="preserve"> by other classes</w:t>
+      </w:r>
+    </w:p>
+    <w:p>
+      <w:pPr>
+        <w:rPr>
+          <w:lang w:val="en-US"/>
+        </w:rPr>
+      </w:pPr>
+      <w:r>
+        <w:rPr>
+          <w:lang w:val="en-US"/>
+        </w:rPr>
+        <w:t>This Class is used by all classes except for the Model class.</w:t>
+      </w:r>
+      <w:bookmarkStart w:id="13" w:name="_GoBack"/>
+      <w:bookmarkEnd w:id="13"/>
+    </w:p>
+    <w:p>
+      <w:pPr>
+        <w:pStyle w:val="Heading4"/>
+        <w:rPr>
+          <w:lang w:val="en-US"/>
+        </w:rPr>
+      </w:pPr>
+      <w:r>
+        <w:rPr>
+          <w:lang w:val="en-US"/>
+        </w:rPr>
+        <w:t>Special cases &amp; Precautions</w:t>
+      </w:r>
+    </w:p>
+    <w:p>
+      <w:pPr>
+        <w:rPr>
+          <w:lang w:val="en-US"/>
+        </w:rPr>
+      </w:pPr>
+    </w:p>
+    <w:p>
+      <w:pPr>
         <w:rPr>
           <w:lang w:val="en-US"/>
         </w:rPr>
@@ -3276,6 +4243,7 @@
         <w:rPr>
           <w:lang w:val="en-US"/>
         </w:rPr>
+        <w:lastRenderedPageBreak/>
         <w:t>Client</w:t>
       </w:r>
       <w:bookmarkEnd w:id="14"/>
@@ -3295,6 +4263,7 @@
         </w:rPr>
       </w:pPr>
       <w:bookmarkStart w:id="15" w:name="_Toc408928743"/>
+      <w:proofErr w:type="spellStart"/>
       <w:r>
         <w:rPr>
           <w:lang w:val="en-US"/>
@@ -3302,6 +4271,7 @@
         <w:t>Classname</w:t>
       </w:r>
       <w:bookmarkEnd w:id="15"/>
+      <w:proofErr w:type="spellEnd"/>
     </w:p>
     <w:p>
       <w:pPr>
@@ -3352,11 +4322,19 @@
           <w:lang w:val="en-US"/>
         </w:rPr>
       </w:pPr>
-      <w:r>
-        <w:rPr>
-          <w:lang w:val="en-US"/>
-        </w:rPr>
-        <w:t>Useage by other classes</w:t>
+      <w:proofErr w:type="spellStart"/>
+      <w:r>
+        <w:rPr>
+          <w:lang w:val="en-US"/>
+        </w:rPr>
+        <w:t>Useage</w:t>
+      </w:r>
+      <w:proofErr w:type="spellEnd"/>
+      <w:r>
+        <w:rPr>
+          <w:lang w:val="en-US"/>
+        </w:rPr>
+        <w:t xml:space="preserve"> by other classes</w:t>
       </w:r>
     </w:p>
     <w:p>
@@ -3481,11 +4459,19 @@
           <w:lang w:val="en-US"/>
         </w:rPr>
       </w:pPr>
-      <w:r>
-        <w:rPr>
-          <w:lang w:val="en-US"/>
-        </w:rPr>
-        <w:t>Useage by other classes</w:t>
+      <w:proofErr w:type="spellStart"/>
+      <w:r>
+        <w:rPr>
+          <w:lang w:val="en-US"/>
+        </w:rPr>
+        <w:t>Useage</w:t>
+      </w:r>
+      <w:proofErr w:type="spellEnd"/>
+      <w:r>
+        <w:rPr>
+          <w:lang w:val="en-US"/>
+        </w:rPr>
+        <w:t xml:space="preserve"> by other classes</w:t>
       </w:r>
     </w:p>
     <w:p>
@@ -3581,11 +4567,19 @@
           <w:lang w:val="en-US"/>
         </w:rPr>
       </w:pPr>
-      <w:r>
-        <w:rPr>
-          <w:lang w:val="en-US"/>
-        </w:rPr>
-        <w:t>Useage by other classes</w:t>
+      <w:proofErr w:type="spellStart"/>
+      <w:r>
+        <w:rPr>
+          <w:lang w:val="en-US"/>
+        </w:rPr>
+        <w:t>Useage</w:t>
+      </w:r>
+      <w:proofErr w:type="spellEnd"/>
+      <w:r>
+        <w:rPr>
+          <w:lang w:val="en-US"/>
+        </w:rPr>
+        <w:t xml:space="preserve"> by other classes</w:t>
       </w:r>
     </w:p>
     <w:p>
@@ -3681,11 +4675,19 @@
           <w:lang w:val="en-US"/>
         </w:rPr>
       </w:pPr>
-      <w:r>
-        <w:rPr>
-          <w:lang w:val="en-US"/>
-        </w:rPr>
-        <w:t>Useage by other classes</w:t>
+      <w:proofErr w:type="spellStart"/>
+      <w:r>
+        <w:rPr>
+          <w:lang w:val="en-US"/>
+        </w:rPr>
+        <w:t>Useage</w:t>
+      </w:r>
+      <w:proofErr w:type="spellEnd"/>
+      <w:r>
+        <w:rPr>
+          <w:lang w:val="en-US"/>
+        </w:rPr>
+        <w:t xml:space="preserve"> by other classes</w:t>
       </w:r>
     </w:p>
     <w:p>
@@ -3741,6 +4743,7 @@
         <w:rPr>
           <w:lang w:val="en-US"/>
         </w:rPr>
+        <w:lastRenderedPageBreak/>
         <w:t>Security</w:t>
       </w:r>
       <w:bookmarkEnd w:id="20"/>
@@ -3767,7 +4770,14 @@
         <w:rPr>
           <w:lang w:val="en-US"/>
         </w:rPr>
-        <w:t xml:space="preserve">What risks </w:t>
+        <w:t xml:space="preserve">What </w:t>
+      </w:r>
+      <w:proofErr w:type="gramStart"/>
+      <w:r>
+        <w:rPr>
+          <w:lang w:val="en-US"/>
+        </w:rPr>
+        <w:t xml:space="preserve">risks </w:t>
       </w:r>
       <w:r>
         <w:rPr>
@@ -3775,6 +4785,7 @@
         </w:rPr>
         <w:t>is</w:t>
       </w:r>
+      <w:proofErr w:type="gramEnd"/>
       <w:r>
         <w:rPr>
           <w:lang w:val="en-US"/>
@@ -3798,7 +4809,21 @@
         <w:rPr>
           <w:lang w:val="en-US"/>
         </w:rPr>
-        <w:t>(SQL)injection?</w:t>
+        <w:t>(SQL</w:t>
+      </w:r>
+      <w:proofErr w:type="gramStart"/>
+      <w:r>
+        <w:rPr>
+          <w:lang w:val="en-US"/>
+        </w:rPr>
+        <w:t>)injection</w:t>
+      </w:r>
+      <w:proofErr w:type="gramEnd"/>
+      <w:r>
+        <w:rPr>
+          <w:lang w:val="en-US"/>
+        </w:rPr>
+        <w:t>?</w:t>
       </w:r>
     </w:p>
     <w:p>
@@ -3833,12 +4858,14 @@
           <w:lang w:val="en-US"/>
         </w:rPr>
       </w:pPr>
+      <w:proofErr w:type="gramStart"/>
       <w:r>
         <w:rPr>
           <w:lang w:val="en-US"/>
         </w:rPr>
         <w:t>Java workarounds?</w:t>
       </w:r>
+      <w:proofErr w:type="gramEnd"/>
     </w:p>
     <w:p>
       <w:pPr>
@@ -3865,39 +4892,58 @@
           <w:lang w:val="en-US"/>
         </w:rPr>
       </w:pPr>
+      <w:proofErr w:type="spellStart"/>
+      <w:proofErr w:type="gramStart"/>
       <w:r>
         <w:rPr>
           <w:b/>
           <w:lang w:val="en-US"/>
         </w:rPr>
-        <w:t>SQLinjection?</w:t>
-      </w:r>
-    </w:p>
-    <w:p>
-      <w:pPr>
-        <w:rPr>
-          <w:lang w:val="en-US"/>
-        </w:rPr>
-      </w:pPr>
-      <w:r>
-        <w:rPr>
-          <w:lang w:val="en-US"/>
-        </w:rPr>
-        <w:t>Sanitazion of input, no direct connection to any database</w:t>
-      </w:r>
-    </w:p>
-    <w:p>
-      <w:pPr>
+        <w:t>SQLinjection</w:t>
+      </w:r>
+      <w:proofErr w:type="spellEnd"/>
+      <w:r>
         <w:rPr>
           <w:b/>
           <w:lang w:val="en-US"/>
         </w:rPr>
-      </w:pPr>
-      <w:r>
+        <w:t>?</w:t>
+      </w:r>
+      <w:proofErr w:type="gramEnd"/>
+    </w:p>
+    <w:p>
+      <w:pPr>
+        <w:rPr>
+          <w:lang w:val="en-US"/>
+        </w:rPr>
+      </w:pPr>
+      <w:proofErr w:type="spellStart"/>
+      <w:r>
+        <w:rPr>
+          <w:lang w:val="en-US"/>
+        </w:rPr>
+        <w:t>Sanitazion</w:t>
+      </w:r>
+      <w:proofErr w:type="spellEnd"/>
+      <w:r>
+        <w:rPr>
+          <w:lang w:val="en-US"/>
+        </w:rPr>
+        <w:t xml:space="preserve"> of input, no direct connection to any database</w:t>
+      </w:r>
+    </w:p>
+    <w:p>
+      <w:pPr>
         <w:rPr>
           <w:b/>
           <w:lang w:val="en-US"/>
         </w:rPr>
+      </w:pPr>
+      <w:r>
+        <w:rPr>
+          <w:b/>
+          <w:lang w:val="en-US"/>
+        </w:rPr>
         <w:t>Man-in-the-middle</w:t>
       </w:r>
     </w:p>
@@ -3949,6 +4995,7 @@
           <w:lang w:val="en-US"/>
         </w:rPr>
       </w:pPr>
+      <w:proofErr w:type="gramStart"/>
       <w:r>
         <w:rPr>
           <w:b/>
@@ -3956,6 +5003,7 @@
         </w:rPr>
         <w:t>Java workarounds?</w:t>
       </w:r>
+      <w:proofErr w:type="gramEnd"/>
     </w:p>
     <w:p>
       <w:pPr>
@@ -4009,6 +5057,7 @@
         <w:rPr>
           <w:lang w:val="en-US"/>
         </w:rPr>
+        <w:lastRenderedPageBreak/>
         <w:t>Process</w:t>
       </w:r>
       <w:bookmarkEnd w:id="21"/>
@@ -4049,7 +5098,21 @@
         <w:rPr>
           <w:lang w:val="en-US"/>
         </w:rPr>
-        <w:t xml:space="preserve">For the tests we created 3 separate JUnits Suites, one for the model, one for the client and one for the server. To implement a class we would typically start with the method stubs generated from the class diagrams, add Javadoc and JML. Subsequently we would add Junit test classes and only then write the method bodies. During the development process we still found flaws in our design and the diagram, Javadoc, JML and tests still needed to be edited but the overall development method helped us add a lot of structure to our process. </w:t>
+        <w:t xml:space="preserve">For the tests we created 3 separate </w:t>
+      </w:r>
+      <w:proofErr w:type="spellStart"/>
+      <w:r>
+        <w:rPr>
+          <w:lang w:val="en-US"/>
+        </w:rPr>
+        <w:t>JUnits</w:t>
+      </w:r>
+      <w:proofErr w:type="spellEnd"/>
+      <w:r>
+        <w:rPr>
+          <w:lang w:val="en-US"/>
+        </w:rPr>
+        <w:t xml:space="preserve"> Suites, one for the model, one for the client and one for the server. To implement a class we would typically start with the method stubs generated from the class diagrams, add Javadoc and JML. Subsequently we would add Junit test classes and only then write the method bodies. During the development process we still found flaws in our design and the diagram, Javadoc, JML and tests still needed to be edited but the overall development method helped us add a lot of structure to our process. </w:t>
       </w:r>
       <w:r>
         <w:rPr>
@@ -4094,26 +5157,96 @@
         <w:rPr>
           <w:lang w:val="en-US"/>
         </w:rPr>
-        <w:t xml:space="preserve">We used a couple of tools to smooth the development process for us. First of all Github and for integration with eclipse EGit. The advantages </w:t>
-      </w:r>
-      <w:r>
-        <w:rPr>
-          <w:lang w:val="en-US"/>
-        </w:rPr>
-        <w:t>of git are widely known and we won’t bore the reader with repeating them here.</w:t>
-      </w:r>
-    </w:p>
-    <w:p>
-      <w:pPr>
-        <w:rPr>
-          <w:lang w:val="en-US"/>
-        </w:rPr>
-      </w:pPr>
-      <w:r>
-        <w:rPr>
-          <w:lang w:val="en-US"/>
-        </w:rPr>
-        <w:t xml:space="preserve">For planning and task overview purposes we used the online service Trello, which uses cards to create an interactive S.M.A.R.T task assignment, tracking and planning environment. </w:t>
+        <w:t xml:space="preserve">We used a couple of tools to smooth the development process for us. </w:t>
+      </w:r>
+      <w:proofErr w:type="gramStart"/>
+      <w:r>
+        <w:rPr>
+          <w:lang w:val="en-US"/>
+        </w:rPr>
+        <w:t xml:space="preserve">First of all </w:t>
+      </w:r>
+      <w:proofErr w:type="spellStart"/>
+      <w:r>
+        <w:rPr>
+          <w:lang w:val="en-US"/>
+        </w:rPr>
+        <w:t>Github</w:t>
+      </w:r>
+      <w:proofErr w:type="spellEnd"/>
+      <w:r>
+        <w:rPr>
+          <w:lang w:val="en-US"/>
+        </w:rPr>
+        <w:t xml:space="preserve"> and for integration with eclipse </w:t>
+      </w:r>
+      <w:proofErr w:type="spellStart"/>
+      <w:r>
+        <w:rPr>
+          <w:lang w:val="en-US"/>
+        </w:rPr>
+        <w:t>EGit</w:t>
+      </w:r>
+      <w:proofErr w:type="spellEnd"/>
+      <w:r>
+        <w:rPr>
+          <w:lang w:val="en-US"/>
+        </w:rPr>
+        <w:t>.</w:t>
+      </w:r>
+      <w:proofErr w:type="gramEnd"/>
+      <w:r>
+        <w:rPr>
+          <w:lang w:val="en-US"/>
+        </w:rPr>
+        <w:t xml:space="preserve"> The advantages </w:t>
+      </w:r>
+      <w:r>
+        <w:rPr>
+          <w:lang w:val="en-US"/>
+        </w:rPr>
+        <w:t xml:space="preserve">of </w:t>
+      </w:r>
+      <w:proofErr w:type="spellStart"/>
+      <w:r>
+        <w:rPr>
+          <w:lang w:val="en-US"/>
+        </w:rPr>
+        <w:t>git</w:t>
+      </w:r>
+      <w:proofErr w:type="spellEnd"/>
+      <w:r>
+        <w:rPr>
+          <w:lang w:val="en-US"/>
+        </w:rPr>
+        <w:t xml:space="preserve"> are widely known and we won’t bore the reader with repeating them here.</w:t>
+      </w:r>
+    </w:p>
+    <w:p>
+      <w:pPr>
+        <w:rPr>
+          <w:lang w:val="en-US"/>
+        </w:rPr>
+      </w:pPr>
+      <w:r>
+        <w:rPr>
+          <w:lang w:val="en-US"/>
+        </w:rPr>
+        <w:t xml:space="preserve">For planning and task overview purposes we used the online service </w:t>
+      </w:r>
+      <w:proofErr w:type="spellStart"/>
+      <w:r>
+        <w:rPr>
+          <w:lang w:val="en-US"/>
+        </w:rPr>
+        <w:t>Trello</w:t>
+      </w:r>
+      <w:proofErr w:type="spellEnd"/>
+      <w:r>
+        <w:rPr>
+          <w:lang w:val="en-US"/>
+        </w:rPr>
+        <w:t xml:space="preserve">, which uses cards to create an interactive S.M.A.R.T task assignment, tracking and planning environment. </w:t>
       </w:r>
     </w:p>
     <w:p>
@@ -4132,7 +5265,29 @@
         <w:rPr>
           <w:lang w:val="en-US"/>
         </w:rPr>
-        <w:t>sed the google-developed  WindowbuilderPro which supports a visual drag-and-drop interface for GUI design.</w:t>
+        <w:t>sed the google-</w:t>
+      </w:r>
+      <w:proofErr w:type="gramStart"/>
+      <w:r>
+        <w:rPr>
+          <w:lang w:val="en-US"/>
+        </w:rPr>
+        <w:t xml:space="preserve">developed  </w:t>
+      </w:r>
+      <w:proofErr w:type="spellStart"/>
+      <w:r>
+        <w:rPr>
+          <w:lang w:val="en-US"/>
+        </w:rPr>
+        <w:t>WindowbuilderPro</w:t>
+      </w:r>
+      <w:proofErr w:type="spellEnd"/>
+      <w:proofErr w:type="gramEnd"/>
+      <w:r>
+        <w:rPr>
+          <w:lang w:val="en-US"/>
+        </w:rPr>
+        <w:t xml:space="preserve"> which supports a visual drag-and-drop interface for GUI design.</w:t>
       </w:r>
     </w:p>
     <w:sectPr>
@@ -4190,7 +5345,7 @@
       <w:rPr>
         <w:noProof/>
       </w:rPr>
-      <w:t>1</w:t>
+      <w:t>11</w:t>
     </w:r>
     <w:r>
       <w:rPr>
@@ -5970,7 +7125,7 @@
 </file>
 
 <file path=customXml/itemProps1.xml><?xml version="1.0" encoding="utf-8"?>
-<ds:datastoreItem xmlns:ds="http://schemas.openxmlformats.org/officeDocument/2006/customXml" ds:itemID="{2CBE4F19-DDB5-4F7A-BD94-D90E705DF86B}">
+<ds:datastoreItem xmlns:ds="http://schemas.openxmlformats.org/officeDocument/2006/customXml" ds:itemID="{886F01E0-B196-4931-89AA-FA4C4F968978}">
   <ds:schemaRefs>
     <ds:schemaRef ds:uri="http://schemas.openxmlformats.org/officeDocument/2006/bibliography"/>
   </ds:schemaRefs>

</xml_diff>

<commit_message>
Update report met class uitleg van model en client
</commit_message>
<xml_diff>
--- a/Documentation/Group 22 Initial Report.docx
+++ b/Documentation/Group 22 Initial Report.docx
@@ -1,6 +1,6 @@
 
 <file path=word/document.xml><?xml version="1.0" encoding="utf-8"?>
-<w:document xmlns:wpc="http://schemas.microsoft.com/office/word/2010/wordprocessingCanvas" xmlns:mc="http://schemas.openxmlformats.org/markup-compatibility/2006" xmlns:o="urn:schemas-microsoft-com:office:office" xmlns:r="http://schemas.openxmlformats.org/officeDocument/2006/relationships" xmlns:m="http://schemas.openxmlformats.org/officeDocument/2006/math" xmlns:v="urn:schemas-microsoft-com:vml" xmlns:wp14="http://schemas.microsoft.com/office/word/2010/wordprocessingDrawing" xmlns:wp="http://schemas.openxmlformats.org/drawingml/2006/wordprocessingDrawing" xmlns:w10="urn:schemas-microsoft-com:office:word" xmlns:w="http://schemas.openxmlformats.org/wordprocessingml/2006/main" xmlns:w14="http://schemas.microsoft.com/office/word/2010/wordml" xmlns:wpg="http://schemas.microsoft.com/office/word/2010/wordprocessingGroup" xmlns:wpi="http://schemas.microsoft.com/office/word/2010/wordprocessingInk" xmlns:wne="http://schemas.microsoft.com/office/word/2006/wordml" xmlns:wps="http://schemas.microsoft.com/office/word/2010/wordprocessingShape" mc:Ignorable="w14 wp14">
+<w:document xmlns:wpc="http://schemas.microsoft.com/office/word/2010/wordprocessingCanvas" xmlns:mc="http://schemas.openxmlformats.org/markup-compatibility/2006" xmlns:o="urn:schemas-microsoft-com:office:office" xmlns:r="http://schemas.openxmlformats.org/officeDocument/2006/relationships" xmlns:m="http://schemas.openxmlformats.org/officeDocument/2006/math" xmlns:v="urn:schemas-microsoft-com:vml" xmlns:wp14="http://schemas.microsoft.com/office/word/2010/wordprocessingDrawing" xmlns:wp="http://schemas.openxmlformats.org/drawingml/2006/wordprocessingDrawing" xmlns:w10="urn:schemas-microsoft-com:office:word" xmlns:w="http://schemas.openxmlformats.org/wordprocessingml/2006/main" xmlns:w14="http://schemas.microsoft.com/office/word/2010/wordml" xmlns:w15="http://schemas.microsoft.com/office/word/2012/wordml" xmlns:wpg="http://schemas.microsoft.com/office/word/2010/wordprocessingGroup" xmlns:wpi="http://schemas.microsoft.com/office/word/2010/wordprocessingInk" xmlns:wne="http://schemas.microsoft.com/office/word/2006/wordml" xmlns:wps="http://schemas.microsoft.com/office/word/2010/wordprocessingShape" mc:Ignorable="w14 w15 wp14">
   <w:body>
     <w:p>
       <w:pPr>
@@ -1715,7 +1715,7 @@
           <w:lang w:val="en-US"/>
         </w:rPr>
         <w:sectPr>
-          <w:footerReference w:type="default" r:id="rId9"/>
+          <w:footerReference w:type="default" r:id="rId8"/>
           <w:type w:val="continuous"/>
           <w:pgSz w:w="11906" w:h="16838"/>
           <w:pgMar w:top="1417" w:right="1417" w:bottom="1417" w:left="1417" w:header="708" w:footer="708" w:gutter="0"/>
@@ -1793,10 +1793,10 @@
       <w:r>
         <w:rPr>
           <w:noProof/>
-          <w:lang w:eastAsia="nl-NL"/>
+          <w:lang w:val="en-US"/>
         </w:rPr>
         <w:drawing>
-          <wp:anchor distT="0" distB="0" distL="114300" distR="114300" simplePos="0" relativeHeight="251658240" behindDoc="0" locked="0" layoutInCell="1" allowOverlap="1">
+          <wp:anchor distT="0" distB="0" distL="114300" distR="114300" simplePos="0" relativeHeight="251657216" behindDoc="0" locked="0" layoutInCell="1" allowOverlap="1">
             <wp:simplePos x="0" y="0"/>
             <wp:positionH relativeFrom="column">
               <wp:posOffset>-120015</wp:posOffset>
@@ -1821,7 +1821,7 @@
                     </pic:cNvPicPr>
                   </pic:nvPicPr>
                   <pic:blipFill>
-                    <a:blip r:embed="rId10">
+                    <a:blip r:embed="rId9">
                       <a:extLst>
                         <a:ext uri="{28A0092B-C50C-407E-A947-70E740481C1C}">
                           <a14:useLocalDpi xmlns:a14="http://schemas.microsoft.com/office/drawing/2010/main" val="0"/>
@@ -2429,8 +2429,7 @@
     </w:p>
     <w:p>
       <w:pPr>
-        <w:pStyle w:val="Heading2"/>
-        <w:jc w:val="center"/>
+        <w:pStyle w:val="NoSpacing"/>
         <w:rPr>
           <w:lang w:val="en-US"/>
         </w:rPr>
@@ -2438,7 +2437,7 @@
       <w:r>
         <w:rPr>
           <w:noProof/>
-          <w:lang w:eastAsia="nl-NL"/>
+          <w:lang w:val="en-US"/>
         </w:rPr>
         <w:drawing>
           <wp:inline distT="0" distB="0" distL="0" distR="0">
@@ -2458,7 +2457,7 @@
                     </pic:cNvPicPr>
                   </pic:nvPicPr>
                   <pic:blipFill>
-                    <a:blip r:embed="rId11">
+                    <a:blip r:embed="rId10">
                       <a:extLst>
                         <a:ext uri="{28A0092B-C50C-407E-A947-70E740481C1C}">
                           <a14:useLocalDpi xmlns:a14="http://schemas.microsoft.com/office/drawing/2010/main" val="0"/>
@@ -2489,12 +2488,233 @@
           </wp:inline>
         </w:drawing>
       </w:r>
-      <w:r>
-        <w:rPr>
-          <w:lang w:val="en-US"/>
-        </w:rPr>
-        <w:br w:type="page"/>
-      </w:r>
+    </w:p>
+    <w:p>
+      <w:pPr>
+        <w:rPr>
+          <w:lang w:val="en-US"/>
+        </w:rPr>
+      </w:pPr>
+      <w:r>
+        <w:rPr>
+          <w:lang w:val="en-US"/>
+        </w:rPr>
+        <w:t xml:space="preserve">The Client class diagram exists out of two classes and three interfaces. The Model interface is here the exact same as given in the Model Class diagram, the same goes for the GUI interface for the Server Class model. The AI interface is used for the multiple types of intelligent AI player that can play a game. The </w:t>
+      </w:r>
+      <w:proofErr w:type="spellStart"/>
+      <w:r>
+        <w:rPr>
+          <w:lang w:val="en-US"/>
+        </w:rPr>
+        <w:t>ClientController</w:t>
+      </w:r>
+      <w:proofErr w:type="spellEnd"/>
+      <w:r>
+        <w:rPr>
+          <w:lang w:val="en-US"/>
+        </w:rPr>
+        <w:t xml:space="preserve"> is the starter class of the client who starts the Model, GUI, AI and </w:t>
+      </w:r>
+      <w:proofErr w:type="spellStart"/>
+      <w:r>
+        <w:rPr>
+          <w:lang w:val="en-US"/>
+        </w:rPr>
+        <w:t>ClientConnectionHandler</w:t>
+      </w:r>
+      <w:proofErr w:type="spellEnd"/>
+      <w:r>
+        <w:rPr>
+          <w:lang w:val="en-US"/>
+        </w:rPr>
+        <w:t xml:space="preserve">. The </w:t>
+      </w:r>
+      <w:proofErr w:type="spellStart"/>
+      <w:r>
+        <w:rPr>
+          <w:lang w:val="en-US"/>
+        </w:rPr>
+        <w:t>ClientConnectionHandler</w:t>
+      </w:r>
+      <w:proofErr w:type="spellEnd"/>
+      <w:r>
+        <w:rPr>
+          <w:lang w:val="en-US"/>
+        </w:rPr>
+        <w:t xml:space="preserve"> is used to start communication with a server and sends and receives messages.</w:t>
+      </w:r>
+    </w:p>
+    <w:p>
+      <w:pPr>
+        <w:rPr>
+          <w:lang w:val="en-US"/>
+        </w:rPr>
+      </w:pPr>
+      <w:r>
+        <w:rPr>
+          <w:lang w:val="en-US"/>
+        </w:rPr>
+        <w:t xml:space="preserve">The AI interface is an important part of the implementation of the artificial intelligence requirement the hint requirement is also dependent on the AI.  The human player requirement is implemented by the GUI. </w:t>
+      </w:r>
+    </w:p>
+    <w:p>
+      <w:pPr>
+        <w:rPr>
+          <w:bCs/>
+          <w:lang w:val="en-US"/>
+        </w:rPr>
+      </w:pPr>
+      <w:r>
+        <w:rPr>
+          <w:bCs/>
+          <w:lang w:val="en-US"/>
+        </w:rPr>
+        <w:lastRenderedPageBreak/>
+        <w:t xml:space="preserve">The GUI and </w:t>
+      </w:r>
+      <w:proofErr w:type="spellStart"/>
+      <w:r>
+        <w:rPr>
+          <w:bCs/>
+          <w:lang w:val="en-US"/>
+        </w:rPr>
+        <w:t>ClientController</w:t>
+      </w:r>
+      <w:proofErr w:type="spellEnd"/>
+      <w:r>
+        <w:rPr>
+          <w:bCs/>
+          <w:lang w:val="en-US"/>
+        </w:rPr>
+        <w:t xml:space="preserve"> </w:t>
+      </w:r>
+      <w:r>
+        <w:rPr>
+          <w:bCs/>
+          <w:lang w:val="en-US"/>
+        </w:rPr>
+        <w:t>c</w:t>
+      </w:r>
+      <w:r>
+        <w:rPr>
+          <w:bCs/>
+          <w:lang w:val="en-US"/>
+        </w:rPr>
+        <w:t xml:space="preserve">lasses are coupled in the observer pattern, with the </w:t>
+      </w:r>
+      <w:proofErr w:type="spellStart"/>
+      <w:r>
+        <w:rPr>
+          <w:bCs/>
+          <w:lang w:val="en-US"/>
+        </w:rPr>
+        <w:t>ClientController</w:t>
+      </w:r>
+      <w:proofErr w:type="spellEnd"/>
+      <w:r>
+        <w:rPr>
+          <w:bCs/>
+          <w:lang w:val="en-US"/>
+        </w:rPr>
+        <w:t xml:space="preserve"> being the sole observer and the GUI being the observable. The Model and </w:t>
+      </w:r>
+      <w:r>
+        <w:rPr>
+          <w:bCs/>
+          <w:lang w:val="en-US"/>
+        </w:rPr>
+        <w:t>GUI</w:t>
+      </w:r>
+      <w:r>
+        <w:rPr>
+          <w:bCs/>
+          <w:lang w:val="en-US"/>
+        </w:rPr>
+        <w:t xml:space="preserve"> </w:t>
+      </w:r>
+      <w:r>
+        <w:rPr>
+          <w:bCs/>
+          <w:lang w:val="en-US"/>
+        </w:rPr>
+        <w:t>c</w:t>
+      </w:r>
+      <w:r>
+        <w:rPr>
+          <w:bCs/>
+          <w:lang w:val="en-US"/>
+        </w:rPr>
+        <w:t xml:space="preserve">lasses fit a similar pattern with the Model being the observable and </w:t>
+      </w:r>
+      <w:r>
+        <w:rPr>
+          <w:bCs/>
+          <w:lang w:val="en-US"/>
+        </w:rPr>
+        <w:t>GUI</w:t>
+      </w:r>
+      <w:r>
+        <w:rPr>
+          <w:bCs/>
+          <w:lang w:val="en-US"/>
+        </w:rPr>
+        <w:t xml:space="preserve"> being the observer. </w:t>
+      </w:r>
+    </w:p>
+    <w:p>
+      <w:pPr>
+        <w:rPr>
+          <w:lang w:val="en-US"/>
+        </w:rPr>
+      </w:pPr>
+      <w:r>
+        <w:rPr>
+          <w:bCs/>
+          <w:lang w:val="en-US"/>
+        </w:rPr>
+        <w:t xml:space="preserve">The communication protocol is used and implemented by the </w:t>
+      </w:r>
+      <w:proofErr w:type="spellStart"/>
+      <w:r>
+        <w:rPr>
+          <w:bCs/>
+          <w:lang w:val="en-US"/>
+        </w:rPr>
+        <w:t>ClientConnectionHandler</w:t>
+      </w:r>
+      <w:proofErr w:type="spellEnd"/>
+      <w:r>
+        <w:rPr>
+          <w:bCs/>
+          <w:lang w:val="en-US"/>
+        </w:rPr>
+        <w:t xml:space="preserve">. The other data including the model with </w:t>
+      </w:r>
+      <w:proofErr w:type="spellStart"/>
+      <w:proofErr w:type="gramStart"/>
+      <w:r>
+        <w:rPr>
+          <w:bCs/>
+          <w:lang w:val="en-US"/>
+        </w:rPr>
+        <w:t>it’s</w:t>
+      </w:r>
+      <w:proofErr w:type="spellEnd"/>
+      <w:proofErr w:type="gramEnd"/>
+      <w:r>
+        <w:rPr>
+          <w:bCs/>
+          <w:lang w:val="en-US"/>
+        </w:rPr>
+        <w:t xml:space="preserve"> board and the AI are kept only at runtime and remade when the game is started again.</w:t>
+      </w:r>
+    </w:p>
+    <w:p>
+      <w:pPr>
+        <w:rPr>
+          <w:lang w:val="en-US"/>
+        </w:rPr>
+      </w:pPr>
     </w:p>
     <w:p>
       <w:pPr>
@@ -2508,11 +2728,10 @@
       <w:r>
         <w:rPr>
           <w:noProof/>
-          <w:lang w:eastAsia="nl-NL"/>
-        </w:rPr>
-        <w:lastRenderedPageBreak/>
+          <w:lang w:val="en-US"/>
+        </w:rPr>
         <w:drawing>
-          <wp:anchor distT="0" distB="0" distL="114300" distR="114300" simplePos="0" relativeHeight="251659264" behindDoc="1" locked="0" layoutInCell="1" allowOverlap="1">
+          <wp:anchor distT="0" distB="0" distL="114300" distR="114300" simplePos="0" relativeHeight="251660288" behindDoc="1" locked="0" layoutInCell="1" allowOverlap="1" wp14:anchorId="6F596F70" wp14:editId="551510B9">
             <wp:simplePos x="0" y="0"/>
             <wp:positionH relativeFrom="column">
               <wp:posOffset>-207010</wp:posOffset>
@@ -2537,7 +2756,7 @@
                     </pic:cNvPicPr>
                   </pic:nvPicPr>
                   <pic:blipFill>
-                    <a:blip r:embed="rId12">
+                    <a:blip r:embed="rId11">
                       <a:extLst>
                         <a:ext uri="{28A0092B-C50C-407E-A947-70E740481C1C}">
                           <a14:useLocalDpi xmlns:a14="http://schemas.microsoft.com/office/drawing/2010/main" val="0"/>
@@ -2935,13 +3154,7 @@
         <w:rPr>
           <w:lang w:val="en-US"/>
         </w:rPr>
-        <w:t>This Class</w:t>
-      </w:r>
-      <w:r>
-        <w:rPr>
-          <w:lang w:val="en-US"/>
-        </w:rPr>
-        <w:t xml:space="preserve"> initializes all other Classes and hence facilitates the creation of games, houses the logic for the GUI, creates the </w:t>
+        <w:t xml:space="preserve">This Class initializes all other Classes and hence facilitates the creation of games, houses the logic for the GUI, creates the </w:t>
       </w:r>
       <w:proofErr w:type="spellStart"/>
       <w:r>
@@ -3397,14 +3610,16 @@
           <w:lang w:val="en-US"/>
         </w:rPr>
       </w:pPr>
-      <w:bookmarkStart w:id="9" w:name="_Toc408928738"/>
-      <w:r>
-        <w:rPr>
-          <w:lang w:val="en-US"/>
-        </w:rPr>
-        <w:t>Model</w:t>
+      <w:bookmarkStart w:id="9" w:name="_Toc408928739"/>
+      <w:proofErr w:type="spellStart"/>
+      <w:r>
+        <w:rPr>
+          <w:lang w:val="en-US"/>
+        </w:rPr>
+        <w:t>ConnectionHandler</w:t>
       </w:r>
       <w:bookmarkEnd w:id="9"/>
+      <w:proofErr w:type="spellEnd"/>
     </w:p>
     <w:p>
       <w:pPr>
@@ -3428,35 +3643,42 @@
       </w:pPr>
       <w:r>
         <w:rPr>
-          <w:lang w:val="en-US"/>
-        </w:rPr>
-        <w:t>The Model Class</w:t>
-      </w:r>
-      <w:r>
-        <w:rPr>
-          <w:lang w:val="en-US"/>
-        </w:rPr>
-        <w:t xml:space="preserve"> models the </w:t>
-      </w:r>
-      <w:proofErr w:type="spellStart"/>
-      <w:r>
-        <w:rPr>
-          <w:lang w:val="en-US"/>
-        </w:rPr>
-        <w:t>FourUp</w:t>
-      </w:r>
-      <w:proofErr w:type="spellEnd"/>
-      <w:r>
-        <w:rPr>
-          <w:lang w:val="en-US"/>
-        </w:rPr>
-        <w:t xml:space="preserve"> game a</w:t>
-      </w:r>
-      <w:r>
-        <w:rPr>
-          <w:lang w:val="en-US"/>
-        </w:rPr>
-        <w:t xml:space="preserve">s the name suggests it fulfills the Model role in the Model-View-Controller pattern. </w:t>
+          <w:bCs/>
+          <w:lang w:val="en-US"/>
+        </w:rPr>
+        <w:t xml:space="preserve">The </w:t>
+      </w:r>
+      <w:proofErr w:type="spellStart"/>
+      <w:r>
+        <w:rPr>
+          <w:bCs/>
+          <w:lang w:val="en-US"/>
+        </w:rPr>
+        <w:t>ConnectionHandler</w:t>
+      </w:r>
+      <w:proofErr w:type="spellEnd"/>
+      <w:r>
+        <w:rPr>
+          <w:bCs/>
+          <w:lang w:val="en-US"/>
+        </w:rPr>
+        <w:t xml:space="preserve"> Class plays an important part in the implementation of the AMULET </w:t>
+      </w:r>
+      <w:proofErr w:type="spellStart"/>
+      <w:r>
+        <w:rPr>
+          <w:bCs/>
+          <w:lang w:val="en-US"/>
+        </w:rPr>
+        <w:t>tcp</w:t>
+      </w:r>
+      <w:proofErr w:type="spellEnd"/>
+      <w:r>
+        <w:rPr>
+          <w:bCs/>
+          <w:lang w:val="en-US"/>
+        </w:rPr>
+        <w:t xml:space="preserve"> protocol by receiving the commands and sending them to the other relative parts of the system. We decide to leave as much of the logic regarding the commands in the respective Classes instead of building a massive switch which would call methods on the other objects. </w:t>
       </w:r>
     </w:p>
     <w:p>
@@ -3481,41 +3703,307 @@
       </w:pPr>
       <w:r>
         <w:rPr>
-          <w:lang w:val="en-US"/>
-        </w:rPr>
-        <w:t>The Model Class</w:t>
-      </w:r>
+          <w:bCs/>
+          <w:lang w:val="en-US"/>
+        </w:rPr>
+        <w:t xml:space="preserve">The </w:t>
+      </w:r>
+      <w:proofErr w:type="spellStart"/>
+      <w:r>
+        <w:rPr>
+          <w:bCs/>
+          <w:lang w:val="en-US"/>
+        </w:rPr>
+        <w:t>ConnectionHandler</w:t>
+      </w:r>
+      <w:proofErr w:type="spellEnd"/>
+      <w:r>
+        <w:rPr>
+          <w:bCs/>
+          <w:lang w:val="en-US"/>
+        </w:rPr>
+        <w:t xml:space="preserve"> handles some of the logic for client to client-user communication </w:t>
+      </w:r>
+      <w:proofErr w:type="gramStart"/>
+      <w:r>
+        <w:rPr>
+          <w:bCs/>
+          <w:lang w:val="en-US"/>
+        </w:rPr>
+        <w:t xml:space="preserve">and </w:t>
+      </w:r>
+      <w:r>
+        <w:rPr>
+          <w:bCs/>
+          <w:lang w:val="en-US"/>
+        </w:rPr>
+        <w:t xml:space="preserve"> sends</w:t>
+      </w:r>
+      <w:proofErr w:type="gramEnd"/>
+      <w:r>
+        <w:rPr>
+          <w:bCs/>
+          <w:lang w:val="en-US"/>
+        </w:rPr>
+        <w:t xml:space="preserve"> the commands through to the </w:t>
+      </w:r>
+      <w:proofErr w:type="spellStart"/>
+      <w:r>
+        <w:rPr>
+          <w:bCs/>
+          <w:lang w:val="en-US"/>
+        </w:rPr>
+        <w:t>ServerController</w:t>
+      </w:r>
+      <w:proofErr w:type="spellEnd"/>
+      <w:r>
+        <w:rPr>
+          <w:bCs/>
+          <w:lang w:val="en-US"/>
+        </w:rPr>
+        <w:t xml:space="preserve"> and </w:t>
+      </w:r>
+      <w:proofErr w:type="spellStart"/>
+      <w:r>
+        <w:rPr>
+          <w:bCs/>
+          <w:lang w:val="en-US"/>
+        </w:rPr>
+        <w:t>GameController</w:t>
+      </w:r>
+      <w:proofErr w:type="spellEnd"/>
+      <w:r>
+        <w:rPr>
+          <w:bCs/>
+          <w:lang w:val="en-US"/>
+        </w:rPr>
+        <w:t xml:space="preserve"> with which it doesn’t do anything itself. </w:t>
+      </w:r>
+    </w:p>
+    <w:p>
+      <w:pPr>
+        <w:pStyle w:val="Heading4"/>
+        <w:rPr>
+          <w:lang w:val="en-US"/>
+        </w:rPr>
+      </w:pPr>
+      <w:proofErr w:type="spellStart"/>
+      <w:r>
+        <w:rPr>
+          <w:lang w:val="en-US"/>
+        </w:rPr>
+        <w:t>Useage</w:t>
+      </w:r>
+      <w:proofErr w:type="spellEnd"/>
+      <w:r>
+        <w:rPr>
+          <w:lang w:val="en-US"/>
+        </w:rPr>
+        <w:t xml:space="preserve"> by other classes</w:t>
+      </w:r>
+    </w:p>
+    <w:p>
+      <w:pPr>
+        <w:rPr>
+          <w:lang w:val="en-US"/>
+        </w:rPr>
+      </w:pPr>
+      <w:r>
+        <w:rPr>
+          <w:lang w:val="en-US"/>
+        </w:rPr>
+        <w:t xml:space="preserve">This Class is used by the </w:t>
+      </w:r>
+      <w:proofErr w:type="spellStart"/>
+      <w:r>
+        <w:rPr>
+          <w:lang w:val="en-US"/>
+        </w:rPr>
+        <w:t>GameController</w:t>
+      </w:r>
+      <w:proofErr w:type="spellEnd"/>
+      <w:r>
+        <w:rPr>
+          <w:lang w:val="en-US"/>
+        </w:rPr>
+        <w:t xml:space="preserve"> and </w:t>
+      </w:r>
+      <w:proofErr w:type="spellStart"/>
+      <w:r>
+        <w:rPr>
+          <w:lang w:val="en-US"/>
+        </w:rPr>
+        <w:t>ServerController</w:t>
+      </w:r>
+      <w:proofErr w:type="spellEnd"/>
+      <w:r>
+        <w:rPr>
+          <w:lang w:val="en-US"/>
+        </w:rPr>
+        <w:t xml:space="preserve"> to send information to the client-user.</w:t>
+      </w:r>
+    </w:p>
+    <w:p>
+      <w:pPr>
+        <w:pStyle w:val="Heading4"/>
+        <w:rPr>
+          <w:lang w:val="en-US"/>
+        </w:rPr>
+      </w:pPr>
+      <w:r>
+        <w:rPr>
+          <w:lang w:val="en-US"/>
+        </w:rPr>
+        <w:t>Special cases &amp; Precautions</w:t>
+      </w:r>
+    </w:p>
+    <w:p>
+      <w:pPr>
+        <w:rPr>
+          <w:lang w:val="en-US"/>
+        </w:rPr>
+      </w:pPr>
+    </w:p>
+    <w:p>
+      <w:pPr>
+        <w:pStyle w:val="Heading3"/>
+        <w:rPr>
+          <w:lang w:val="en-US"/>
+        </w:rPr>
+      </w:pPr>
+      <w:bookmarkStart w:id="10" w:name="_Toc408928740"/>
+      <w:proofErr w:type="spellStart"/>
+      <w:r>
+        <w:rPr>
+          <w:lang w:val="en-US"/>
+        </w:rPr>
+        <w:t>ServerSocketListener</w:t>
+      </w:r>
+      <w:bookmarkEnd w:id="10"/>
+      <w:proofErr w:type="spellEnd"/>
+    </w:p>
+    <w:p>
+      <w:pPr>
+        <w:pStyle w:val="Heading4"/>
+        <w:rPr>
+          <w:lang w:val="en-US"/>
+        </w:rPr>
+      </w:pPr>
+      <w:r>
+        <w:rPr>
+          <w:lang w:val="en-US"/>
+        </w:rPr>
+        <w:t>Role</w:t>
+      </w:r>
+    </w:p>
+    <w:p>
+      <w:pPr>
+        <w:rPr>
+          <w:lang w:val="en-US"/>
+        </w:rPr>
+      </w:pPr>
+      <w:r>
+        <w:rPr>
+          <w:lang w:val="en-US"/>
+        </w:rPr>
+        <w:t xml:space="preserve">The </w:t>
+      </w:r>
+      <w:proofErr w:type="spellStart"/>
+      <w:r>
+        <w:rPr>
+          <w:lang w:val="en-US"/>
+        </w:rPr>
+        <w:t>ServerSocketListener</w:t>
+      </w:r>
+      <w:proofErr w:type="spellEnd"/>
+      <w:r>
+        <w:rPr>
+          <w:lang w:val="en-US"/>
+        </w:rPr>
+        <w:t xml:space="preserve"> is one of the classes to be created first and handles the TCP communication.</w:t>
+      </w:r>
+    </w:p>
+    <w:p>
+      <w:pPr>
+        <w:pStyle w:val="Heading4"/>
+        <w:rPr>
+          <w:lang w:val="en-US"/>
+        </w:rPr>
+      </w:pPr>
+      <w:r>
+        <w:rPr>
+          <w:lang w:val="en-US"/>
+        </w:rPr>
+        <w:t>Responsibilities</w:t>
+      </w:r>
+    </w:p>
+    <w:p>
+      <w:pPr>
+        <w:rPr>
+          <w:lang w:val="en-US"/>
+        </w:rPr>
+      </w:pPr>
+      <w:r>
+        <w:rPr>
+          <w:lang w:val="en-US"/>
+        </w:rPr>
+        <w:t xml:space="preserve">The </w:t>
+      </w:r>
+      <w:proofErr w:type="spellStart"/>
+      <w:r>
+        <w:rPr>
+          <w:lang w:val="en-US"/>
+        </w:rPr>
+        <w:t>ServerSocketListener</w:t>
+      </w:r>
+      <w:proofErr w:type="spellEnd"/>
       <w:r>
         <w:rPr>
           <w:lang w:val="en-US"/>
         </w:rPr>
         <w:t xml:space="preserve"> </w:t>
       </w:r>
-      <w:r>
-        <w:rPr>
-          <w:lang w:val="en-US"/>
-        </w:rPr>
-        <w:t xml:space="preserve">is responsible for assigning turns, checking if moves are correct and notifying the </w:t>
-      </w:r>
-      <w:proofErr w:type="spellStart"/>
-      <w:r>
-        <w:rPr>
-          <w:lang w:val="en-US"/>
-        </w:rPr>
-        <w:t>GameController</w:t>
-      </w:r>
-      <w:proofErr w:type="spellEnd"/>
-      <w:r>
-        <w:rPr>
-          <w:lang w:val="en-US"/>
-        </w:rPr>
-        <w:t xml:space="preserve"> if the game has ended</w:t>
-      </w:r>
-      <w:r>
-        <w:rPr>
-          <w:lang w:val="en-US"/>
-        </w:rPr>
-        <w:t>.</w:t>
+      <w:proofErr w:type="spellStart"/>
+      <w:r>
+        <w:rPr>
+          <w:lang w:val="en-US"/>
+        </w:rPr>
+        <w:t>immeaditly</w:t>
+      </w:r>
+      <w:proofErr w:type="spellEnd"/>
+      <w:r>
+        <w:rPr>
+          <w:lang w:val="en-US"/>
+        </w:rPr>
+        <w:t xml:space="preserve"> starts waiting for new connections and when they arise immediately assigns them a </w:t>
+      </w:r>
+      <w:proofErr w:type="spellStart"/>
+      <w:r>
+        <w:rPr>
+          <w:lang w:val="en-US"/>
+        </w:rPr>
+        <w:t>ConnectionHandler</w:t>
+      </w:r>
+      <w:proofErr w:type="spellEnd"/>
+      <w:r>
+        <w:rPr>
+          <w:lang w:val="en-US"/>
+        </w:rPr>
+        <w:t xml:space="preserve">. The </w:t>
+      </w:r>
+      <w:proofErr w:type="spellStart"/>
+      <w:r>
+        <w:rPr>
+          <w:lang w:val="en-US"/>
+        </w:rPr>
+        <w:t>ServerSocketListener</w:t>
+      </w:r>
+      <w:proofErr w:type="spellEnd"/>
+      <w:r>
+        <w:rPr>
+          <w:lang w:val="en-US"/>
+        </w:rPr>
+        <w:t xml:space="preserve"> is also responsible for appropriately closing of all connections.</w:t>
       </w:r>
     </w:p>
     <w:p>
@@ -3550,192 +4038,25 @@
         <w:rPr>
           <w:lang w:val="en-US"/>
         </w:rPr>
-        <w:t xml:space="preserve">The Model class is only used by the </w:t>
-      </w:r>
-      <w:proofErr w:type="spellStart"/>
-      <w:r>
-        <w:rPr>
-          <w:lang w:val="en-US"/>
-        </w:rPr>
-        <w:t>GameController</w:t>
-      </w:r>
-      <w:proofErr w:type="spellEnd"/>
-      <w:r>
-        <w:rPr>
-          <w:lang w:val="en-US"/>
-        </w:rPr>
-        <w:t xml:space="preserve"> class to check if moves are correct and to be notified if there is a natural end to the game</w:t>
-      </w:r>
-    </w:p>
-    <w:p>
-      <w:pPr>
-        <w:pStyle w:val="Heading4"/>
-        <w:rPr>
-          <w:lang w:val="en-US"/>
-        </w:rPr>
-      </w:pPr>
-      <w:r>
-        <w:rPr>
-          <w:lang w:val="en-US"/>
-        </w:rPr>
-        <w:t>Special cases &amp; Precautions</w:t>
-      </w:r>
-    </w:p>
-    <w:p>
-      <w:pPr>
-        <w:rPr>
-          <w:lang w:val="en-US"/>
-        </w:rPr>
-      </w:pPr>
-    </w:p>
-    <w:p>
-      <w:pPr>
-        <w:pStyle w:val="Heading3"/>
-        <w:rPr>
-          <w:lang w:val="en-US"/>
-        </w:rPr>
-      </w:pPr>
-      <w:bookmarkStart w:id="10" w:name="_Toc408928739"/>
-      <w:proofErr w:type="spellStart"/>
-      <w:r>
-        <w:rPr>
-          <w:lang w:val="en-US"/>
-        </w:rPr>
-        <w:t>ConnectionHandler</w:t>
-      </w:r>
-      <w:bookmarkEnd w:id="10"/>
-      <w:proofErr w:type="spellEnd"/>
-    </w:p>
-    <w:p>
-      <w:pPr>
-        <w:pStyle w:val="Heading4"/>
-        <w:rPr>
-          <w:lang w:val="en-US"/>
-        </w:rPr>
-      </w:pPr>
-      <w:r>
-        <w:rPr>
-          <w:lang w:val="en-US"/>
-        </w:rPr>
-        <w:t>Role</w:t>
-      </w:r>
-    </w:p>
-    <w:p>
-      <w:pPr>
-        <w:rPr>
-          <w:lang w:val="en-US"/>
-        </w:rPr>
-      </w:pPr>
-      <w:r>
-        <w:rPr>
-          <w:bCs/>
-          <w:lang w:val="en-US"/>
-        </w:rPr>
         <w:t xml:space="preserve">The </w:t>
       </w:r>
       <w:proofErr w:type="spellStart"/>
       <w:r>
         <w:rPr>
-          <w:bCs/>
-          <w:lang w:val="en-US"/>
-        </w:rPr>
-        <w:t>ConnectionHandler</w:t>
-      </w:r>
-      <w:proofErr w:type="spellEnd"/>
-      <w:r>
-        <w:rPr>
-          <w:bCs/>
-          <w:lang w:val="en-US"/>
-        </w:rPr>
-        <w:t xml:space="preserve"> Class plays an important part in the implementation of the AMULET </w:t>
-      </w:r>
-      <w:proofErr w:type="spellStart"/>
-      <w:r>
-        <w:rPr>
-          <w:bCs/>
-          <w:lang w:val="en-US"/>
-        </w:rPr>
-        <w:t>tcp</w:t>
-      </w:r>
-      <w:proofErr w:type="spellEnd"/>
-      <w:r>
-        <w:rPr>
-          <w:bCs/>
-          <w:lang w:val="en-US"/>
-        </w:rPr>
-        <w:t xml:space="preserve"> protocol by receiving the commands and sending them to the other relative parts of the system. We decide to leave as much of the logic regarding the commands in the respective Classes instead of building a massive switch which would call methods on the other objects. </w:t>
-      </w:r>
-    </w:p>
-    <w:p>
-      <w:pPr>
-        <w:pStyle w:val="Heading4"/>
-        <w:rPr>
-          <w:lang w:val="en-US"/>
-        </w:rPr>
-      </w:pPr>
-      <w:r>
-        <w:rPr>
-          <w:lang w:val="en-US"/>
-        </w:rPr>
-        <w:t>Responsibilities</w:t>
-      </w:r>
-    </w:p>
-    <w:p>
-      <w:pPr>
-        <w:rPr>
-          <w:lang w:val="en-US"/>
-        </w:rPr>
-      </w:pPr>
-      <w:r>
-        <w:rPr>
-          <w:bCs/>
-          <w:lang w:val="en-US"/>
-        </w:rPr>
-        <w:t xml:space="preserve">The </w:t>
-      </w:r>
-      <w:proofErr w:type="spellStart"/>
-      <w:r>
-        <w:rPr>
-          <w:bCs/>
-          <w:lang w:val="en-US"/>
-        </w:rPr>
-        <w:t>ConnectionHandler</w:t>
-      </w:r>
-      <w:proofErr w:type="spellEnd"/>
-      <w:r>
-        <w:rPr>
-          <w:bCs/>
-          <w:lang w:val="en-US"/>
-        </w:rPr>
-        <w:t xml:space="preserve"> handles some of the logic for client to client-user communication </w:t>
-      </w:r>
-      <w:proofErr w:type="gramStart"/>
-      <w:r>
-        <w:rPr>
-          <w:bCs/>
-          <w:lang w:val="en-US"/>
-        </w:rPr>
-        <w:t xml:space="preserve">and </w:t>
-      </w:r>
-      <w:r>
-        <w:rPr>
-          <w:bCs/>
-          <w:lang w:val="en-US"/>
-        </w:rPr>
-        <w:t xml:space="preserve"> sends</w:t>
-      </w:r>
-      <w:proofErr w:type="gramEnd"/>
-      <w:r>
-        <w:rPr>
-          <w:bCs/>
-          <w:lang w:val="en-US"/>
-        </w:rPr>
-        <w:t xml:space="preserve"> the commands through to the </w:t>
-      </w:r>
-      <w:proofErr w:type="spellStart"/>
-      <w:r>
-        <w:rPr>
-          <w:bCs/>
+          <w:lang w:val="en-US"/>
+        </w:rPr>
+        <w:t>ServerSocketListener</w:t>
+      </w:r>
+      <w:proofErr w:type="spellEnd"/>
+      <w:r>
+        <w:rPr>
+          <w:lang w:val="en-US"/>
+        </w:rPr>
+        <w:t xml:space="preserve"> is used by the </w:t>
+      </w:r>
+      <w:proofErr w:type="spellStart"/>
+      <w:r>
+        <w:rPr>
           <w:lang w:val="en-US"/>
         </w:rPr>
         <w:t>ServerController</w:t>
@@ -3743,89 +4064,9 @@
       <w:proofErr w:type="spellEnd"/>
       <w:r>
         <w:rPr>
-          <w:bCs/>
-          <w:lang w:val="en-US"/>
-        </w:rPr>
-        <w:t xml:space="preserve"> and </w:t>
-      </w:r>
-      <w:proofErr w:type="spellStart"/>
-      <w:r>
-        <w:rPr>
-          <w:bCs/>
-          <w:lang w:val="en-US"/>
-        </w:rPr>
-        <w:t>GameController</w:t>
-      </w:r>
-      <w:proofErr w:type="spellEnd"/>
-      <w:r>
-        <w:rPr>
-          <w:bCs/>
-          <w:lang w:val="en-US"/>
-        </w:rPr>
-        <w:t xml:space="preserve"> with which it doesn’t do anything itself. </w:t>
-      </w:r>
-    </w:p>
-    <w:p>
-      <w:pPr>
-        <w:pStyle w:val="Heading4"/>
-        <w:rPr>
-          <w:lang w:val="en-US"/>
-        </w:rPr>
-      </w:pPr>
-      <w:proofErr w:type="spellStart"/>
-      <w:r>
-        <w:rPr>
-          <w:lang w:val="en-US"/>
-        </w:rPr>
-        <w:t>Useage</w:t>
-      </w:r>
-      <w:proofErr w:type="spellEnd"/>
-      <w:r>
-        <w:rPr>
-          <w:lang w:val="en-US"/>
-        </w:rPr>
-        <w:t xml:space="preserve"> by other classes</w:t>
-      </w:r>
-    </w:p>
-    <w:p>
-      <w:pPr>
-        <w:rPr>
-          <w:lang w:val="en-US"/>
-        </w:rPr>
-      </w:pPr>
-      <w:r>
-        <w:rPr>
-          <w:lang w:val="en-US"/>
-        </w:rPr>
-        <w:t xml:space="preserve">This Class is used by the </w:t>
-      </w:r>
-      <w:proofErr w:type="spellStart"/>
-      <w:r>
-        <w:rPr>
-          <w:lang w:val="en-US"/>
-        </w:rPr>
-        <w:t>GameController</w:t>
-      </w:r>
-      <w:proofErr w:type="spellEnd"/>
-      <w:r>
-        <w:rPr>
-          <w:lang w:val="en-US"/>
-        </w:rPr>
-        <w:t xml:space="preserve"> and </w:t>
-      </w:r>
-      <w:proofErr w:type="spellStart"/>
-      <w:r>
-        <w:rPr>
-          <w:lang w:val="en-US"/>
-        </w:rPr>
-        <w:t>ServerController</w:t>
-      </w:r>
-      <w:proofErr w:type="spellEnd"/>
-      <w:r>
-        <w:rPr>
-          <w:lang w:val="en-US"/>
-        </w:rPr>
-        <w:t xml:space="preserve"> to send information to the client-user.</w:t>
+          <w:lang w:val="en-US"/>
+        </w:rPr>
+        <w:t xml:space="preserve"> to close all connections.</w:t>
       </w:r>
     </w:p>
     <w:p>
@@ -3857,16 +4098,14 @@
           <w:lang w:val="en-US"/>
         </w:rPr>
       </w:pPr>
-      <w:bookmarkStart w:id="11" w:name="_Toc408928740"/>
-      <w:proofErr w:type="spellStart"/>
-      <w:r>
-        <w:rPr>
-          <w:lang w:val="en-US"/>
-        </w:rPr>
-        <w:t>ServerSocketListener</w:t>
+      <w:bookmarkStart w:id="11" w:name="_Toc408928741"/>
+      <w:r>
+        <w:rPr>
+          <w:lang w:val="en-US"/>
+        </w:rPr>
+        <w:t>Error</w:t>
       </w:r>
       <w:bookmarkEnd w:id="11"/>
-      <w:proofErr w:type="spellEnd"/>
     </w:p>
     <w:p>
       <w:pPr>
@@ -3892,21 +4131,7 @@
         <w:rPr>
           <w:lang w:val="en-US"/>
         </w:rPr>
-        <w:t xml:space="preserve">The </w:t>
-      </w:r>
-      <w:proofErr w:type="spellStart"/>
-      <w:r>
-        <w:rPr>
-          <w:lang w:val="en-US"/>
-        </w:rPr>
-        <w:t>ServerSocketListener</w:t>
-      </w:r>
-      <w:proofErr w:type="spellEnd"/>
-      <w:r>
-        <w:rPr>
-          <w:lang w:val="en-US"/>
-        </w:rPr>
-        <w:t xml:space="preserve"> is one of the classes to be created first and handles the TCP communication.</w:t>
+        <w:t>The Error class is used for centralized exception and error handling.</w:t>
       </w:r>
     </w:p>
     <w:p>
@@ -3933,63 +4158,21 @@
         <w:rPr>
           <w:lang w:val="en-US"/>
         </w:rPr>
-        <w:t xml:space="preserve">The </w:t>
-      </w:r>
-      <w:proofErr w:type="spellStart"/>
-      <w:r>
-        <w:rPr>
-          <w:lang w:val="en-US"/>
-        </w:rPr>
-        <w:t>ServerSocketListener</w:t>
-      </w:r>
-      <w:proofErr w:type="spellEnd"/>
-      <w:r>
-        <w:rPr>
-          <w:lang w:val="en-US"/>
-        </w:rPr>
-        <w:t xml:space="preserve"> </w:t>
-      </w:r>
-      <w:proofErr w:type="spellStart"/>
-      <w:r>
-        <w:rPr>
-          <w:lang w:val="en-US"/>
-        </w:rPr>
-        <w:t>immeaditly</w:t>
-      </w:r>
-      <w:proofErr w:type="spellEnd"/>
-      <w:r>
-        <w:rPr>
-          <w:lang w:val="en-US"/>
-        </w:rPr>
-        <w:t xml:space="preserve"> starts waiting for new connections and when they arise immediately assigns them a </w:t>
-      </w:r>
-      <w:proofErr w:type="spellStart"/>
-      <w:r>
-        <w:rPr>
-          <w:lang w:val="en-US"/>
-        </w:rPr>
-        <w:t>ConnectionHandler</w:t>
-      </w:r>
-      <w:proofErr w:type="spellEnd"/>
-      <w:r>
-        <w:rPr>
-          <w:lang w:val="en-US"/>
-        </w:rPr>
-        <w:t xml:space="preserve">. The </w:t>
-      </w:r>
-      <w:proofErr w:type="spellStart"/>
-      <w:r>
-        <w:rPr>
-          <w:lang w:val="en-US"/>
-        </w:rPr>
-        <w:t>ServerSocketListener</w:t>
-      </w:r>
-      <w:proofErr w:type="spellEnd"/>
-      <w:r>
-        <w:rPr>
-          <w:lang w:val="en-US"/>
-        </w:rPr>
-        <w:t xml:space="preserve"> is also responsible for appropriately closing of all connections.</w:t>
+        <w:t xml:space="preserve">The Error class is responsible for catching </w:t>
+      </w:r>
+      <w:proofErr w:type="spellStart"/>
+      <w:r>
+        <w:rPr>
+          <w:lang w:val="en-US"/>
+        </w:rPr>
+        <w:t>excepetions</w:t>
+      </w:r>
+      <w:proofErr w:type="spellEnd"/>
+      <w:r>
+        <w:rPr>
+          <w:lang w:val="en-US"/>
+        </w:rPr>
+        <w:t xml:space="preserve"> and errors and sending error messages to the client or Server user.</w:t>
       </w:r>
     </w:p>
     <w:p>
@@ -4024,35 +4207,7 @@
         <w:rPr>
           <w:lang w:val="en-US"/>
         </w:rPr>
-        <w:t xml:space="preserve">The </w:t>
-      </w:r>
-      <w:proofErr w:type="spellStart"/>
-      <w:r>
-        <w:rPr>
-          <w:lang w:val="en-US"/>
-        </w:rPr>
-        <w:t>ServerSocketListener</w:t>
-      </w:r>
-      <w:proofErr w:type="spellEnd"/>
-      <w:r>
-        <w:rPr>
-          <w:lang w:val="en-US"/>
-        </w:rPr>
-        <w:t xml:space="preserve"> is used by the </w:t>
-      </w:r>
-      <w:proofErr w:type="spellStart"/>
-      <w:r>
-        <w:rPr>
-          <w:lang w:val="en-US"/>
-        </w:rPr>
-        <w:t>ServerController</w:t>
-      </w:r>
-      <w:proofErr w:type="spellEnd"/>
-      <w:r>
-        <w:rPr>
-          <w:lang w:val="en-US"/>
-        </w:rPr>
-        <w:t xml:space="preserve"> to close all connections.</w:t>
+        <w:t>This Class is used by all classes except for the Model class.</w:t>
       </w:r>
     </w:p>
     <w:p>
@@ -4078,148 +4233,6 @@
     </w:p>
     <w:p>
       <w:pPr>
-        <w:pStyle w:val="Heading3"/>
-        <w:rPr>
-          <w:lang w:val="en-US"/>
-        </w:rPr>
-      </w:pPr>
-      <w:bookmarkStart w:id="12" w:name="_Toc408928741"/>
-      <w:r>
-        <w:rPr>
-          <w:lang w:val="en-US"/>
-        </w:rPr>
-        <w:t>Error</w:t>
-      </w:r>
-      <w:bookmarkEnd w:id="12"/>
-    </w:p>
-    <w:p>
-      <w:pPr>
-        <w:pStyle w:val="Heading4"/>
-        <w:rPr>
-          <w:lang w:val="en-US"/>
-        </w:rPr>
-      </w:pPr>
-      <w:r>
-        <w:rPr>
-          <w:lang w:val="en-US"/>
-        </w:rPr>
-        <w:t>Role</w:t>
-      </w:r>
-    </w:p>
-    <w:p>
-      <w:pPr>
-        <w:rPr>
-          <w:lang w:val="en-US"/>
-        </w:rPr>
-      </w:pPr>
-      <w:r>
-        <w:rPr>
-          <w:lang w:val="en-US"/>
-        </w:rPr>
-        <w:t>The Error class is used for centralized exception and error handling.</w:t>
-      </w:r>
-    </w:p>
-    <w:p>
-      <w:pPr>
-        <w:pStyle w:val="Heading4"/>
-        <w:rPr>
-          <w:lang w:val="en-US"/>
-        </w:rPr>
-      </w:pPr>
-      <w:r>
-        <w:rPr>
-          <w:lang w:val="en-US"/>
-        </w:rPr>
-        <w:t>Responsibilities</w:t>
-      </w:r>
-    </w:p>
-    <w:p>
-      <w:pPr>
-        <w:rPr>
-          <w:lang w:val="en-US"/>
-        </w:rPr>
-      </w:pPr>
-      <w:r>
-        <w:rPr>
-          <w:lang w:val="en-US"/>
-        </w:rPr>
-        <w:t xml:space="preserve">The Error class is responsible for catching </w:t>
-      </w:r>
-      <w:proofErr w:type="spellStart"/>
-      <w:r>
-        <w:rPr>
-          <w:lang w:val="en-US"/>
-        </w:rPr>
-        <w:t>excepetions</w:t>
-      </w:r>
-      <w:proofErr w:type="spellEnd"/>
-      <w:r>
-        <w:rPr>
-          <w:lang w:val="en-US"/>
-        </w:rPr>
-        <w:t xml:space="preserve"> and errors and sending error messages to the client or Server user.</w:t>
-      </w:r>
-    </w:p>
-    <w:p>
-      <w:pPr>
-        <w:pStyle w:val="Heading4"/>
-        <w:rPr>
-          <w:lang w:val="en-US"/>
-        </w:rPr>
-      </w:pPr>
-      <w:proofErr w:type="spellStart"/>
-      <w:r>
-        <w:rPr>
-          <w:lang w:val="en-US"/>
-        </w:rPr>
-        <w:t>Useage</w:t>
-      </w:r>
-      <w:proofErr w:type="spellEnd"/>
-      <w:r>
-        <w:rPr>
-          <w:lang w:val="en-US"/>
-        </w:rPr>
-        <w:t xml:space="preserve"> by other classes</w:t>
-      </w:r>
-    </w:p>
-    <w:p>
-      <w:pPr>
-        <w:rPr>
-          <w:lang w:val="en-US"/>
-        </w:rPr>
-      </w:pPr>
-      <w:r>
-        <w:rPr>
-          <w:lang w:val="en-US"/>
-        </w:rPr>
-        <w:t>This Class is used by all classes except for the Model class.</w:t>
-      </w:r>
-      <w:bookmarkStart w:id="13" w:name="_GoBack"/>
-      <w:bookmarkEnd w:id="13"/>
-    </w:p>
-    <w:p>
-      <w:pPr>
-        <w:pStyle w:val="Heading4"/>
-        <w:rPr>
-          <w:lang w:val="en-US"/>
-        </w:rPr>
-      </w:pPr>
-      <w:r>
-        <w:rPr>
-          <w:lang w:val="en-US"/>
-        </w:rPr>
-        <w:t>Special cases &amp; Precautions</w:t>
-      </w:r>
-    </w:p>
-    <w:p>
-      <w:pPr>
-        <w:rPr>
-          <w:lang w:val="en-US"/>
-        </w:rPr>
-      </w:pPr>
-    </w:p>
-    <w:p>
-      <w:pPr>
         <w:rPr>
           <w:lang w:val="en-US"/>
         </w:rPr>
@@ -4238,7 +4251,7 @@
           <w:lang w:val="en-US"/>
         </w:rPr>
       </w:pPr>
-      <w:bookmarkStart w:id="14" w:name="_Toc408928742"/>
+      <w:bookmarkStart w:id="12" w:name="_Toc408928742"/>
       <w:r>
         <w:rPr>
           <w:lang w:val="en-US"/>
@@ -4246,10 +4259,733 @@
         <w:lastRenderedPageBreak/>
         <w:t>Client</w:t>
       </w:r>
+      <w:bookmarkEnd w:id="12"/>
+    </w:p>
+    <w:p>
+      <w:pPr>
+        <w:rPr>
+          <w:lang w:val="en-US"/>
+        </w:rPr>
+      </w:pPr>
+    </w:p>
+    <w:p>
+      <w:pPr>
+        <w:pStyle w:val="Heading3"/>
+        <w:rPr>
+          <w:lang w:val="en-US"/>
+        </w:rPr>
+      </w:pPr>
+      <w:proofErr w:type="spellStart"/>
+      <w:r>
+        <w:rPr>
+          <w:lang w:val="en-US"/>
+        </w:rPr>
+        <w:t>ClientController</w:t>
+      </w:r>
+      <w:proofErr w:type="spellEnd"/>
+    </w:p>
+    <w:p>
+      <w:pPr>
+        <w:pStyle w:val="Heading4"/>
+        <w:rPr>
+          <w:lang w:val="en-US"/>
+        </w:rPr>
+      </w:pPr>
+      <w:r>
+        <w:rPr>
+          <w:lang w:val="en-US"/>
+        </w:rPr>
+        <w:t>Role</w:t>
+      </w:r>
+    </w:p>
+    <w:p>
+      <w:pPr>
+        <w:rPr>
+          <w:lang w:val="en-US"/>
+        </w:rPr>
+      </w:pPr>
+      <w:r>
+        <w:rPr>
+          <w:lang w:val="en-US"/>
+        </w:rPr>
+        <w:t xml:space="preserve">The </w:t>
+      </w:r>
+      <w:proofErr w:type="spellStart"/>
+      <w:r>
+        <w:rPr>
+          <w:lang w:val="en-US"/>
+        </w:rPr>
+        <w:t>ClientController</w:t>
+      </w:r>
+      <w:proofErr w:type="spellEnd"/>
+      <w:r>
+        <w:rPr>
+          <w:lang w:val="en-US"/>
+        </w:rPr>
+        <w:t xml:space="preserve"> class is used to control and connect the functionality of a</w:t>
+      </w:r>
+      <w:r>
+        <w:rPr>
+          <w:lang w:val="en-US"/>
+        </w:rPr>
+        <w:t>ll</w:t>
+      </w:r>
+      <w:r>
+        <w:rPr>
+          <w:lang w:val="en-US"/>
+        </w:rPr>
+        <w:t xml:space="preserve"> class</w:t>
+      </w:r>
+      <w:r>
+        <w:rPr>
+          <w:lang w:val="en-US"/>
+        </w:rPr>
+        <w:t>es</w:t>
+      </w:r>
+    </w:p>
+    <w:p>
+      <w:pPr>
+        <w:pStyle w:val="Heading4"/>
+        <w:rPr>
+          <w:lang w:val="en-US"/>
+        </w:rPr>
+      </w:pPr>
+      <w:r>
+        <w:rPr>
+          <w:lang w:val="en-US"/>
+        </w:rPr>
+        <w:t>Responsibilities</w:t>
+      </w:r>
+    </w:p>
+    <w:p>
+      <w:pPr>
+        <w:rPr>
+          <w:lang w:val="en-US"/>
+        </w:rPr>
+      </w:pPr>
+      <w:r>
+        <w:rPr>
+          <w:lang w:val="en-US"/>
+        </w:rPr>
+        <w:t xml:space="preserve">Makes the Model, AI, GUI and </w:t>
+      </w:r>
+      <w:proofErr w:type="spellStart"/>
+      <w:r>
+        <w:rPr>
+          <w:lang w:val="en-US"/>
+        </w:rPr>
+        <w:t>ClientConnectionHandler</w:t>
+      </w:r>
+      <w:proofErr w:type="spellEnd"/>
+      <w:r>
+        <w:rPr>
+          <w:lang w:val="en-US"/>
+        </w:rPr>
+        <w:t xml:space="preserve"> and handles a huge part of the communication between these classes</w:t>
+      </w:r>
+      <w:r>
+        <w:rPr>
+          <w:lang w:val="en-US"/>
+        </w:rPr>
+        <w:t>.</w:t>
+      </w:r>
+    </w:p>
+    <w:p>
+      <w:pPr>
+        <w:pStyle w:val="Heading4"/>
+        <w:rPr>
+          <w:lang w:val="en-US"/>
+        </w:rPr>
+      </w:pPr>
+      <w:proofErr w:type="spellStart"/>
+      <w:r>
+        <w:rPr>
+          <w:lang w:val="en-US"/>
+        </w:rPr>
+        <w:t>Useage</w:t>
+      </w:r>
+      <w:proofErr w:type="spellEnd"/>
+      <w:r>
+        <w:rPr>
+          <w:lang w:val="en-US"/>
+        </w:rPr>
+        <w:t xml:space="preserve"> by other classes</w:t>
+      </w:r>
+    </w:p>
+    <w:p>
+      <w:pPr>
+        <w:rPr>
+          <w:lang w:val="en-US"/>
+        </w:rPr>
+      </w:pPr>
+      <w:proofErr w:type="spellStart"/>
+      <w:r>
+        <w:rPr>
+          <w:lang w:val="en-US"/>
+        </w:rPr>
+        <w:t>ClientController</w:t>
+      </w:r>
+      <w:proofErr w:type="spellEnd"/>
+      <w:r>
+        <w:rPr>
+          <w:lang w:val="en-US"/>
+        </w:rPr>
+        <w:t xml:space="preserve"> is used by the GUI to pass on messages to the </w:t>
+      </w:r>
+      <w:proofErr w:type="spellStart"/>
+      <w:r>
+        <w:rPr>
+          <w:lang w:val="en-US"/>
+        </w:rPr>
+        <w:t>ClientConnectionHandler</w:t>
+      </w:r>
+      <w:proofErr w:type="spellEnd"/>
+      <w:r>
+        <w:rPr>
+          <w:lang w:val="en-US"/>
+        </w:rPr>
+        <w:t xml:space="preserve">. The </w:t>
+      </w:r>
+      <w:proofErr w:type="spellStart"/>
+      <w:r>
+        <w:rPr>
+          <w:lang w:val="en-US"/>
+        </w:rPr>
+        <w:t>ClientController</w:t>
+      </w:r>
+      <w:proofErr w:type="spellEnd"/>
+      <w:r>
+        <w:rPr>
+          <w:lang w:val="en-US"/>
+        </w:rPr>
+        <w:t xml:space="preserve"> is also used by the </w:t>
+      </w:r>
+      <w:proofErr w:type="spellStart"/>
+      <w:r>
+        <w:rPr>
+          <w:lang w:val="en-US"/>
+        </w:rPr>
+        <w:t>ClientConnectionHandler</w:t>
+      </w:r>
+      <w:proofErr w:type="spellEnd"/>
+      <w:r>
+        <w:rPr>
+          <w:lang w:val="en-US"/>
+        </w:rPr>
+        <w:t xml:space="preserve"> to pass on messages to the GUI and Model of the Client.</w:t>
+      </w:r>
+    </w:p>
+    <w:p>
+      <w:pPr>
+        <w:pStyle w:val="Heading4"/>
+        <w:rPr>
+          <w:lang w:val="en-US"/>
+        </w:rPr>
+      </w:pPr>
+      <w:r>
+        <w:rPr>
+          <w:lang w:val="en-US"/>
+        </w:rPr>
+        <w:t>Special cases &amp; Precautions</w:t>
+      </w:r>
+    </w:p>
+    <w:p>
+      <w:pPr>
+        <w:rPr>
+          <w:lang w:val="en-US"/>
+        </w:rPr>
+      </w:pPr>
+    </w:p>
+    <w:p>
+      <w:pPr>
+        <w:pStyle w:val="Heading3"/>
+        <w:rPr>
+          <w:lang w:val="en-US"/>
+        </w:rPr>
+      </w:pPr>
+      <w:r>
+        <w:rPr>
+          <w:lang w:val="en-US"/>
+        </w:rPr>
+        <w:t>ClientConnectionHandler</w:t>
+      </w:r>
+    </w:p>
+    <w:p>
+      <w:pPr>
+        <w:pStyle w:val="Heading4"/>
+        <w:rPr>
+          <w:lang w:val="en-US"/>
+        </w:rPr>
+      </w:pPr>
+      <w:r>
+        <w:rPr>
+          <w:lang w:val="en-US"/>
+        </w:rPr>
+        <w:t>Role</w:t>
+      </w:r>
+    </w:p>
+    <w:p>
+      <w:pPr>
+        <w:rPr>
+          <w:lang w:val="en-US"/>
+        </w:rPr>
+      </w:pPr>
+      <w:r>
+        <w:rPr>
+          <w:lang w:val="en-US"/>
+        </w:rPr>
+        <w:t>Opens a connection with a server and keeps track of the communication between the server and the client.</w:t>
+      </w:r>
+    </w:p>
+    <w:p>
+      <w:pPr>
+        <w:pStyle w:val="Heading4"/>
+        <w:rPr>
+          <w:lang w:val="en-US"/>
+        </w:rPr>
+      </w:pPr>
+      <w:r>
+        <w:rPr>
+          <w:lang w:val="en-US"/>
+        </w:rPr>
+        <w:t>Responsibilities</w:t>
+      </w:r>
+    </w:p>
+    <w:p>
+      <w:pPr>
+        <w:rPr>
+          <w:lang w:val="en-US"/>
+        </w:rPr>
+      </w:pPr>
+      <w:r>
+        <w:rPr>
+          <w:lang w:val="en-US"/>
+        </w:rPr>
+        <w:t xml:space="preserve">Makes the connection is kept up between the server and client and handles problems accordingly. Also is responsible for receiving a command from the server and passing it on to the </w:t>
+      </w:r>
+      <w:proofErr w:type="spellStart"/>
+      <w:r>
+        <w:rPr>
+          <w:lang w:val="en-US"/>
+        </w:rPr>
+        <w:t>ClientController</w:t>
+      </w:r>
+      <w:proofErr w:type="spellEnd"/>
+    </w:p>
+    <w:p>
+      <w:pPr>
+        <w:pStyle w:val="Heading4"/>
+        <w:rPr>
+          <w:lang w:val="en-US"/>
+        </w:rPr>
+      </w:pPr>
+      <w:proofErr w:type="spellStart"/>
+      <w:r>
+        <w:rPr>
+          <w:lang w:val="en-US"/>
+        </w:rPr>
+        <w:t>Useage</w:t>
+      </w:r>
+      <w:proofErr w:type="spellEnd"/>
+      <w:r>
+        <w:rPr>
+          <w:lang w:val="en-US"/>
+        </w:rPr>
+        <w:t xml:space="preserve"> by other classes</w:t>
+      </w:r>
+    </w:p>
+    <w:p>
+      <w:pPr>
+        <w:rPr>
+          <w:lang w:val="en-US"/>
+        </w:rPr>
+      </w:pPr>
+      <w:r>
+        <w:rPr>
+          <w:lang w:val="en-US"/>
+        </w:rPr>
+        <w:t xml:space="preserve">The </w:t>
+      </w:r>
+      <w:proofErr w:type="spellStart"/>
+      <w:r>
+        <w:rPr>
+          <w:lang w:val="en-US"/>
+        </w:rPr>
+        <w:t>ClientConnectionHandler</w:t>
+      </w:r>
+      <w:proofErr w:type="spellEnd"/>
+      <w:r>
+        <w:rPr>
+          <w:lang w:val="en-US"/>
+        </w:rPr>
+        <w:t xml:space="preserve"> is only known by the </w:t>
+      </w:r>
+      <w:proofErr w:type="spellStart"/>
+      <w:r>
+        <w:rPr>
+          <w:lang w:val="en-US"/>
+        </w:rPr>
+        <w:t>ClientController</w:t>
+      </w:r>
+      <w:proofErr w:type="spellEnd"/>
+      <w:r>
+        <w:rPr>
+          <w:lang w:val="en-US"/>
+        </w:rPr>
+        <w:t xml:space="preserve"> and the usage of this class exists out of passing messages through to or from the </w:t>
+      </w:r>
+      <w:proofErr w:type="spellStart"/>
+      <w:r>
+        <w:rPr>
+          <w:lang w:val="en-US"/>
+        </w:rPr>
+        <w:t>ClientController</w:t>
+      </w:r>
+      <w:proofErr w:type="spellEnd"/>
+      <w:r>
+        <w:rPr>
+          <w:lang w:val="en-US"/>
+        </w:rPr>
+        <w:t>.</w:t>
+      </w:r>
+    </w:p>
+    <w:p>
+      <w:pPr>
+        <w:pStyle w:val="Heading4"/>
+        <w:rPr>
+          <w:lang w:val="en-US"/>
+        </w:rPr>
+      </w:pPr>
+      <w:r>
+        <w:rPr>
+          <w:lang w:val="en-US"/>
+        </w:rPr>
+        <w:t>Special cases &amp; Precautions</w:t>
+      </w:r>
+    </w:p>
+    <w:p>
+      <w:pPr>
+        <w:rPr>
+          <w:lang w:val="en-US"/>
+        </w:rPr>
+      </w:pPr>
+    </w:p>
+    <w:p>
+      <w:pPr>
+        <w:pStyle w:val="Heading3"/>
+        <w:rPr>
+          <w:lang w:val="en-US"/>
+        </w:rPr>
+      </w:pPr>
+      <w:r>
+        <w:rPr>
+          <w:lang w:val="en-US"/>
+        </w:rPr>
+        <w:t>AI</w:t>
+      </w:r>
+    </w:p>
+    <w:p>
+      <w:pPr>
+        <w:pStyle w:val="Heading4"/>
+        <w:rPr>
+          <w:lang w:val="en-US"/>
+        </w:rPr>
+      </w:pPr>
+      <w:r>
+        <w:rPr>
+          <w:lang w:val="en-US"/>
+        </w:rPr>
+        <w:t>Role</w:t>
+      </w:r>
+    </w:p>
+    <w:p>
+      <w:pPr>
+        <w:rPr>
+          <w:lang w:val="en-US"/>
+        </w:rPr>
+      </w:pPr>
+      <w:r>
+        <w:rPr>
+          <w:lang w:val="en-US"/>
+        </w:rPr>
+        <w:t>Offers an interface for multiple AI implementations and is used for the hint function</w:t>
+      </w:r>
+    </w:p>
+    <w:p>
+      <w:pPr>
+        <w:pStyle w:val="Heading4"/>
+        <w:rPr>
+          <w:lang w:val="en-US"/>
+        </w:rPr>
+      </w:pPr>
+      <w:r>
+        <w:rPr>
+          <w:lang w:val="en-US"/>
+        </w:rPr>
+        <w:t>Responsibilities</w:t>
+      </w:r>
+    </w:p>
+    <w:p>
+      <w:pPr>
+        <w:rPr>
+          <w:lang w:val="en-US"/>
+        </w:rPr>
+      </w:pPr>
+      <w:r>
+        <w:rPr>
+          <w:lang w:val="en-US"/>
+        </w:rPr>
+        <w:t xml:space="preserve">Gives a possible move back to the </w:t>
+      </w:r>
+      <w:proofErr w:type="spellStart"/>
+      <w:r>
+        <w:rPr>
+          <w:lang w:val="en-US"/>
+        </w:rPr>
+        <w:t>ClientController</w:t>
+      </w:r>
+      <w:proofErr w:type="spellEnd"/>
+      <w:r>
+        <w:rPr>
+          <w:lang w:val="en-US"/>
+        </w:rPr>
+        <w:t xml:space="preserve"> which is valid and gives a gateway to using different kinds of AI’s.</w:t>
+      </w:r>
+    </w:p>
+    <w:p>
+      <w:pPr>
+        <w:pStyle w:val="Heading4"/>
+        <w:rPr>
+          <w:lang w:val="en-US"/>
+        </w:rPr>
+      </w:pPr>
+      <w:proofErr w:type="spellStart"/>
+      <w:r>
+        <w:rPr>
+          <w:lang w:val="en-US"/>
+        </w:rPr>
+        <w:t>Useage</w:t>
+      </w:r>
+      <w:proofErr w:type="spellEnd"/>
+      <w:r>
+        <w:rPr>
+          <w:lang w:val="en-US"/>
+        </w:rPr>
+        <w:t xml:space="preserve"> by other classes</w:t>
+      </w:r>
+    </w:p>
+    <w:p>
+      <w:pPr>
+        <w:rPr>
+          <w:lang w:val="en-US"/>
+        </w:rPr>
+      </w:pPr>
+      <w:r>
+        <w:rPr>
+          <w:lang w:val="en-US"/>
+        </w:rPr>
+        <w:t xml:space="preserve">Is used by the </w:t>
+      </w:r>
+      <w:proofErr w:type="spellStart"/>
+      <w:r>
+        <w:rPr>
+          <w:lang w:val="en-US"/>
+        </w:rPr>
+        <w:t>ClientController</w:t>
+      </w:r>
+      <w:proofErr w:type="spellEnd"/>
+      <w:r>
+        <w:rPr>
+          <w:lang w:val="en-US"/>
+        </w:rPr>
+        <w:t xml:space="preserve"> to determine possible moves</w:t>
+      </w:r>
+    </w:p>
+    <w:p>
+      <w:pPr>
+        <w:pStyle w:val="Heading4"/>
+        <w:rPr>
+          <w:lang w:val="en-US"/>
+        </w:rPr>
+      </w:pPr>
+      <w:r>
+        <w:rPr>
+          <w:lang w:val="en-US"/>
+        </w:rPr>
+        <w:t>Special cases &amp; Precautions</w:t>
+      </w:r>
+    </w:p>
+    <w:p>
+      <w:pPr>
+        <w:rPr>
+          <w:lang w:val="en-US"/>
+        </w:rPr>
+      </w:pPr>
+    </w:p>
+    <w:p>
+      <w:pPr>
+        <w:rPr>
+          <w:lang w:val="en-US"/>
+        </w:rPr>
+      </w:pPr>
+    </w:p>
+    <w:p>
+      <w:pPr>
+        <w:rPr>
+          <w:lang w:val="en-US"/>
+        </w:rPr>
+      </w:pPr>
+      <w:r>
+        <w:rPr>
+          <w:lang w:val="en-US"/>
+        </w:rPr>
+        <w:br w:type="page"/>
+      </w:r>
+    </w:p>
+    <w:p>
+      <w:pPr>
+        <w:rPr>
+          <w:lang w:val="en-US"/>
+        </w:rPr>
+      </w:pPr>
+    </w:p>
+    <w:p>
+      <w:pPr>
+        <w:pStyle w:val="Heading2"/>
+        <w:rPr>
+          <w:lang w:val="en-US"/>
+        </w:rPr>
+      </w:pPr>
+      <w:bookmarkStart w:id="13" w:name="_Toc408928744"/>
+      <w:r>
+        <w:rPr>
+          <w:lang w:val="en-US"/>
+        </w:rPr>
+        <w:t>Model</w:t>
+      </w:r>
+      <w:bookmarkEnd w:id="13"/>
+    </w:p>
+    <w:p>
+      <w:pPr>
+        <w:pStyle w:val="Heading3"/>
+        <w:rPr>
+          <w:lang w:val="en-US"/>
+        </w:rPr>
+      </w:pPr>
+      <w:bookmarkStart w:id="14" w:name="_Toc408928745"/>
+      <w:r>
+        <w:rPr>
+          <w:lang w:val="en-US"/>
+        </w:rPr>
+        <w:t>Game</w:t>
+      </w:r>
       <w:bookmarkEnd w:id="14"/>
     </w:p>
     <w:p>
       <w:pPr>
+        <w:pStyle w:val="Heading4"/>
+        <w:rPr>
+          <w:lang w:val="en-US"/>
+        </w:rPr>
+      </w:pPr>
+      <w:r>
+        <w:rPr>
+          <w:lang w:val="en-US"/>
+        </w:rPr>
+        <w:t>Role</w:t>
+      </w:r>
+    </w:p>
+    <w:p>
+      <w:pPr>
+        <w:rPr>
+          <w:lang w:val="en-US"/>
+        </w:rPr>
+      </w:pPr>
+      <w:r>
+        <w:rPr>
+          <w:lang w:val="en-US"/>
+        </w:rPr>
+        <w:t>Keeps track of the game rules and creates a board for the game to be played on.</w:t>
+      </w:r>
+    </w:p>
+    <w:p>
+      <w:pPr>
+        <w:pStyle w:val="Heading4"/>
+        <w:rPr>
+          <w:lang w:val="en-US"/>
+        </w:rPr>
+      </w:pPr>
+      <w:r>
+        <w:rPr>
+          <w:lang w:val="en-US"/>
+        </w:rPr>
+        <w:t>Responsibilities</w:t>
+      </w:r>
+    </w:p>
+    <w:p>
+      <w:pPr>
+        <w:rPr>
+          <w:lang w:val="en-US"/>
+        </w:rPr>
+      </w:pPr>
+      <w:r>
+        <w:rPr>
+          <w:lang w:val="en-US"/>
+        </w:rPr>
+        <w:t>The Game class is responsible for creating the Board and for updating the board. Also keeps track if there is a winner in the game.</w:t>
+      </w:r>
+    </w:p>
+    <w:p>
+      <w:pPr>
+        <w:pStyle w:val="Heading4"/>
+        <w:rPr>
+          <w:lang w:val="en-US"/>
+        </w:rPr>
+      </w:pPr>
+      <w:proofErr w:type="spellStart"/>
+      <w:r>
+        <w:rPr>
+          <w:lang w:val="en-US"/>
+        </w:rPr>
+        <w:t>Useage</w:t>
+      </w:r>
+      <w:proofErr w:type="spellEnd"/>
+      <w:r>
+        <w:rPr>
+          <w:lang w:val="en-US"/>
+        </w:rPr>
+        <w:t xml:space="preserve"> by other classes</w:t>
+      </w:r>
+    </w:p>
+    <w:p>
+      <w:pPr>
+        <w:rPr>
+          <w:lang w:val="en-US"/>
+        </w:rPr>
+      </w:pPr>
+      <w:r>
+        <w:rPr>
+          <w:lang w:val="en-US"/>
+        </w:rPr>
+        <w:t>Is only used through the Model interface.</w:t>
+      </w:r>
+    </w:p>
+    <w:p>
+      <w:pPr>
+        <w:pStyle w:val="Heading4"/>
+        <w:rPr>
+          <w:lang w:val="en-US"/>
+        </w:rPr>
+      </w:pPr>
+      <w:r>
+        <w:rPr>
+          <w:lang w:val="en-US"/>
+        </w:rPr>
+        <w:t>Special cases &amp; Precautions</w:t>
+      </w:r>
+    </w:p>
+    <w:p>
+      <w:pPr>
         <w:rPr>
           <w:lang w:val="en-US"/>
         </w:rPr>
@@ -4262,16 +4998,14 @@
           <w:lang w:val="en-US"/>
         </w:rPr>
       </w:pPr>
-      <w:bookmarkStart w:id="15" w:name="_Toc408928743"/>
-      <w:proofErr w:type="spellStart"/>
-      <w:r>
-        <w:rPr>
-          <w:lang w:val="en-US"/>
-        </w:rPr>
-        <w:t>Classname</w:t>
+      <w:bookmarkStart w:id="15" w:name="_Toc408928746"/>
+      <w:r>
+        <w:rPr>
+          <w:lang w:val="en-US"/>
+        </w:rPr>
+        <w:t>Board</w:t>
       </w:r>
       <w:bookmarkEnd w:id="15"/>
-      <w:proofErr w:type="spellEnd"/>
     </w:p>
     <w:p>
       <w:pPr>
@@ -4293,6 +5027,12 @@
           <w:lang w:val="en-US"/>
         </w:rPr>
       </w:pPr>
+      <w:r>
+        <w:rPr>
+          <w:lang w:val="en-US"/>
+        </w:rPr>
+        <w:t>Keeps track of a board filled with fields</w:t>
+      </w:r>
     </w:p>
     <w:p>
       <w:pPr>
@@ -4314,6 +5054,12 @@
           <w:lang w:val="en-US"/>
         </w:rPr>
       </w:pPr>
+      <w:r>
+        <w:rPr>
+          <w:lang w:val="en-US"/>
+        </w:rPr>
+        <w:t>Creates and updates a board and fills it with empty fields.</w:t>
+      </w:r>
     </w:p>
     <w:p>
       <w:pPr>
@@ -4343,6 +5089,12 @@
           <w:lang w:val="en-US"/>
         </w:rPr>
       </w:pPr>
+      <w:r>
+        <w:rPr>
+          <w:lang w:val="en-US"/>
+        </w:rPr>
+        <w:t>Is used by the Game class to make changes to the board and check the status</w:t>
+      </w:r>
     </w:p>
     <w:p>
       <w:pPr>
@@ -4364,6 +5116,303 @@
           <w:lang w:val="en-US"/>
         </w:rPr>
       </w:pPr>
+    </w:p>
+    <w:p>
+      <w:pPr>
+        <w:pStyle w:val="Heading3"/>
+        <w:rPr>
+          <w:lang w:val="en-US"/>
+        </w:rPr>
+      </w:pPr>
+      <w:bookmarkStart w:id="16" w:name="_Toc408928747"/>
+      <w:r>
+        <w:rPr>
+          <w:lang w:val="en-US"/>
+        </w:rPr>
+        <w:t>Field</w:t>
+      </w:r>
+      <w:bookmarkEnd w:id="16"/>
+    </w:p>
+    <w:p>
+      <w:pPr>
+        <w:pStyle w:val="Heading4"/>
+        <w:rPr>
+          <w:lang w:val="en-US"/>
+        </w:rPr>
+      </w:pPr>
+      <w:r>
+        <w:rPr>
+          <w:lang w:val="en-US"/>
+        </w:rPr>
+        <w:t>Role</w:t>
+      </w:r>
+    </w:p>
+    <w:p>
+      <w:pPr>
+        <w:rPr>
+          <w:lang w:val="en-US"/>
+        </w:rPr>
+      </w:pPr>
+      <w:r>
+        <w:rPr>
+          <w:lang w:val="en-US"/>
+        </w:rPr>
+        <w:t>Keeping track of the status of a field on the board</w:t>
+      </w:r>
+    </w:p>
+    <w:p>
+      <w:pPr>
+        <w:pStyle w:val="Heading4"/>
+        <w:rPr>
+          <w:lang w:val="en-US"/>
+        </w:rPr>
+      </w:pPr>
+      <w:r>
+        <w:rPr>
+          <w:lang w:val="en-US"/>
+        </w:rPr>
+        <w:t>Responsibilities</w:t>
+      </w:r>
+    </w:p>
+    <w:p>
+      <w:pPr>
+        <w:rPr>
+          <w:lang w:val="en-US"/>
+        </w:rPr>
+      </w:pPr>
+      <w:r>
+        <w:rPr>
+          <w:lang w:val="en-US"/>
+        </w:rPr>
+        <w:t>Keeping track of the status on the board and updating it if called for.</w:t>
+      </w:r>
+    </w:p>
+    <w:p>
+      <w:pPr>
+        <w:pStyle w:val="Heading4"/>
+        <w:rPr>
+          <w:lang w:val="en-US"/>
+        </w:rPr>
+      </w:pPr>
+      <w:proofErr w:type="spellStart"/>
+      <w:r>
+        <w:rPr>
+          <w:lang w:val="en-US"/>
+        </w:rPr>
+        <w:t>Useage</w:t>
+      </w:r>
+      <w:proofErr w:type="spellEnd"/>
+      <w:r>
+        <w:rPr>
+          <w:lang w:val="en-US"/>
+        </w:rPr>
+        <w:t xml:space="preserve"> by other classes</w:t>
+      </w:r>
+    </w:p>
+    <w:p>
+      <w:pPr>
+        <w:rPr>
+          <w:lang w:val="en-US"/>
+        </w:rPr>
+      </w:pPr>
+      <w:r>
+        <w:rPr>
+          <w:lang w:val="en-US"/>
+        </w:rPr>
+        <w:t>Used by the Board class to keep track of a field</w:t>
+      </w:r>
+      <w:bookmarkStart w:id="17" w:name="_GoBack"/>
+      <w:bookmarkEnd w:id="17"/>
+    </w:p>
+    <w:p>
+      <w:pPr>
+        <w:pStyle w:val="Heading4"/>
+        <w:rPr>
+          <w:lang w:val="en-US"/>
+        </w:rPr>
+      </w:pPr>
+      <w:r>
+        <w:rPr>
+          <w:lang w:val="en-US"/>
+        </w:rPr>
+        <w:t>Special cases &amp; Precautions</w:t>
+      </w:r>
+    </w:p>
+    <w:p>
+      <w:pPr>
+        <w:rPr>
+          <w:lang w:val="en-US"/>
+        </w:rPr>
+      </w:pPr>
+    </w:p>
+    <w:p>
+      <w:pPr>
+        <w:pStyle w:val="Heading3"/>
+        <w:rPr>
+          <w:lang w:val="en-US"/>
+        </w:rPr>
+      </w:pPr>
+      <w:bookmarkStart w:id="18" w:name="_Toc408928738"/>
+      <w:r>
+        <w:rPr>
+          <w:lang w:val="en-US"/>
+        </w:rPr>
+        <w:t>Model</w:t>
+      </w:r>
+      <w:bookmarkEnd w:id="18"/>
+    </w:p>
+    <w:p>
+      <w:pPr>
+        <w:pStyle w:val="Heading4"/>
+        <w:rPr>
+          <w:lang w:val="en-US"/>
+        </w:rPr>
+      </w:pPr>
+      <w:r>
+        <w:rPr>
+          <w:lang w:val="en-US"/>
+        </w:rPr>
+        <w:t>Role</w:t>
+      </w:r>
+    </w:p>
+    <w:p>
+      <w:pPr>
+        <w:rPr>
+          <w:lang w:val="en-US"/>
+        </w:rPr>
+      </w:pPr>
+      <w:r>
+        <w:rPr>
+          <w:lang w:val="en-US"/>
+        </w:rPr>
+        <w:t xml:space="preserve">The Model Class models the </w:t>
+      </w:r>
+      <w:proofErr w:type="spellStart"/>
+      <w:r>
+        <w:rPr>
+          <w:lang w:val="en-US"/>
+        </w:rPr>
+        <w:t>FourUp</w:t>
+      </w:r>
+      <w:proofErr w:type="spellEnd"/>
+      <w:r>
+        <w:rPr>
+          <w:lang w:val="en-US"/>
+        </w:rPr>
+        <w:t xml:space="preserve"> game as the name suggests it fulfills the Model role in the Model-View-Controller pattern. </w:t>
+      </w:r>
+    </w:p>
+    <w:p>
+      <w:pPr>
+        <w:pStyle w:val="Heading4"/>
+        <w:rPr>
+          <w:lang w:val="en-US"/>
+        </w:rPr>
+      </w:pPr>
+      <w:r>
+        <w:rPr>
+          <w:lang w:val="en-US"/>
+        </w:rPr>
+        <w:lastRenderedPageBreak/>
+        <w:t>Responsibilities</w:t>
+      </w:r>
+    </w:p>
+    <w:p>
+      <w:pPr>
+        <w:rPr>
+          <w:lang w:val="en-US"/>
+        </w:rPr>
+      </w:pPr>
+      <w:r>
+        <w:rPr>
+          <w:lang w:val="en-US"/>
+        </w:rPr>
+        <w:t xml:space="preserve">The Model Class is responsible for assigning turns, checking if moves are correct and notifying the </w:t>
+      </w:r>
+      <w:proofErr w:type="spellStart"/>
+      <w:r>
+        <w:rPr>
+          <w:lang w:val="en-US"/>
+        </w:rPr>
+        <w:t>GameController</w:t>
+      </w:r>
+      <w:proofErr w:type="spellEnd"/>
+      <w:r>
+        <w:rPr>
+          <w:lang w:val="en-US"/>
+        </w:rPr>
+        <w:t xml:space="preserve"> if the game has ended.</w:t>
+      </w:r>
+    </w:p>
+    <w:p>
+      <w:pPr>
+        <w:pStyle w:val="Heading4"/>
+        <w:rPr>
+          <w:lang w:val="en-US"/>
+        </w:rPr>
+      </w:pPr>
+      <w:proofErr w:type="spellStart"/>
+      <w:r>
+        <w:rPr>
+          <w:lang w:val="en-US"/>
+        </w:rPr>
+        <w:t>Useage</w:t>
+      </w:r>
+      <w:proofErr w:type="spellEnd"/>
+      <w:r>
+        <w:rPr>
+          <w:lang w:val="en-US"/>
+        </w:rPr>
+        <w:t xml:space="preserve"> by other classes</w:t>
+      </w:r>
+    </w:p>
+    <w:p>
+      <w:pPr>
+        <w:rPr>
+          <w:lang w:val="en-US"/>
+        </w:rPr>
+      </w:pPr>
+      <w:r>
+        <w:rPr>
+          <w:lang w:val="en-US"/>
+        </w:rPr>
+        <w:t xml:space="preserve">The Model class is only used by the </w:t>
+      </w:r>
+      <w:proofErr w:type="spellStart"/>
+      <w:r>
+        <w:rPr>
+          <w:lang w:val="en-US"/>
+        </w:rPr>
+        <w:t>GameController</w:t>
+      </w:r>
+      <w:proofErr w:type="spellEnd"/>
+      <w:r>
+        <w:rPr>
+          <w:lang w:val="en-US"/>
+        </w:rPr>
+        <w:t xml:space="preserve"> class to check if moves are correct and to be notified if there is a natural end to the game</w:t>
+      </w:r>
+    </w:p>
+    <w:p>
+      <w:pPr>
+        <w:pStyle w:val="Heading4"/>
+        <w:rPr>
+          <w:lang w:val="en-US"/>
+        </w:rPr>
+      </w:pPr>
+      <w:r>
+        <w:rPr>
+          <w:lang w:val="en-US"/>
+        </w:rPr>
+        <w:t>Special cases &amp; Precautions</w:t>
+      </w:r>
+    </w:p>
+    <w:p>
+      <w:pPr>
+        <w:rPr>
+          <w:lang w:val="en-US"/>
+        </w:rPr>
+      </w:pPr>
       <w:r>
         <w:rPr>
           <w:lang w:val="en-US"/>
@@ -4373,372 +5422,12 @@
     </w:p>
     <w:p>
       <w:pPr>
-        <w:rPr>
-          <w:lang w:val="en-US"/>
-        </w:rPr>
-      </w:pPr>
-    </w:p>
-    <w:p>
-      <w:pPr>
-        <w:pStyle w:val="Heading2"/>
-        <w:rPr>
-          <w:lang w:val="en-US"/>
-        </w:rPr>
-      </w:pPr>
-      <w:bookmarkStart w:id="16" w:name="_Toc408928744"/>
-      <w:r>
-        <w:rPr>
-          <w:lang w:val="en-US"/>
-        </w:rPr>
-        <w:t>Model</w:t>
-      </w:r>
-      <w:bookmarkEnd w:id="16"/>
-    </w:p>
-    <w:p>
-      <w:pPr>
-        <w:pStyle w:val="Heading3"/>
-        <w:rPr>
-          <w:lang w:val="en-US"/>
-        </w:rPr>
-      </w:pPr>
-      <w:bookmarkStart w:id="17" w:name="_Toc408928745"/>
-      <w:r>
-        <w:rPr>
-          <w:lang w:val="en-US"/>
-        </w:rPr>
-        <w:t>Game</w:t>
-      </w:r>
-      <w:bookmarkEnd w:id="17"/>
-    </w:p>
-    <w:p>
-      <w:pPr>
-        <w:pStyle w:val="Heading4"/>
-        <w:rPr>
-          <w:lang w:val="en-US"/>
-        </w:rPr>
-      </w:pPr>
-      <w:r>
-        <w:rPr>
-          <w:lang w:val="en-US"/>
-        </w:rPr>
-        <w:t>Role</w:t>
-      </w:r>
-    </w:p>
-    <w:p>
-      <w:pPr>
-        <w:rPr>
-          <w:lang w:val="en-US"/>
-        </w:rPr>
-      </w:pPr>
-    </w:p>
-    <w:p>
-      <w:pPr>
-        <w:pStyle w:val="Heading4"/>
-        <w:rPr>
-          <w:lang w:val="en-US"/>
-        </w:rPr>
-      </w:pPr>
-      <w:r>
-        <w:rPr>
-          <w:lang w:val="en-US"/>
-        </w:rPr>
-        <w:t>Responsibilities</w:t>
-      </w:r>
-    </w:p>
-    <w:p>
-      <w:pPr>
-        <w:rPr>
-          <w:lang w:val="en-US"/>
-        </w:rPr>
-      </w:pPr>
-    </w:p>
-    <w:p>
-      <w:pPr>
-        <w:pStyle w:val="Heading4"/>
-        <w:rPr>
-          <w:lang w:val="en-US"/>
-        </w:rPr>
-      </w:pPr>
-      <w:proofErr w:type="spellStart"/>
-      <w:r>
-        <w:rPr>
-          <w:lang w:val="en-US"/>
-        </w:rPr>
-        <w:t>Useage</w:t>
-      </w:r>
-      <w:proofErr w:type="spellEnd"/>
-      <w:r>
-        <w:rPr>
-          <w:lang w:val="en-US"/>
-        </w:rPr>
-        <w:t xml:space="preserve"> by other classes</w:t>
-      </w:r>
-    </w:p>
-    <w:p>
-      <w:pPr>
-        <w:rPr>
-          <w:lang w:val="en-US"/>
-        </w:rPr>
-      </w:pPr>
-    </w:p>
-    <w:p>
-      <w:pPr>
-        <w:pStyle w:val="Heading4"/>
-        <w:rPr>
-          <w:lang w:val="en-US"/>
-        </w:rPr>
-      </w:pPr>
-      <w:r>
-        <w:rPr>
-          <w:lang w:val="en-US"/>
-        </w:rPr>
-        <w:t>Special cases &amp; Precautions</w:t>
-      </w:r>
-    </w:p>
-    <w:p>
-      <w:pPr>
-        <w:rPr>
-          <w:lang w:val="en-US"/>
-        </w:rPr>
-      </w:pPr>
-    </w:p>
-    <w:p>
-      <w:pPr>
-        <w:pStyle w:val="Heading3"/>
-        <w:rPr>
-          <w:lang w:val="en-US"/>
-        </w:rPr>
-      </w:pPr>
-      <w:bookmarkStart w:id="18" w:name="_Toc408928746"/>
-      <w:r>
-        <w:rPr>
-          <w:lang w:val="en-US"/>
-        </w:rPr>
-        <w:t>Board</w:t>
-      </w:r>
-      <w:bookmarkEnd w:id="18"/>
-    </w:p>
-    <w:p>
-      <w:pPr>
-        <w:pStyle w:val="Heading4"/>
-        <w:rPr>
-          <w:lang w:val="en-US"/>
-        </w:rPr>
-      </w:pPr>
-      <w:r>
-        <w:rPr>
-          <w:lang w:val="en-US"/>
-        </w:rPr>
-        <w:t>Role</w:t>
-      </w:r>
-    </w:p>
-    <w:p>
-      <w:pPr>
-        <w:rPr>
-          <w:lang w:val="en-US"/>
-        </w:rPr>
-      </w:pPr>
-    </w:p>
-    <w:p>
-      <w:pPr>
-        <w:pStyle w:val="Heading4"/>
-        <w:rPr>
-          <w:lang w:val="en-US"/>
-        </w:rPr>
-      </w:pPr>
-      <w:r>
-        <w:rPr>
-          <w:lang w:val="en-US"/>
-        </w:rPr>
-        <w:t>Responsibilities</w:t>
-      </w:r>
-    </w:p>
-    <w:p>
-      <w:pPr>
-        <w:rPr>
-          <w:lang w:val="en-US"/>
-        </w:rPr>
-      </w:pPr>
-    </w:p>
-    <w:p>
-      <w:pPr>
-        <w:pStyle w:val="Heading4"/>
-        <w:rPr>
-          <w:lang w:val="en-US"/>
-        </w:rPr>
-      </w:pPr>
-      <w:proofErr w:type="spellStart"/>
-      <w:r>
-        <w:rPr>
-          <w:lang w:val="en-US"/>
-        </w:rPr>
-        <w:t>Useage</w:t>
-      </w:r>
-      <w:proofErr w:type="spellEnd"/>
-      <w:r>
-        <w:rPr>
-          <w:lang w:val="en-US"/>
-        </w:rPr>
-        <w:t xml:space="preserve"> by other classes</w:t>
-      </w:r>
-    </w:p>
-    <w:p>
-      <w:pPr>
-        <w:rPr>
-          <w:lang w:val="en-US"/>
-        </w:rPr>
-      </w:pPr>
-    </w:p>
-    <w:p>
-      <w:pPr>
-        <w:pStyle w:val="Heading4"/>
-        <w:rPr>
-          <w:lang w:val="en-US"/>
-        </w:rPr>
-      </w:pPr>
-      <w:r>
-        <w:rPr>
-          <w:lang w:val="en-US"/>
-        </w:rPr>
-        <w:t>Special cases &amp; Precautions</w:t>
-      </w:r>
-    </w:p>
-    <w:p>
-      <w:pPr>
-        <w:rPr>
-          <w:lang w:val="en-US"/>
-        </w:rPr>
-      </w:pPr>
-    </w:p>
-    <w:p>
-      <w:pPr>
-        <w:pStyle w:val="Heading3"/>
-        <w:rPr>
-          <w:lang w:val="en-US"/>
-        </w:rPr>
-      </w:pPr>
-      <w:bookmarkStart w:id="19" w:name="_Toc408928747"/>
-      <w:r>
-        <w:rPr>
-          <w:lang w:val="en-US"/>
-        </w:rPr>
-        <w:t>Field</w:t>
-      </w:r>
-      <w:bookmarkEnd w:id="19"/>
-    </w:p>
-    <w:p>
-      <w:pPr>
-        <w:pStyle w:val="Heading4"/>
-        <w:rPr>
-          <w:lang w:val="en-US"/>
-        </w:rPr>
-      </w:pPr>
-      <w:r>
-        <w:rPr>
-          <w:lang w:val="en-US"/>
-        </w:rPr>
-        <w:t>Role</w:t>
-      </w:r>
-    </w:p>
-    <w:p>
-      <w:pPr>
-        <w:rPr>
-          <w:lang w:val="en-US"/>
-        </w:rPr>
-      </w:pPr>
-    </w:p>
-    <w:p>
-      <w:pPr>
-        <w:pStyle w:val="Heading4"/>
-        <w:rPr>
-          <w:lang w:val="en-US"/>
-        </w:rPr>
-      </w:pPr>
-      <w:r>
-        <w:rPr>
-          <w:lang w:val="en-US"/>
-        </w:rPr>
-        <w:t>Responsibilities</w:t>
-      </w:r>
-    </w:p>
-    <w:p>
-      <w:pPr>
-        <w:rPr>
-          <w:lang w:val="en-US"/>
-        </w:rPr>
-      </w:pPr>
-    </w:p>
-    <w:p>
-      <w:pPr>
-        <w:pStyle w:val="Heading4"/>
-        <w:rPr>
-          <w:lang w:val="en-US"/>
-        </w:rPr>
-      </w:pPr>
-      <w:proofErr w:type="spellStart"/>
-      <w:r>
-        <w:rPr>
-          <w:lang w:val="en-US"/>
-        </w:rPr>
-        <w:t>Useage</w:t>
-      </w:r>
-      <w:proofErr w:type="spellEnd"/>
-      <w:r>
-        <w:rPr>
-          <w:lang w:val="en-US"/>
-        </w:rPr>
-        <w:t xml:space="preserve"> by other classes</w:t>
-      </w:r>
-    </w:p>
-    <w:p>
-      <w:pPr>
-        <w:rPr>
-          <w:lang w:val="en-US"/>
-        </w:rPr>
-      </w:pPr>
-    </w:p>
-    <w:p>
-      <w:pPr>
-        <w:pStyle w:val="Heading4"/>
-        <w:rPr>
-          <w:lang w:val="en-US"/>
-        </w:rPr>
-      </w:pPr>
-      <w:r>
-        <w:rPr>
-          <w:lang w:val="en-US"/>
-        </w:rPr>
-        <w:t>Special cases &amp; Precautions</w:t>
-      </w:r>
-    </w:p>
-    <w:p>
-      <w:pPr>
-        <w:rPr>
-          <w:lang w:val="en-US"/>
-        </w:rPr>
-      </w:pPr>
-    </w:p>
-    <w:p>
-      <w:pPr>
-        <w:rPr>
-          <w:lang w:val="en-US"/>
-        </w:rPr>
-      </w:pPr>
-      <w:r>
-        <w:rPr>
-          <w:lang w:val="en-US"/>
-        </w:rPr>
-        <w:br w:type="page"/>
-      </w:r>
-    </w:p>
-    <w:p>
-      <w:pPr>
         <w:pStyle w:val="Heading1"/>
         <w:rPr>
           <w:lang w:val="en-US"/>
         </w:rPr>
       </w:pPr>
-      <w:bookmarkStart w:id="20" w:name="_Toc408928748"/>
+      <w:bookmarkStart w:id="19" w:name="_Toc408928748"/>
       <w:r>
         <w:rPr>
           <w:lang w:val="en-US"/>
@@ -4746,7 +5435,7 @@
         <w:lastRenderedPageBreak/>
         <w:t>Security</w:t>
       </w:r>
-      <w:bookmarkEnd w:id="20"/>
+      <w:bookmarkEnd w:id="19"/>
     </w:p>
     <w:p>
       <w:pPr>
@@ -4770,59 +5459,51 @@
         <w:rPr>
           <w:lang w:val="en-US"/>
         </w:rPr>
-        <w:t xml:space="preserve">What </w:t>
+        <w:t xml:space="preserve">What risks </w:t>
+      </w:r>
+      <w:r>
+        <w:rPr>
+          <w:lang w:val="en-US"/>
+        </w:rPr>
+        <w:t>is</w:t>
+      </w:r>
+      <w:r>
+        <w:rPr>
+          <w:lang w:val="en-US"/>
+        </w:rPr>
+        <w:t xml:space="preserve"> our system</w:t>
+      </w:r>
+      <w:r>
+        <w:rPr>
+          <w:lang w:val="en-US"/>
+        </w:rPr>
+        <w:t xml:space="preserve"> exposed to?</w:t>
+      </w:r>
+    </w:p>
+    <w:p>
+      <w:pPr>
+        <w:rPr>
+          <w:lang w:val="en-US"/>
+        </w:rPr>
+      </w:pPr>
+      <w:r>
+        <w:rPr>
+          <w:lang w:val="en-US"/>
+        </w:rPr>
+        <w:t>(SQL</w:t>
       </w:r>
       <w:proofErr w:type="gramStart"/>
       <w:r>
         <w:rPr>
           <w:lang w:val="en-US"/>
         </w:rPr>
-        <w:t xml:space="preserve">risks </w:t>
-      </w:r>
-      <w:r>
-        <w:rPr>
-          <w:lang w:val="en-US"/>
-        </w:rPr>
-        <w:t>is</w:t>
+        <w:t>)injection</w:t>
       </w:r>
       <w:proofErr w:type="gramEnd"/>
       <w:r>
         <w:rPr>
           <w:lang w:val="en-US"/>
         </w:rPr>
-        <w:t xml:space="preserve"> our system</w:t>
-      </w:r>
-      <w:r>
-        <w:rPr>
-          <w:lang w:val="en-US"/>
-        </w:rPr>
-        <w:t xml:space="preserve"> exposed to?</w:t>
-      </w:r>
-    </w:p>
-    <w:p>
-      <w:pPr>
-        <w:rPr>
-          <w:lang w:val="en-US"/>
-        </w:rPr>
-      </w:pPr>
-      <w:r>
-        <w:rPr>
-          <w:lang w:val="en-US"/>
-        </w:rPr>
-        <w:t>(SQL</w:t>
-      </w:r>
-      <w:proofErr w:type="gramStart"/>
-      <w:r>
-        <w:rPr>
-          <w:lang w:val="en-US"/>
-        </w:rPr>
-        <w:t>)injection</w:t>
-      </w:r>
-      <w:proofErr w:type="gramEnd"/>
-      <w:r>
-        <w:rPr>
-          <w:lang w:val="en-US"/>
-        </w:rPr>
         <w:t>?</w:t>
       </w:r>
     </w:p>
@@ -4858,14 +5539,12 @@
           <w:lang w:val="en-US"/>
         </w:rPr>
       </w:pPr>
-      <w:proofErr w:type="gramStart"/>
       <w:r>
         <w:rPr>
           <w:lang w:val="en-US"/>
         </w:rPr>
         <w:t>Java workarounds?</w:t>
       </w:r>
-      <w:proofErr w:type="gramEnd"/>
     </w:p>
     <w:p>
       <w:pPr>
@@ -4893,7 +5572,6 @@
         </w:rPr>
       </w:pPr>
       <w:proofErr w:type="spellStart"/>
-      <w:proofErr w:type="gramStart"/>
       <w:r>
         <w:rPr>
           <w:b/>
@@ -4909,7 +5587,6 @@
         </w:rPr>
         <w:t>?</w:t>
       </w:r>
-      <w:proofErr w:type="gramEnd"/>
     </w:p>
     <w:p>
       <w:pPr>
@@ -4995,7 +5672,6 @@
           <w:lang w:val="en-US"/>
         </w:rPr>
       </w:pPr>
-      <w:proofErr w:type="gramStart"/>
       <w:r>
         <w:rPr>
           <w:b/>
@@ -5003,7 +5679,6 @@
         </w:rPr>
         <w:t>Java workarounds?</w:t>
       </w:r>
-      <w:proofErr w:type="gramEnd"/>
     </w:p>
     <w:p>
       <w:pPr>
@@ -5052,7 +5727,7 @@
           <w:lang w:val="en-US"/>
         </w:rPr>
       </w:pPr>
-      <w:bookmarkStart w:id="21" w:name="_Toc408928749"/>
+      <w:bookmarkStart w:id="20" w:name="_Toc408928749"/>
       <w:r>
         <w:rPr>
           <w:lang w:val="en-US"/>
@@ -5060,7 +5735,7 @@
         <w:lastRenderedPageBreak/>
         <w:t>Process</w:t>
       </w:r>
-      <w:bookmarkEnd w:id="21"/>
+      <w:bookmarkEnd w:id="20"/>
       <w:r>
         <w:rPr>
           <w:lang w:val="en-US"/>
@@ -5157,14 +5832,7 @@
         <w:rPr>
           <w:lang w:val="en-US"/>
         </w:rPr>
-        <w:t xml:space="preserve">We used a couple of tools to smooth the development process for us. </w:t>
-      </w:r>
-      <w:proofErr w:type="gramStart"/>
-      <w:r>
-        <w:rPr>
-          <w:lang w:val="en-US"/>
-        </w:rPr>
-        <w:t xml:space="preserve">First of all </w:t>
+        <w:t xml:space="preserve">We used a couple of tools to smooth the development process for us. First of all </w:t>
       </w:r>
       <w:proofErr w:type="spellStart"/>
       <w:r>
@@ -5192,14 +5860,7 @@
         <w:rPr>
           <w:lang w:val="en-US"/>
         </w:rPr>
-        <w:t>.</w:t>
-      </w:r>
-      <w:proofErr w:type="gramEnd"/>
-      <w:r>
-        <w:rPr>
-          <w:lang w:val="en-US"/>
-        </w:rPr>
-        <w:t xml:space="preserve"> The advantages </w:t>
+        <w:t xml:space="preserve">. The advantages </w:t>
       </w:r>
       <w:r>
         <w:rPr>
@@ -5301,7 +5962,7 @@
 </file>
 
 <file path=word/endnotes.xml><?xml version="1.0" encoding="utf-8"?>
-<w:endnotes xmlns:wpc="http://schemas.microsoft.com/office/word/2010/wordprocessingCanvas" xmlns:mc="http://schemas.openxmlformats.org/markup-compatibility/2006" xmlns:o="urn:schemas-microsoft-com:office:office" xmlns:r="http://schemas.openxmlformats.org/officeDocument/2006/relationships" xmlns:m="http://schemas.openxmlformats.org/officeDocument/2006/math" xmlns:v="urn:schemas-microsoft-com:vml" xmlns:wp14="http://schemas.microsoft.com/office/word/2010/wordprocessingDrawing" xmlns:wp="http://schemas.openxmlformats.org/drawingml/2006/wordprocessingDrawing" xmlns:w10="urn:schemas-microsoft-com:office:word" xmlns:w="http://schemas.openxmlformats.org/wordprocessingml/2006/main" xmlns:w14="http://schemas.microsoft.com/office/word/2010/wordml" xmlns:wpg="http://schemas.microsoft.com/office/word/2010/wordprocessingGroup" xmlns:wpi="http://schemas.microsoft.com/office/word/2010/wordprocessingInk" xmlns:wne="http://schemas.microsoft.com/office/word/2006/wordml" xmlns:wps="http://schemas.microsoft.com/office/word/2010/wordprocessingShape" mc:Ignorable="w14 wp14">
+<w:endnotes xmlns:wpc="http://schemas.microsoft.com/office/word/2010/wordprocessingCanvas" xmlns:mc="http://schemas.openxmlformats.org/markup-compatibility/2006" xmlns:o="urn:schemas-microsoft-com:office:office" xmlns:r="http://schemas.openxmlformats.org/officeDocument/2006/relationships" xmlns:m="http://schemas.openxmlformats.org/officeDocument/2006/math" xmlns:v="urn:schemas-microsoft-com:vml" xmlns:wp14="http://schemas.microsoft.com/office/word/2010/wordprocessingDrawing" xmlns:wp="http://schemas.openxmlformats.org/drawingml/2006/wordprocessingDrawing" xmlns:w10="urn:schemas-microsoft-com:office:word" xmlns:w="http://schemas.openxmlformats.org/wordprocessingml/2006/main" xmlns:w14="http://schemas.microsoft.com/office/word/2010/wordml" xmlns:w15="http://schemas.microsoft.com/office/word/2012/wordml" xmlns:wpg="http://schemas.microsoft.com/office/word/2010/wordprocessingGroup" xmlns:wpi="http://schemas.microsoft.com/office/word/2010/wordprocessingInk" xmlns:wne="http://schemas.microsoft.com/office/word/2006/wordml" xmlns:wps="http://schemas.microsoft.com/office/word/2010/wordprocessingShape" mc:Ignorable="w14 w15 wp14">
   <w:endnote w:type="separator" w:id="-1">
     <w:p>
       <w:pPr>
@@ -5326,7 +5987,7 @@
 </file>
 
 <file path=word/footer1.xml><?xml version="1.0" encoding="utf-8"?>
-<w:ftr xmlns:wpc="http://schemas.microsoft.com/office/word/2010/wordprocessingCanvas" xmlns:mc="http://schemas.openxmlformats.org/markup-compatibility/2006" xmlns:o="urn:schemas-microsoft-com:office:office" xmlns:r="http://schemas.openxmlformats.org/officeDocument/2006/relationships" xmlns:m="http://schemas.openxmlformats.org/officeDocument/2006/math" xmlns:v="urn:schemas-microsoft-com:vml" xmlns:wp14="http://schemas.microsoft.com/office/word/2010/wordprocessingDrawing" xmlns:wp="http://schemas.openxmlformats.org/drawingml/2006/wordprocessingDrawing" xmlns:w10="urn:schemas-microsoft-com:office:word" xmlns:w="http://schemas.openxmlformats.org/wordprocessingml/2006/main" xmlns:w14="http://schemas.microsoft.com/office/word/2010/wordml" xmlns:wpg="http://schemas.microsoft.com/office/word/2010/wordprocessingGroup" xmlns:wpi="http://schemas.microsoft.com/office/word/2010/wordprocessingInk" xmlns:wne="http://schemas.microsoft.com/office/word/2006/wordml" xmlns:wps="http://schemas.microsoft.com/office/word/2010/wordprocessingShape" mc:Ignorable="w14 wp14">
+<w:ftr xmlns:wpc="http://schemas.microsoft.com/office/word/2010/wordprocessingCanvas" xmlns:mc="http://schemas.openxmlformats.org/markup-compatibility/2006" xmlns:o="urn:schemas-microsoft-com:office:office" xmlns:r="http://schemas.openxmlformats.org/officeDocument/2006/relationships" xmlns:m="http://schemas.openxmlformats.org/officeDocument/2006/math" xmlns:v="urn:schemas-microsoft-com:vml" xmlns:wp14="http://schemas.microsoft.com/office/word/2010/wordprocessingDrawing" xmlns:wp="http://schemas.openxmlformats.org/drawingml/2006/wordprocessingDrawing" xmlns:w10="urn:schemas-microsoft-com:office:word" xmlns:w="http://schemas.openxmlformats.org/wordprocessingml/2006/main" xmlns:w14="http://schemas.microsoft.com/office/word/2010/wordml" xmlns:w15="http://schemas.microsoft.com/office/word/2012/wordml" xmlns:wpg="http://schemas.microsoft.com/office/word/2010/wordprocessingGroup" xmlns:wpi="http://schemas.microsoft.com/office/word/2010/wordprocessingInk" xmlns:wne="http://schemas.microsoft.com/office/word/2006/wordml" xmlns:wps="http://schemas.microsoft.com/office/word/2010/wordprocessingShape" mc:Ignorable="w14 w15 wp14">
   <w:p>
     <w:pPr>
       <w:pStyle w:val="Footer"/>
@@ -5345,7 +6006,7 @@
       <w:rPr>
         <w:noProof/>
       </w:rPr>
-      <w:t>11</w:t>
+      <w:t>14</w:t>
     </w:r>
     <w:r>
       <w:rPr>
@@ -5363,7 +6024,7 @@
 </file>
 
 <file path=word/footnotes.xml><?xml version="1.0" encoding="utf-8"?>
-<w:footnotes xmlns:wpc="http://schemas.microsoft.com/office/word/2010/wordprocessingCanvas" xmlns:mc="http://schemas.openxmlformats.org/markup-compatibility/2006" xmlns:o="urn:schemas-microsoft-com:office:office" xmlns:r="http://schemas.openxmlformats.org/officeDocument/2006/relationships" xmlns:m="http://schemas.openxmlformats.org/officeDocument/2006/math" xmlns:v="urn:schemas-microsoft-com:vml" xmlns:wp14="http://schemas.microsoft.com/office/word/2010/wordprocessingDrawing" xmlns:wp="http://schemas.openxmlformats.org/drawingml/2006/wordprocessingDrawing" xmlns:w10="urn:schemas-microsoft-com:office:word" xmlns:w="http://schemas.openxmlformats.org/wordprocessingml/2006/main" xmlns:w14="http://schemas.microsoft.com/office/word/2010/wordml" xmlns:wpg="http://schemas.microsoft.com/office/word/2010/wordprocessingGroup" xmlns:wpi="http://schemas.microsoft.com/office/word/2010/wordprocessingInk" xmlns:wne="http://schemas.microsoft.com/office/word/2006/wordml" xmlns:wps="http://schemas.microsoft.com/office/word/2010/wordprocessingShape" mc:Ignorable="w14 wp14">
+<w:footnotes xmlns:wpc="http://schemas.microsoft.com/office/word/2010/wordprocessingCanvas" xmlns:mc="http://schemas.openxmlformats.org/markup-compatibility/2006" xmlns:o="urn:schemas-microsoft-com:office:office" xmlns:r="http://schemas.openxmlformats.org/officeDocument/2006/relationships" xmlns:m="http://schemas.openxmlformats.org/officeDocument/2006/math" xmlns:v="urn:schemas-microsoft-com:vml" xmlns:wp14="http://schemas.microsoft.com/office/word/2010/wordprocessingDrawing" xmlns:wp="http://schemas.openxmlformats.org/drawingml/2006/wordprocessingDrawing" xmlns:w10="urn:schemas-microsoft-com:office:word" xmlns:w="http://schemas.openxmlformats.org/wordprocessingml/2006/main" xmlns:w14="http://schemas.microsoft.com/office/word/2010/wordml" xmlns:w15="http://schemas.microsoft.com/office/word/2012/wordml" xmlns:wpg="http://schemas.microsoft.com/office/word/2010/wordprocessingGroup" xmlns:wpi="http://schemas.microsoft.com/office/word/2010/wordprocessingInk" xmlns:wne="http://schemas.microsoft.com/office/word/2006/wordml" xmlns:wps="http://schemas.microsoft.com/office/word/2010/wordprocessingShape" mc:Ignorable="w14 w15 wp14">
   <w:footnote w:type="separator" w:id="-1">
     <w:p>
       <w:pPr>
@@ -5388,7 +6049,7 @@
 </file>
 
 <file path=word/numbering.xml><?xml version="1.0" encoding="utf-8"?>
-<w:numbering xmlns:wpc="http://schemas.microsoft.com/office/word/2010/wordprocessingCanvas" xmlns:mc="http://schemas.openxmlformats.org/markup-compatibility/2006" xmlns:o="urn:schemas-microsoft-com:office:office" xmlns:r="http://schemas.openxmlformats.org/officeDocument/2006/relationships" xmlns:m="http://schemas.openxmlformats.org/officeDocument/2006/math" xmlns:v="urn:schemas-microsoft-com:vml" xmlns:wp14="http://schemas.microsoft.com/office/word/2010/wordprocessingDrawing" xmlns:wp="http://schemas.openxmlformats.org/drawingml/2006/wordprocessingDrawing" xmlns:w10="urn:schemas-microsoft-com:office:word" xmlns:w="http://schemas.openxmlformats.org/wordprocessingml/2006/main" xmlns:w14="http://schemas.microsoft.com/office/word/2010/wordml" xmlns:wpg="http://schemas.microsoft.com/office/word/2010/wordprocessingGroup" xmlns:wpi="http://schemas.microsoft.com/office/word/2010/wordprocessingInk" xmlns:wne="http://schemas.microsoft.com/office/word/2006/wordml" xmlns:wps="http://schemas.microsoft.com/office/word/2010/wordprocessingShape" mc:Ignorable="w14 wp14">
+<w:numbering xmlns:wpc="http://schemas.microsoft.com/office/word/2010/wordprocessingCanvas" xmlns:mc="http://schemas.openxmlformats.org/markup-compatibility/2006" xmlns:o="urn:schemas-microsoft-com:office:office" xmlns:r="http://schemas.openxmlformats.org/officeDocument/2006/relationships" xmlns:m="http://schemas.openxmlformats.org/officeDocument/2006/math" xmlns:v="urn:schemas-microsoft-com:vml" xmlns:wp14="http://schemas.microsoft.com/office/word/2010/wordprocessingDrawing" xmlns:wp="http://schemas.openxmlformats.org/drawingml/2006/wordprocessingDrawing" xmlns:w10="urn:schemas-microsoft-com:office:word" xmlns:w="http://schemas.openxmlformats.org/wordprocessingml/2006/main" xmlns:w14="http://schemas.microsoft.com/office/word/2010/wordml" xmlns:w15="http://schemas.microsoft.com/office/word/2012/wordml" xmlns:wpg="http://schemas.microsoft.com/office/word/2010/wordprocessingGroup" xmlns:wpi="http://schemas.microsoft.com/office/word/2010/wordprocessingInk" xmlns:wne="http://schemas.microsoft.com/office/word/2006/wordml" xmlns:wps="http://schemas.microsoft.com/office/word/2010/wordprocessingShape" mc:Ignorable="w14 w15 wp14">
   <w:abstractNum w:abstractNumId="0">
     <w:nsid w:val="050375F2"/>
     <w:multiLevelType w:val="hybridMultilevel"/>
@@ -5749,7 +6410,7 @@
 </file>
 
 <file path=word/styles.xml><?xml version="1.0" encoding="utf-8"?>
-<w:styles xmlns:mc="http://schemas.openxmlformats.org/markup-compatibility/2006" xmlns:r="http://schemas.openxmlformats.org/officeDocument/2006/relationships" xmlns:w="http://schemas.openxmlformats.org/wordprocessingml/2006/main" xmlns:w14="http://schemas.microsoft.com/office/word/2010/wordml" mc:Ignorable="w14">
+<w:styles xmlns:mc="http://schemas.openxmlformats.org/markup-compatibility/2006" xmlns:r="http://schemas.openxmlformats.org/officeDocument/2006/relationships" xmlns:w="http://schemas.openxmlformats.org/wordprocessingml/2006/main" xmlns:w14="http://schemas.microsoft.com/office/word/2010/wordml" xmlns:w15="http://schemas.microsoft.com/office/word/2012/wordml" mc:Ignorable="w14 w15">
   <w:docDefaults>
     <w:rPrDefault>
       <w:rPr>
@@ -5759,144 +6420,378 @@
     </w:rPrDefault>
     <w:pPrDefault/>
   </w:docDefaults>
-  <w:latentStyles w:defLockedState="0" w:defUIPriority="99" w:defSemiHidden="1" w:defUnhideWhenUsed="1" w:defQFormat="0" w:count="267">
-    <w:lsdException w:name="Normal" w:semiHidden="0" w:uiPriority="0" w:unhideWhenUsed="0" w:qFormat="1"/>
-    <w:lsdException w:name="heading 1" w:semiHidden="0" w:uiPriority="9" w:unhideWhenUsed="0" w:qFormat="1"/>
-    <w:lsdException w:name="heading 2" w:uiPriority="9" w:qFormat="1"/>
-    <w:lsdException w:name="heading 3" w:uiPriority="9" w:qFormat="1"/>
-    <w:lsdException w:name="heading 4" w:uiPriority="9" w:qFormat="1"/>
-    <w:lsdException w:name="heading 5" w:uiPriority="9" w:qFormat="1"/>
-    <w:lsdException w:name="heading 6" w:uiPriority="9" w:qFormat="1"/>
-    <w:lsdException w:name="heading 7" w:uiPriority="9" w:qFormat="1"/>
-    <w:lsdException w:name="heading 8" w:uiPriority="9" w:qFormat="1"/>
-    <w:lsdException w:name="heading 9" w:uiPriority="9" w:qFormat="1"/>
-    <w:lsdException w:name="toc 1" w:uiPriority="39" w:qFormat="1"/>
-    <w:lsdException w:name="toc 2" w:uiPriority="39" w:qFormat="1"/>
-    <w:lsdException w:name="toc 3" w:uiPriority="39" w:qFormat="1"/>
-    <w:lsdException w:name="toc 4" w:uiPriority="39"/>
-    <w:lsdException w:name="toc 5" w:uiPriority="39"/>
-    <w:lsdException w:name="toc 6" w:uiPriority="39"/>
-    <w:lsdException w:name="toc 7" w:uiPriority="39"/>
-    <w:lsdException w:name="toc 8" w:uiPriority="39"/>
-    <w:lsdException w:name="toc 9" w:uiPriority="39"/>
-    <w:lsdException w:name="caption" w:uiPriority="35" w:qFormat="1"/>
-    <w:lsdException w:name="Title" w:semiHidden="0" w:uiPriority="10" w:unhideWhenUsed="0" w:qFormat="1"/>
-    <w:lsdException w:name="Default Paragraph Font" w:uiPriority="1"/>
-    <w:lsdException w:name="Subtitle" w:semiHidden="0" w:uiPriority="11" w:unhideWhenUsed="0" w:qFormat="1"/>
-    <w:lsdException w:name="Strong" w:semiHidden="0" w:uiPriority="22" w:unhideWhenUsed="0" w:qFormat="1"/>
-    <w:lsdException w:name="Emphasis" w:semiHidden="0" w:uiPriority="20" w:unhideWhenUsed="0" w:qFormat="1"/>
-    <w:lsdException w:name="Table Grid" w:semiHidden="0" w:uiPriority="59" w:unhideWhenUsed="0"/>
-    <w:lsdException w:name="Placeholder Text" w:unhideWhenUsed="0"/>
-    <w:lsdException w:name="No Spacing" w:semiHidden="0" w:uiPriority="1" w:unhideWhenUsed="0" w:qFormat="1"/>
-    <w:lsdException w:name="Light Shading" w:semiHidden="0" w:uiPriority="60" w:unhideWhenUsed="0"/>
-    <w:lsdException w:name="Light List" w:semiHidden="0" w:uiPriority="61" w:unhideWhenUsed="0"/>
-    <w:lsdException w:name="Light Grid" w:semiHidden="0" w:uiPriority="62" w:unhideWhenUsed="0"/>
-    <w:lsdException w:name="Medium Shading 1" w:semiHidden="0" w:uiPriority="63" w:unhideWhenUsed="0"/>
-    <w:lsdException w:name="Medium Shading 2" w:semiHidden="0" w:uiPriority="64" w:unhideWhenUsed="0"/>
-    <w:lsdException w:name="Medium List 1" w:semiHidden="0" w:uiPriority="65" w:unhideWhenUsed="0"/>
-    <w:lsdException w:name="Medium List 2" w:semiHidden="0" w:uiPriority="66" w:unhideWhenUsed="0"/>
-    <w:lsdException w:name="Medium Grid 1" w:semiHidden="0" w:uiPriority="67" w:unhideWhenUsed="0"/>
-    <w:lsdException w:name="Medium Grid 2" w:semiHidden="0" w:uiPriority="68" w:unhideWhenUsed="0"/>
-    <w:lsdException w:name="Medium Grid 3" w:semiHidden="0" w:uiPriority="69" w:unhideWhenUsed="0"/>
-    <w:lsdException w:name="Dark List" w:semiHidden="0" w:uiPriority="70" w:unhideWhenUsed="0"/>
-    <w:lsdException w:name="Colorful Shading" w:semiHidden="0" w:uiPriority="71" w:unhideWhenUsed="0"/>
-    <w:lsdException w:name="Colorful List" w:semiHidden="0" w:uiPriority="72" w:unhideWhenUsed="0"/>
-    <w:lsdException w:name="Colorful Grid" w:semiHidden="0" w:uiPriority="73" w:unhideWhenUsed="0"/>
-    <w:lsdException w:name="Light Shading Accent 1" w:semiHidden="0" w:uiPriority="60" w:unhideWhenUsed="0"/>
-    <w:lsdException w:name="Light List Accent 1" w:semiHidden="0" w:uiPriority="61" w:unhideWhenUsed="0"/>
-    <w:lsdException w:name="Light Grid Accent 1" w:semiHidden="0" w:uiPriority="62" w:unhideWhenUsed="0"/>
-    <w:lsdException w:name="Medium Shading 1 Accent 1" w:semiHidden="0" w:uiPriority="63" w:unhideWhenUsed="0"/>
-    <w:lsdException w:name="Medium Shading 2 Accent 1" w:semiHidden="0" w:uiPriority="64" w:unhideWhenUsed="0"/>
-    <w:lsdException w:name="Medium List 1 Accent 1" w:semiHidden="0" w:uiPriority="65" w:unhideWhenUsed="0"/>
-    <w:lsdException w:name="Revision" w:unhideWhenUsed="0"/>
-    <w:lsdException w:name="List Paragraph" w:semiHidden="0" w:uiPriority="34" w:unhideWhenUsed="0" w:qFormat="1"/>
-    <w:lsdException w:name="Quote" w:semiHidden="0" w:uiPriority="29" w:unhideWhenUsed="0" w:qFormat="1"/>
-    <w:lsdException w:name="Intense Quote" w:semiHidden="0" w:uiPriority="30" w:unhideWhenUsed="0" w:qFormat="1"/>
-    <w:lsdException w:name="Medium List 2 Accent 1" w:semiHidden="0" w:uiPriority="66" w:unhideWhenUsed="0"/>
-    <w:lsdException w:name="Medium Grid 1 Accent 1" w:semiHidden="0" w:uiPriority="67" w:unhideWhenUsed="0"/>
-    <w:lsdException w:name="Medium Grid 2 Accent 1" w:semiHidden="0" w:uiPriority="68" w:unhideWhenUsed="0"/>
-    <w:lsdException w:name="Medium Grid 3 Accent 1" w:semiHidden="0" w:uiPriority="69" w:unhideWhenUsed="0"/>
-    <w:lsdException w:name="Dark List Accent 1" w:semiHidden="0" w:uiPriority="70" w:unhideWhenUsed="0"/>
-    <w:lsdException w:name="Colorful Shading Accent 1" w:semiHidden="0" w:uiPriority="71" w:unhideWhenUsed="0"/>
-    <w:lsdException w:name="Colorful List Accent 1" w:semiHidden="0" w:uiPriority="72" w:unhideWhenUsed="0"/>
-    <w:lsdException w:name="Colorful Grid Accent 1" w:semiHidden="0" w:uiPriority="73" w:unhideWhenUsed="0"/>
-    <w:lsdException w:name="Light Shading Accent 2" w:semiHidden="0" w:uiPriority="60" w:unhideWhenUsed="0"/>
-    <w:lsdException w:name="Light List Accent 2" w:semiHidden="0" w:uiPriority="61" w:unhideWhenUsed="0"/>
-    <w:lsdException w:name="Light Grid Accent 2" w:semiHidden="0" w:uiPriority="62" w:unhideWhenUsed="0"/>
-    <w:lsdException w:name="Medium Shading 1 Accent 2" w:semiHidden="0" w:uiPriority="63" w:unhideWhenUsed="0"/>
-    <w:lsdException w:name="Medium Shading 2 Accent 2" w:semiHidden="0" w:uiPriority="64" w:unhideWhenUsed="0"/>
-    <w:lsdException w:name="Medium List 1 Accent 2" w:semiHidden="0" w:uiPriority="65" w:unhideWhenUsed="0"/>
-    <w:lsdException w:name="Medium List 2 Accent 2" w:semiHidden="0" w:uiPriority="66" w:unhideWhenUsed="0"/>
-    <w:lsdException w:name="Medium Grid 1 Accent 2" w:semiHidden="0" w:uiPriority="67" w:unhideWhenUsed="0"/>
-    <w:lsdException w:name="Medium Grid 2 Accent 2" w:semiHidden="0" w:uiPriority="68" w:unhideWhenUsed="0"/>
-    <w:lsdException w:name="Medium Grid 3 Accent 2" w:semiHidden="0" w:uiPriority="69" w:unhideWhenUsed="0"/>
-    <w:lsdException w:name="Dark List Accent 2" w:semiHidden="0" w:uiPriority="70" w:unhideWhenUsed="0"/>
-    <w:lsdException w:name="Colorful Shading Accent 2" w:semiHidden="0" w:uiPriority="71" w:unhideWhenUsed="0"/>
-    <w:lsdException w:name="Colorful List Accent 2" w:semiHidden="0" w:uiPriority="72" w:unhideWhenUsed="0"/>
-    <w:lsdException w:name="Colorful Grid Accent 2" w:semiHidden="0" w:uiPriority="73" w:unhideWhenUsed="0"/>
-    <w:lsdException w:name="Light Shading Accent 3" w:semiHidden="0" w:uiPriority="60" w:unhideWhenUsed="0"/>
-    <w:lsdException w:name="Light List Accent 3" w:semiHidden="0" w:uiPriority="61" w:unhideWhenUsed="0"/>
-    <w:lsdException w:name="Light Grid Accent 3" w:semiHidden="0" w:uiPriority="62" w:unhideWhenUsed="0"/>
-    <w:lsdException w:name="Medium Shading 1 Accent 3" w:semiHidden="0" w:uiPriority="63" w:unhideWhenUsed="0"/>
-    <w:lsdException w:name="Medium Shading 2 Accent 3" w:semiHidden="0" w:uiPriority="64" w:unhideWhenUsed="0"/>
-    <w:lsdException w:name="Medium List 1 Accent 3" w:semiHidden="0" w:uiPriority="65" w:unhideWhenUsed="0"/>
-    <w:lsdException w:name="Medium List 2 Accent 3" w:semiHidden="0" w:uiPriority="66" w:unhideWhenUsed="0"/>
-    <w:lsdException w:name="Medium Grid 1 Accent 3" w:semiHidden="0" w:uiPriority="67" w:unhideWhenUsed="0"/>
-    <w:lsdException w:name="Medium Grid 2 Accent 3" w:semiHidden="0" w:uiPriority="68" w:unhideWhenUsed="0"/>
-    <w:lsdException w:name="Medium Grid 3 Accent 3" w:semiHidden="0" w:uiPriority="69" w:unhideWhenUsed="0"/>
-    <w:lsdException w:name="Dark List Accent 3" w:semiHidden="0" w:uiPriority="70" w:unhideWhenUsed="0"/>
-    <w:lsdException w:name="Colorful Shading Accent 3" w:semiHidden="0" w:uiPriority="71" w:unhideWhenUsed="0"/>
-    <w:lsdException w:name="Colorful List Accent 3" w:semiHidden="0" w:uiPriority="72" w:unhideWhenUsed="0"/>
-    <w:lsdException w:name="Colorful Grid Accent 3" w:semiHidden="0" w:uiPriority="73" w:unhideWhenUsed="0"/>
-    <w:lsdException w:name="Light Shading Accent 4" w:semiHidden="0" w:uiPriority="60" w:unhideWhenUsed="0"/>
-    <w:lsdException w:name="Light List Accent 4" w:semiHidden="0" w:uiPriority="61" w:unhideWhenUsed="0"/>
-    <w:lsdException w:name="Light Grid Accent 4" w:semiHidden="0" w:uiPriority="62" w:unhideWhenUsed="0"/>
-    <w:lsdException w:name="Medium Shading 1 Accent 4" w:semiHidden="0" w:uiPriority="63" w:unhideWhenUsed="0"/>
-    <w:lsdException w:name="Medium Shading 2 Accent 4" w:semiHidden="0" w:uiPriority="64" w:unhideWhenUsed="0"/>
-    <w:lsdException w:name="Medium List 1 Accent 4" w:semiHidden="0" w:uiPriority="65" w:unhideWhenUsed="0"/>
-    <w:lsdException w:name="Medium List 2 Accent 4" w:semiHidden="0" w:uiPriority="66" w:unhideWhenUsed="0"/>
-    <w:lsdException w:name="Medium Grid 1 Accent 4" w:semiHidden="0" w:uiPriority="67" w:unhideWhenUsed="0"/>
-    <w:lsdException w:name="Medium Grid 2 Accent 4" w:semiHidden="0" w:uiPriority="68" w:unhideWhenUsed="0"/>
-    <w:lsdException w:name="Medium Grid 3 Accent 4" w:semiHidden="0" w:uiPriority="69" w:unhideWhenUsed="0"/>
-    <w:lsdException w:name="Dark List Accent 4" w:semiHidden="0" w:uiPriority="70" w:unhideWhenUsed="0"/>
-    <w:lsdException w:name="Colorful Shading Accent 4" w:semiHidden="0" w:uiPriority="71" w:unhideWhenUsed="0"/>
-    <w:lsdException w:name="Colorful List Accent 4" w:semiHidden="0" w:uiPriority="72" w:unhideWhenUsed="0"/>
-    <w:lsdException w:name="Colorful Grid Accent 4" w:semiHidden="0" w:uiPriority="73" w:unhideWhenUsed="0"/>
-    <w:lsdException w:name="Light Shading Accent 5" w:semiHidden="0" w:uiPriority="60" w:unhideWhenUsed="0"/>
-    <w:lsdException w:name="Light List Accent 5" w:semiHidden="0" w:uiPriority="61" w:unhideWhenUsed="0"/>
-    <w:lsdException w:name="Light Grid Accent 5" w:semiHidden="0" w:uiPriority="62" w:unhideWhenUsed="0"/>
-    <w:lsdException w:name="Medium Shading 1 Accent 5" w:semiHidden="0" w:uiPriority="63" w:unhideWhenUsed="0"/>
-    <w:lsdException w:name="Medium Shading 2 Accent 5" w:semiHidden="0" w:uiPriority="64" w:unhideWhenUsed="0"/>
-    <w:lsdException w:name="Medium List 1 Accent 5" w:semiHidden="0" w:uiPriority="65" w:unhideWhenUsed="0"/>
-    <w:lsdException w:name="Medium List 2 Accent 5" w:semiHidden="0" w:uiPriority="66" w:unhideWhenUsed="0"/>
-    <w:lsdException w:name="Medium Grid 1 Accent 5" w:semiHidden="0" w:uiPriority="67" w:unhideWhenUsed="0"/>
-    <w:lsdException w:name="Medium Grid 2 Accent 5" w:semiHidden="0" w:uiPriority="68" w:unhideWhenUsed="0"/>
-    <w:lsdException w:name="Medium Grid 3 Accent 5" w:semiHidden="0" w:uiPriority="69" w:unhideWhenUsed="0"/>
-    <w:lsdException w:name="Dark List Accent 5" w:semiHidden="0" w:uiPriority="70" w:unhideWhenUsed="0"/>
-    <w:lsdException w:name="Colorful Shading Accent 5" w:semiHidden="0" w:uiPriority="71" w:unhideWhenUsed="0"/>
-    <w:lsdException w:name="Colorful List Accent 5" w:semiHidden="0" w:uiPriority="72" w:unhideWhenUsed="0"/>
-    <w:lsdException w:name="Colorful Grid Accent 5" w:semiHidden="0" w:uiPriority="73" w:unhideWhenUsed="0"/>
-    <w:lsdException w:name="Light Shading Accent 6" w:semiHidden="0" w:uiPriority="60" w:unhideWhenUsed="0"/>
-    <w:lsdException w:name="Light List Accent 6" w:semiHidden="0" w:uiPriority="61" w:unhideWhenUsed="0"/>
-    <w:lsdException w:name="Light Grid Accent 6" w:semiHidden="0" w:uiPriority="62" w:unhideWhenUsed="0"/>
-    <w:lsdException w:name="Medium Shading 1 Accent 6" w:semiHidden="0" w:uiPriority="63" w:unhideWhenUsed="0"/>
-    <w:lsdException w:name="Medium Shading 2 Accent 6" w:semiHidden="0" w:uiPriority="64" w:unhideWhenUsed="0"/>
-    <w:lsdException w:name="Medium List 1 Accent 6" w:semiHidden="0" w:uiPriority="65" w:unhideWhenUsed="0"/>
-    <w:lsdException w:name="Medium List 2 Accent 6" w:semiHidden="0" w:uiPriority="66" w:unhideWhenUsed="0"/>
-    <w:lsdException w:name="Medium Grid 1 Accent 6" w:semiHidden="0" w:uiPriority="67" w:unhideWhenUsed="0"/>
-    <w:lsdException w:name="Medium Grid 2 Accent 6" w:semiHidden="0" w:uiPriority="68" w:unhideWhenUsed="0"/>
-    <w:lsdException w:name="Medium Grid 3 Accent 6" w:semiHidden="0" w:uiPriority="69" w:unhideWhenUsed="0"/>
-    <w:lsdException w:name="Dark List Accent 6" w:semiHidden="0" w:uiPriority="70" w:unhideWhenUsed="0"/>
-    <w:lsdException w:name="Colorful Shading Accent 6" w:semiHidden="0" w:uiPriority="71" w:unhideWhenUsed="0"/>
-    <w:lsdException w:name="Colorful List Accent 6" w:semiHidden="0" w:uiPriority="72" w:unhideWhenUsed="0"/>
-    <w:lsdException w:name="Colorful Grid Accent 6" w:semiHidden="0" w:uiPriority="73" w:unhideWhenUsed="0"/>
-    <w:lsdException w:name="Subtle Emphasis" w:semiHidden="0" w:uiPriority="19" w:unhideWhenUsed="0" w:qFormat="1"/>
-    <w:lsdException w:name="Intense Emphasis" w:semiHidden="0" w:uiPriority="21" w:unhideWhenUsed="0" w:qFormat="1"/>
-    <w:lsdException w:name="Subtle Reference" w:semiHidden="0" w:uiPriority="31" w:unhideWhenUsed="0" w:qFormat="1"/>
-    <w:lsdException w:name="Intense Reference" w:semiHidden="0" w:uiPriority="32" w:unhideWhenUsed="0" w:qFormat="1"/>
-    <w:lsdException w:name="Book Title" w:semiHidden="0" w:uiPriority="33" w:unhideWhenUsed="0" w:qFormat="1"/>
-    <w:lsdException w:name="Bibliography" w:uiPriority="37"/>
-    <w:lsdException w:name="TOC Heading" w:uiPriority="39" w:qFormat="1"/>
+  <w:latentStyles w:defLockedState="0" w:defUIPriority="99" w:defSemiHidden="0" w:defUnhideWhenUsed="0" w:defQFormat="0" w:count="371">
+    <w:lsdException w:name="Normal" w:uiPriority="0" w:qFormat="1"/>
+    <w:lsdException w:name="heading 1" w:uiPriority="9" w:qFormat="1"/>
+    <w:lsdException w:name="heading 2" w:semiHidden="1" w:uiPriority="9" w:unhideWhenUsed="1" w:qFormat="1"/>
+    <w:lsdException w:name="heading 3" w:semiHidden="1" w:uiPriority="9" w:unhideWhenUsed="1" w:qFormat="1"/>
+    <w:lsdException w:name="heading 4" w:semiHidden="1" w:uiPriority="9" w:unhideWhenUsed="1" w:qFormat="1"/>
+    <w:lsdException w:name="heading 5" w:semiHidden="1" w:uiPriority="9" w:unhideWhenUsed="1" w:qFormat="1"/>
+    <w:lsdException w:name="heading 6" w:semiHidden="1" w:uiPriority="9" w:unhideWhenUsed="1" w:qFormat="1"/>
+    <w:lsdException w:name="heading 7" w:semiHidden="1" w:uiPriority="9" w:unhideWhenUsed="1" w:qFormat="1"/>
+    <w:lsdException w:name="heading 8" w:semiHidden="1" w:uiPriority="9" w:unhideWhenUsed="1" w:qFormat="1"/>
+    <w:lsdException w:name="heading 9" w:semiHidden="1" w:uiPriority="9" w:unhideWhenUsed="1" w:qFormat="1"/>
+    <w:lsdException w:name="index 1" w:semiHidden="1" w:unhideWhenUsed="1"/>
+    <w:lsdException w:name="index 2" w:semiHidden="1" w:unhideWhenUsed="1"/>
+    <w:lsdException w:name="index 3" w:semiHidden="1" w:unhideWhenUsed="1"/>
+    <w:lsdException w:name="index 4" w:semiHidden="1" w:unhideWhenUsed="1"/>
+    <w:lsdException w:name="index 5" w:semiHidden="1" w:unhideWhenUsed="1"/>
+    <w:lsdException w:name="index 6" w:semiHidden="1" w:unhideWhenUsed="1"/>
+    <w:lsdException w:name="index 7" w:semiHidden="1" w:unhideWhenUsed="1"/>
+    <w:lsdException w:name="index 8" w:semiHidden="1" w:unhideWhenUsed="1"/>
+    <w:lsdException w:name="index 9" w:semiHidden="1" w:unhideWhenUsed="1"/>
+    <w:lsdException w:name="toc 1" w:semiHidden="1" w:uiPriority="39" w:unhideWhenUsed="1" w:qFormat="1"/>
+    <w:lsdException w:name="toc 2" w:semiHidden="1" w:uiPriority="39" w:unhideWhenUsed="1" w:qFormat="1"/>
+    <w:lsdException w:name="toc 3" w:semiHidden="1" w:uiPriority="39" w:unhideWhenUsed="1" w:qFormat="1"/>
+    <w:lsdException w:name="toc 4" w:semiHidden="1" w:uiPriority="39" w:unhideWhenUsed="1"/>
+    <w:lsdException w:name="toc 5" w:semiHidden="1" w:uiPriority="39" w:unhideWhenUsed="1"/>
+    <w:lsdException w:name="toc 6" w:semiHidden="1" w:uiPriority="39" w:unhideWhenUsed="1"/>
+    <w:lsdException w:name="toc 7" w:semiHidden="1" w:uiPriority="39" w:unhideWhenUsed="1"/>
+    <w:lsdException w:name="toc 8" w:semiHidden="1" w:uiPriority="39" w:unhideWhenUsed="1"/>
+    <w:lsdException w:name="toc 9" w:semiHidden="1" w:uiPriority="39" w:unhideWhenUsed="1"/>
+    <w:lsdException w:name="Normal Indent" w:semiHidden="1" w:unhideWhenUsed="1"/>
+    <w:lsdException w:name="footnote text" w:semiHidden="1" w:unhideWhenUsed="1"/>
+    <w:lsdException w:name="annotation text" w:semiHidden="1" w:unhideWhenUsed="1"/>
+    <w:lsdException w:name="header" w:semiHidden="1" w:unhideWhenUsed="1"/>
+    <w:lsdException w:name="footer" w:semiHidden="1" w:unhideWhenUsed="1"/>
+    <w:lsdException w:name="index heading" w:semiHidden="1" w:unhideWhenUsed="1"/>
+    <w:lsdException w:name="caption" w:semiHidden="1" w:uiPriority="35" w:unhideWhenUsed="1" w:qFormat="1"/>
+    <w:lsdException w:name="table of figures" w:semiHidden="1" w:unhideWhenUsed="1"/>
+    <w:lsdException w:name="envelope address" w:semiHidden="1" w:unhideWhenUsed="1"/>
+    <w:lsdException w:name="envelope return" w:semiHidden="1" w:unhideWhenUsed="1"/>
+    <w:lsdException w:name="footnote reference" w:semiHidden="1" w:unhideWhenUsed="1"/>
+    <w:lsdException w:name="annotation reference" w:semiHidden="1" w:unhideWhenUsed="1"/>
+    <w:lsdException w:name="line number" w:semiHidden="1" w:unhideWhenUsed="1"/>
+    <w:lsdException w:name="page number" w:semiHidden="1" w:unhideWhenUsed="1"/>
+    <w:lsdException w:name="endnote reference" w:semiHidden="1" w:unhideWhenUsed="1"/>
+    <w:lsdException w:name="endnote text" w:semiHidden="1" w:unhideWhenUsed="1"/>
+    <w:lsdException w:name="table of authorities" w:semiHidden="1" w:unhideWhenUsed="1"/>
+    <w:lsdException w:name="macro" w:semiHidden="1" w:unhideWhenUsed="1"/>
+    <w:lsdException w:name="toa heading" w:semiHidden="1" w:unhideWhenUsed="1"/>
+    <w:lsdException w:name="List" w:semiHidden="1" w:unhideWhenUsed="1"/>
+    <w:lsdException w:name="List Bullet" w:semiHidden="1" w:unhideWhenUsed="1"/>
+    <w:lsdException w:name="List Number" w:semiHidden="1" w:unhideWhenUsed="1"/>
+    <w:lsdException w:name="List 2" w:semiHidden="1" w:unhideWhenUsed="1"/>
+    <w:lsdException w:name="List 3" w:semiHidden="1" w:unhideWhenUsed="1"/>
+    <w:lsdException w:name="List 4" w:semiHidden="1" w:unhideWhenUsed="1"/>
+    <w:lsdException w:name="List 5" w:semiHidden="1" w:unhideWhenUsed="1"/>
+    <w:lsdException w:name="List Bullet 2" w:semiHidden="1" w:unhideWhenUsed="1"/>
+    <w:lsdException w:name="List Bullet 3" w:semiHidden="1" w:unhideWhenUsed="1"/>
+    <w:lsdException w:name="List Bullet 4" w:semiHidden="1" w:unhideWhenUsed="1"/>
+    <w:lsdException w:name="List Bullet 5" w:semiHidden="1" w:unhideWhenUsed="1"/>
+    <w:lsdException w:name="List Number 2" w:semiHidden="1" w:unhideWhenUsed="1"/>
+    <w:lsdException w:name="List Number 3" w:semiHidden="1" w:unhideWhenUsed="1"/>
+    <w:lsdException w:name="List Number 4" w:semiHidden="1" w:unhideWhenUsed="1"/>
+    <w:lsdException w:name="List Number 5" w:semiHidden="1" w:unhideWhenUsed="1"/>
+    <w:lsdException w:name="Title" w:uiPriority="10" w:qFormat="1"/>
+    <w:lsdException w:name="Closing" w:semiHidden="1" w:unhideWhenUsed="1"/>
+    <w:lsdException w:name="Signature" w:semiHidden="1" w:unhideWhenUsed="1"/>
+    <w:lsdException w:name="Default Paragraph Font" w:semiHidden="1" w:uiPriority="1" w:unhideWhenUsed="1"/>
+    <w:lsdException w:name="Body Text" w:semiHidden="1" w:unhideWhenUsed="1"/>
+    <w:lsdException w:name="Body Text Indent" w:semiHidden="1" w:unhideWhenUsed="1"/>
+    <w:lsdException w:name="List Continue" w:semiHidden="1" w:unhideWhenUsed="1"/>
+    <w:lsdException w:name="List Continue 2" w:semiHidden="1" w:unhideWhenUsed="1"/>
+    <w:lsdException w:name="List Continue 3" w:semiHidden="1" w:unhideWhenUsed="1"/>
+    <w:lsdException w:name="List Continue 4" w:semiHidden="1" w:unhideWhenUsed="1"/>
+    <w:lsdException w:name="List Continue 5" w:semiHidden="1" w:unhideWhenUsed="1"/>
+    <w:lsdException w:name="Message Header" w:semiHidden="1" w:unhideWhenUsed="1"/>
+    <w:lsdException w:name="Subtitle" w:uiPriority="11" w:qFormat="1"/>
+    <w:lsdException w:name="Salutation" w:semiHidden="1" w:unhideWhenUsed="1"/>
+    <w:lsdException w:name="Date" w:semiHidden="1" w:unhideWhenUsed="1"/>
+    <w:lsdException w:name="Body Text First Indent" w:semiHidden="1" w:unhideWhenUsed="1"/>
+    <w:lsdException w:name="Body Text First Indent 2" w:semiHidden="1" w:unhideWhenUsed="1"/>
+    <w:lsdException w:name="Note Heading" w:semiHidden="1" w:unhideWhenUsed="1"/>
+    <w:lsdException w:name="Body Text 2" w:semiHidden="1" w:unhideWhenUsed="1"/>
+    <w:lsdException w:name="Body Text 3" w:semiHidden="1" w:unhideWhenUsed="1"/>
+    <w:lsdException w:name="Body Text Indent 2" w:semiHidden="1" w:unhideWhenUsed="1"/>
+    <w:lsdException w:name="Body Text Indent 3" w:semiHidden="1" w:unhideWhenUsed="1"/>
+    <w:lsdException w:name="Block Text" w:semiHidden="1" w:unhideWhenUsed="1"/>
+    <w:lsdException w:name="Hyperlink" w:semiHidden="1" w:unhideWhenUsed="1"/>
+    <w:lsdException w:name="FollowedHyperlink" w:semiHidden="1" w:unhideWhenUsed="1"/>
+    <w:lsdException w:name="Strong" w:uiPriority="22" w:qFormat="1"/>
+    <w:lsdException w:name="Emphasis" w:uiPriority="20" w:qFormat="1"/>
+    <w:lsdException w:name="Document Map" w:semiHidden="1" w:unhideWhenUsed="1"/>
+    <w:lsdException w:name="Plain Text" w:semiHidden="1" w:unhideWhenUsed="1"/>
+    <w:lsdException w:name="E-mail Signature" w:semiHidden="1" w:unhideWhenUsed="1"/>
+    <w:lsdException w:name="HTML Top of Form" w:semiHidden="1" w:unhideWhenUsed="1"/>
+    <w:lsdException w:name="HTML Bottom of Form" w:semiHidden="1" w:unhideWhenUsed="1"/>
+    <w:lsdException w:name="Normal (Web)" w:semiHidden="1" w:unhideWhenUsed="1"/>
+    <w:lsdException w:name="HTML Acronym" w:semiHidden="1" w:unhideWhenUsed="1"/>
+    <w:lsdException w:name="HTML Address" w:semiHidden="1" w:unhideWhenUsed="1"/>
+    <w:lsdException w:name="HTML Cite" w:semiHidden="1" w:unhideWhenUsed="1"/>
+    <w:lsdException w:name="HTML Code" w:semiHidden="1" w:unhideWhenUsed="1"/>
+    <w:lsdException w:name="HTML Definition" w:semiHidden="1" w:unhideWhenUsed="1"/>
+    <w:lsdException w:name="HTML Keyboard" w:semiHidden="1" w:unhideWhenUsed="1"/>
+    <w:lsdException w:name="HTML Preformatted" w:semiHidden="1" w:unhideWhenUsed="1"/>
+    <w:lsdException w:name="HTML Sample" w:semiHidden="1" w:unhideWhenUsed="1"/>
+    <w:lsdException w:name="HTML Typewriter" w:semiHidden="1" w:unhideWhenUsed="1"/>
+    <w:lsdException w:name="HTML Variable" w:semiHidden="1" w:unhideWhenUsed="1"/>
+    <w:lsdException w:name="Normal Table" w:semiHidden="1" w:unhideWhenUsed="1"/>
+    <w:lsdException w:name="annotation subject" w:semiHidden="1" w:unhideWhenUsed="1"/>
+    <w:lsdException w:name="No List" w:semiHidden="1" w:unhideWhenUsed="1"/>
+    <w:lsdException w:name="Outline List 1" w:semiHidden="1" w:unhideWhenUsed="1"/>
+    <w:lsdException w:name="Outline List 2" w:semiHidden="1" w:unhideWhenUsed="1"/>
+    <w:lsdException w:name="Outline List 3" w:semiHidden="1" w:unhideWhenUsed="1"/>
+    <w:lsdException w:name="Table Simple 1" w:semiHidden="1" w:unhideWhenUsed="1"/>
+    <w:lsdException w:name="Table Simple 2" w:semiHidden="1" w:unhideWhenUsed="1"/>
+    <w:lsdException w:name="Table Simple 3" w:semiHidden="1" w:unhideWhenUsed="1"/>
+    <w:lsdException w:name="Table Classic 1" w:semiHidden="1" w:unhideWhenUsed="1"/>
+    <w:lsdException w:name="Table Classic 2" w:semiHidden="1" w:unhideWhenUsed="1"/>
+    <w:lsdException w:name="Table Classic 3" w:semiHidden="1" w:unhideWhenUsed="1"/>
+    <w:lsdException w:name="Table Classic 4" w:semiHidden="1" w:unhideWhenUsed="1"/>
+    <w:lsdException w:name="Table Colorful 1" w:semiHidden="1" w:unhideWhenUsed="1"/>
+    <w:lsdException w:name="Table Colorful 2" w:semiHidden="1" w:unhideWhenUsed="1"/>
+    <w:lsdException w:name="Table Colorful 3" w:semiHidden="1" w:unhideWhenUsed="1"/>
+    <w:lsdException w:name="Table Columns 1" w:semiHidden="1" w:unhideWhenUsed="1"/>
+    <w:lsdException w:name="Table Columns 2" w:semiHidden="1" w:unhideWhenUsed="1"/>
+    <w:lsdException w:name="Table Columns 3" w:semiHidden="1" w:unhideWhenUsed="1"/>
+    <w:lsdException w:name="Table Columns 4" w:semiHidden="1" w:unhideWhenUsed="1"/>
+    <w:lsdException w:name="Table Columns 5" w:semiHidden="1" w:unhideWhenUsed="1"/>
+    <w:lsdException w:name="Table Grid 1" w:semiHidden="1" w:unhideWhenUsed="1"/>
+    <w:lsdException w:name="Table Grid 2" w:semiHidden="1" w:unhideWhenUsed="1"/>
+    <w:lsdException w:name="Table Grid 3" w:semiHidden="1" w:unhideWhenUsed="1"/>
+    <w:lsdException w:name="Table Grid 4" w:semiHidden="1" w:unhideWhenUsed="1"/>
+    <w:lsdException w:name="Table Grid 5" w:semiHidden="1" w:unhideWhenUsed="1"/>
+    <w:lsdException w:name="Table Grid 6" w:semiHidden="1" w:unhideWhenUsed="1"/>
+    <w:lsdException w:name="Table Grid 7" w:semiHidden="1" w:unhideWhenUsed="1"/>
+    <w:lsdException w:name="Table Grid 8" w:semiHidden="1" w:unhideWhenUsed="1"/>
+    <w:lsdException w:name="Table List 1" w:semiHidden="1" w:unhideWhenUsed="1"/>
+    <w:lsdException w:name="Table List 2" w:semiHidden="1" w:unhideWhenUsed="1"/>
+    <w:lsdException w:name="Table List 3" w:semiHidden="1" w:unhideWhenUsed="1"/>
+    <w:lsdException w:name="Table List 4" w:semiHidden="1" w:unhideWhenUsed="1"/>
+    <w:lsdException w:name="Table List 5" w:semiHidden="1" w:unhideWhenUsed="1"/>
+    <w:lsdException w:name="Table List 6" w:semiHidden="1" w:unhideWhenUsed="1"/>
+    <w:lsdException w:name="Table List 7" w:semiHidden="1" w:unhideWhenUsed="1"/>
+    <w:lsdException w:name="Table List 8" w:semiHidden="1" w:unhideWhenUsed="1"/>
+    <w:lsdException w:name="Table 3D effects 1" w:semiHidden="1" w:unhideWhenUsed="1"/>
+    <w:lsdException w:name="Table 3D effects 2" w:semiHidden="1" w:unhideWhenUsed="1"/>
+    <w:lsdException w:name="Table 3D effects 3" w:semiHidden="1" w:unhideWhenUsed="1"/>
+    <w:lsdException w:name="Table Contemporary" w:semiHidden="1" w:unhideWhenUsed="1"/>
+    <w:lsdException w:name="Table Elegant" w:semiHidden="1" w:unhideWhenUsed="1"/>
+    <w:lsdException w:name="Table Professional" w:semiHidden="1" w:unhideWhenUsed="1"/>
+    <w:lsdException w:name="Table Subtle 1" w:semiHidden="1" w:unhideWhenUsed="1"/>
+    <w:lsdException w:name="Table Subtle 2" w:semiHidden="1" w:unhideWhenUsed="1"/>
+    <w:lsdException w:name="Table Web 1" w:semiHidden="1" w:unhideWhenUsed="1"/>
+    <w:lsdException w:name="Table Web 2" w:semiHidden="1" w:unhideWhenUsed="1"/>
+    <w:lsdException w:name="Table Web 3" w:semiHidden="1" w:unhideWhenUsed="1"/>
+    <w:lsdException w:name="Balloon Text" w:semiHidden="1" w:unhideWhenUsed="1"/>
+    <w:lsdException w:name="Table Grid" w:uiPriority="59"/>
+    <w:lsdException w:name="Table Theme" w:semiHidden="1" w:unhideWhenUsed="1"/>
+    <w:lsdException w:name="Placeholder Text" w:semiHidden="1"/>
+    <w:lsdException w:name="No Spacing" w:uiPriority="1" w:qFormat="1"/>
+    <w:lsdException w:name="Light Shading" w:uiPriority="60"/>
+    <w:lsdException w:name="Light List" w:uiPriority="61"/>
+    <w:lsdException w:name="Light Grid" w:uiPriority="62"/>
+    <w:lsdException w:name="Medium Shading 1" w:uiPriority="63"/>
+    <w:lsdException w:name="Medium Shading 2" w:uiPriority="64"/>
+    <w:lsdException w:name="Medium List 1" w:uiPriority="65"/>
+    <w:lsdException w:name="Medium List 2" w:uiPriority="66"/>
+    <w:lsdException w:name="Medium Grid 1" w:uiPriority="67"/>
+    <w:lsdException w:name="Medium Grid 2" w:uiPriority="68"/>
+    <w:lsdException w:name="Medium Grid 3" w:uiPriority="69"/>
+    <w:lsdException w:name="Dark List" w:uiPriority="70"/>
+    <w:lsdException w:name="Colorful Shading" w:uiPriority="71"/>
+    <w:lsdException w:name="Colorful List" w:uiPriority="72"/>
+    <w:lsdException w:name="Colorful Grid" w:uiPriority="73"/>
+    <w:lsdException w:name="Light Shading Accent 1" w:uiPriority="60"/>
+    <w:lsdException w:name="Light List Accent 1" w:uiPriority="61"/>
+    <w:lsdException w:name="Light Grid Accent 1" w:uiPriority="62"/>
+    <w:lsdException w:name="Medium Shading 1 Accent 1" w:uiPriority="63"/>
+    <w:lsdException w:name="Medium Shading 2 Accent 1" w:uiPriority="64"/>
+    <w:lsdException w:name="Medium List 1 Accent 1" w:uiPriority="65"/>
+    <w:lsdException w:name="Revision" w:semiHidden="1"/>
+    <w:lsdException w:name="List Paragraph" w:uiPriority="34" w:qFormat="1"/>
+    <w:lsdException w:name="Quote" w:uiPriority="29" w:qFormat="1"/>
+    <w:lsdException w:name="Intense Quote" w:uiPriority="30" w:qFormat="1"/>
+    <w:lsdException w:name="Medium List 2 Accent 1" w:uiPriority="66"/>
+    <w:lsdException w:name="Medium Grid 1 Accent 1" w:uiPriority="67"/>
+    <w:lsdException w:name="Medium Grid 2 Accent 1" w:uiPriority="68"/>
+    <w:lsdException w:name="Medium Grid 3 Accent 1" w:uiPriority="69"/>
+    <w:lsdException w:name="Dark List Accent 1" w:uiPriority="70"/>
+    <w:lsdException w:name="Colorful Shading Accent 1" w:uiPriority="71"/>
+    <w:lsdException w:name="Colorful List Accent 1" w:uiPriority="72"/>
+    <w:lsdException w:name="Colorful Grid Accent 1" w:uiPriority="73"/>
+    <w:lsdException w:name="Light Shading Accent 2" w:uiPriority="60"/>
+    <w:lsdException w:name="Light List Accent 2" w:uiPriority="61"/>
+    <w:lsdException w:name="Light Grid Accent 2" w:uiPriority="62"/>
+    <w:lsdException w:name="Medium Shading 1 Accent 2" w:uiPriority="63"/>
+    <w:lsdException w:name="Medium Shading 2 Accent 2" w:uiPriority="64"/>
+    <w:lsdException w:name="Medium List 1 Accent 2" w:uiPriority="65"/>
+    <w:lsdException w:name="Medium List 2 Accent 2" w:uiPriority="66"/>
+    <w:lsdException w:name="Medium Grid 1 Accent 2" w:uiPriority="67"/>
+    <w:lsdException w:name="Medium Grid 2 Accent 2" w:uiPriority="68"/>
+    <w:lsdException w:name="Medium Grid 3 Accent 2" w:uiPriority="69"/>
+    <w:lsdException w:name="Dark List Accent 2" w:uiPriority="70"/>
+    <w:lsdException w:name="Colorful Shading Accent 2" w:uiPriority="71"/>
+    <w:lsdException w:name="Colorful List Accent 2" w:uiPriority="72"/>
+    <w:lsdException w:name="Colorful Grid Accent 2" w:uiPriority="73"/>
+    <w:lsdException w:name="Light Shading Accent 3" w:uiPriority="60"/>
+    <w:lsdException w:name="Light List Accent 3" w:uiPriority="61"/>
+    <w:lsdException w:name="Light Grid Accent 3" w:uiPriority="62"/>
+    <w:lsdException w:name="Medium Shading 1 Accent 3" w:uiPriority="63"/>
+    <w:lsdException w:name="Medium Shading 2 Accent 3" w:uiPriority="64"/>
+    <w:lsdException w:name="Medium List 1 Accent 3" w:uiPriority="65"/>
+    <w:lsdException w:name="Medium List 2 Accent 3" w:uiPriority="66"/>
+    <w:lsdException w:name="Medium Grid 1 Accent 3" w:uiPriority="67"/>
+    <w:lsdException w:name="Medium Grid 2 Accent 3" w:uiPriority="68"/>
+    <w:lsdException w:name="Medium Grid 3 Accent 3" w:uiPriority="69"/>
+    <w:lsdException w:name="Dark List Accent 3" w:uiPriority="70"/>
+    <w:lsdException w:name="Colorful Shading Accent 3" w:uiPriority="71"/>
+    <w:lsdException w:name="Colorful List Accent 3" w:uiPriority="72"/>
+    <w:lsdException w:name="Colorful Grid Accent 3" w:uiPriority="73"/>
+    <w:lsdException w:name="Light Shading Accent 4" w:uiPriority="60"/>
+    <w:lsdException w:name="Light List Accent 4" w:uiPriority="61"/>
+    <w:lsdException w:name="Light Grid Accent 4" w:uiPriority="62"/>
+    <w:lsdException w:name="Medium Shading 1 Accent 4" w:uiPriority="63"/>
+    <w:lsdException w:name="Medium Shading 2 Accent 4" w:uiPriority="64"/>
+    <w:lsdException w:name="Medium List 1 Accent 4" w:uiPriority="65"/>
+    <w:lsdException w:name="Medium List 2 Accent 4" w:uiPriority="66"/>
+    <w:lsdException w:name="Medium Grid 1 Accent 4" w:uiPriority="67"/>
+    <w:lsdException w:name="Medium Grid 2 Accent 4" w:uiPriority="68"/>
+    <w:lsdException w:name="Medium Grid 3 Accent 4" w:uiPriority="69"/>
+    <w:lsdException w:name="Dark List Accent 4" w:uiPriority="70"/>
+    <w:lsdException w:name="Colorful Shading Accent 4" w:uiPriority="71"/>
+    <w:lsdException w:name="Colorful List Accent 4" w:uiPriority="72"/>
+    <w:lsdException w:name="Colorful Grid Accent 4" w:uiPriority="73"/>
+    <w:lsdException w:name="Light Shading Accent 5" w:uiPriority="60"/>
+    <w:lsdException w:name="Light List Accent 5" w:uiPriority="61"/>
+    <w:lsdException w:name="Light Grid Accent 5" w:uiPriority="62"/>
+    <w:lsdException w:name="Medium Shading 1 Accent 5" w:uiPriority="63"/>
+    <w:lsdException w:name="Medium Shading 2 Accent 5" w:uiPriority="64"/>
+    <w:lsdException w:name="Medium List 1 Accent 5" w:uiPriority="65"/>
+    <w:lsdException w:name="Medium List 2 Accent 5" w:uiPriority="66"/>
+    <w:lsdException w:name="Medium Grid 1 Accent 5" w:uiPriority="67"/>
+    <w:lsdException w:name="Medium Grid 2 Accent 5" w:uiPriority="68"/>
+    <w:lsdException w:name="Medium Grid 3 Accent 5" w:uiPriority="69"/>
+    <w:lsdException w:name="Dark List Accent 5" w:uiPriority="70"/>
+    <w:lsdException w:name="Colorful Shading Accent 5" w:uiPriority="71"/>
+    <w:lsdException w:name="Colorful List Accent 5" w:uiPriority="72"/>
+    <w:lsdException w:name="Colorful Grid Accent 5" w:uiPriority="73"/>
+    <w:lsdException w:name="Light Shading Accent 6" w:uiPriority="60"/>
+    <w:lsdException w:name="Light List Accent 6" w:uiPriority="61"/>
+    <w:lsdException w:name="Light Grid Accent 6" w:uiPriority="62"/>
+    <w:lsdException w:name="Medium Shading 1 Accent 6" w:uiPriority="63"/>
+    <w:lsdException w:name="Medium Shading 2 Accent 6" w:uiPriority="64"/>
+    <w:lsdException w:name="Medium List 1 Accent 6" w:uiPriority="65"/>
+    <w:lsdException w:name="Medium List 2 Accent 6" w:uiPriority="66"/>
+    <w:lsdException w:name="Medium Grid 1 Accent 6" w:uiPriority="67"/>
+    <w:lsdException w:name="Medium Grid 2 Accent 6" w:uiPriority="68"/>
+    <w:lsdException w:name="Medium Grid 3 Accent 6" w:uiPriority="69"/>
+    <w:lsdException w:name="Dark List Accent 6" w:uiPriority="70"/>
+    <w:lsdException w:name="Colorful Shading Accent 6" w:uiPriority="71"/>
+    <w:lsdException w:name="Colorful List Accent 6" w:uiPriority="72"/>
+    <w:lsdException w:name="Colorful Grid Accent 6" w:uiPriority="73"/>
+    <w:lsdException w:name="Subtle Emphasis" w:uiPriority="19" w:qFormat="1"/>
+    <w:lsdException w:name="Intense Emphasis" w:uiPriority="21" w:qFormat="1"/>
+    <w:lsdException w:name="Subtle Reference" w:uiPriority="31" w:qFormat="1"/>
+    <w:lsdException w:name="Intense Reference" w:uiPriority="32" w:qFormat="1"/>
+    <w:lsdException w:name="Book Title" w:uiPriority="33" w:qFormat="1"/>
+    <w:lsdException w:name="Bibliography" w:semiHidden="1" w:uiPriority="37" w:unhideWhenUsed="1"/>
+    <w:lsdException w:name="TOC Heading" w:semiHidden="1" w:uiPriority="39" w:unhideWhenUsed="1" w:qFormat="1"/>
+    <w:lsdException w:name="Plain Table 1" w:uiPriority="41"/>
+    <w:lsdException w:name="Plain Table 2" w:uiPriority="42"/>
+    <w:lsdException w:name="Plain Table 3" w:uiPriority="43"/>
+    <w:lsdException w:name="Plain Table 4" w:uiPriority="44"/>
+    <w:lsdException w:name="Plain Table 5" w:uiPriority="45"/>
+    <w:lsdException w:name="Grid Table Light" w:uiPriority="40"/>
+    <w:lsdException w:name="Grid Table 1 Light" w:uiPriority="46"/>
+    <w:lsdException w:name="Grid Table 2" w:uiPriority="47"/>
+    <w:lsdException w:name="Grid Table 3" w:uiPriority="48"/>
+    <w:lsdException w:name="Grid Table 4" w:uiPriority="49"/>
+    <w:lsdException w:name="Grid Table 5 Dark" w:uiPriority="50"/>
+    <w:lsdException w:name="Grid Table 6 Colorful" w:uiPriority="51"/>
+    <w:lsdException w:name="Grid Table 7 Colorful" w:uiPriority="52"/>
+    <w:lsdException w:name="Grid Table 1 Light Accent 1" w:uiPriority="46"/>
+    <w:lsdException w:name="Grid Table 2 Accent 1" w:uiPriority="47"/>
+    <w:lsdException w:name="Grid Table 3 Accent 1" w:uiPriority="48"/>
+    <w:lsdException w:name="Grid Table 4 Accent 1" w:uiPriority="49"/>
+    <w:lsdException w:name="Grid Table 5 Dark Accent 1" w:uiPriority="50"/>
+    <w:lsdException w:name="Grid Table 6 Colorful Accent 1" w:uiPriority="51"/>
+    <w:lsdException w:name="Grid Table 7 Colorful Accent 1" w:uiPriority="52"/>
+    <w:lsdException w:name="Grid Table 1 Light Accent 2" w:uiPriority="46"/>
+    <w:lsdException w:name="Grid Table 2 Accent 2" w:uiPriority="47"/>
+    <w:lsdException w:name="Grid Table 3 Accent 2" w:uiPriority="48"/>
+    <w:lsdException w:name="Grid Table 4 Accent 2" w:uiPriority="49"/>
+    <w:lsdException w:name="Grid Table 5 Dark Accent 2" w:uiPriority="50"/>
+    <w:lsdException w:name="Grid Table 6 Colorful Accent 2" w:uiPriority="51"/>
+    <w:lsdException w:name="Grid Table 7 Colorful Accent 2" w:uiPriority="52"/>
+    <w:lsdException w:name="Grid Table 1 Light Accent 3" w:uiPriority="46"/>
+    <w:lsdException w:name="Grid Table 2 Accent 3" w:uiPriority="47"/>
+    <w:lsdException w:name="Grid Table 3 Accent 3" w:uiPriority="48"/>
+    <w:lsdException w:name="Grid Table 4 Accent 3" w:uiPriority="49"/>
+    <w:lsdException w:name="Grid Table 5 Dark Accent 3" w:uiPriority="50"/>
+    <w:lsdException w:name="Grid Table 6 Colorful Accent 3" w:uiPriority="51"/>
+    <w:lsdException w:name="Grid Table 7 Colorful Accent 3" w:uiPriority="52"/>
+    <w:lsdException w:name="Grid Table 1 Light Accent 4" w:uiPriority="46"/>
+    <w:lsdException w:name="Grid Table 2 Accent 4" w:uiPriority="47"/>
+    <w:lsdException w:name="Grid Table 3 Accent 4" w:uiPriority="48"/>
+    <w:lsdException w:name="Grid Table 4 Accent 4" w:uiPriority="49"/>
+    <w:lsdException w:name="Grid Table 5 Dark Accent 4" w:uiPriority="50"/>
+    <w:lsdException w:name="Grid Table 6 Colorful Accent 4" w:uiPriority="51"/>
+    <w:lsdException w:name="Grid Table 7 Colorful Accent 4" w:uiPriority="52"/>
+    <w:lsdException w:name="Grid Table 1 Light Accent 5" w:uiPriority="46"/>
+    <w:lsdException w:name="Grid Table 2 Accent 5" w:uiPriority="47"/>
+    <w:lsdException w:name="Grid Table 3 Accent 5" w:uiPriority="48"/>
+    <w:lsdException w:name="Grid Table 4 Accent 5" w:uiPriority="49"/>
+    <w:lsdException w:name="Grid Table 5 Dark Accent 5" w:uiPriority="50"/>
+    <w:lsdException w:name="Grid Table 6 Colorful Accent 5" w:uiPriority="51"/>
+    <w:lsdException w:name="Grid Table 7 Colorful Accent 5" w:uiPriority="52"/>
+    <w:lsdException w:name="Grid Table 1 Light Accent 6" w:uiPriority="46"/>
+    <w:lsdException w:name="Grid Table 2 Accent 6" w:uiPriority="47"/>
+    <w:lsdException w:name="Grid Table 3 Accent 6" w:uiPriority="48"/>
+    <w:lsdException w:name="Grid Table 4 Accent 6" w:uiPriority="49"/>
+    <w:lsdException w:name="Grid Table 5 Dark Accent 6" w:uiPriority="50"/>
+    <w:lsdException w:name="Grid Table 6 Colorful Accent 6" w:uiPriority="51"/>
+    <w:lsdException w:name="Grid Table 7 Colorful Accent 6" w:uiPriority="52"/>
+    <w:lsdException w:name="List Table 1 Light" w:uiPriority="46"/>
+    <w:lsdException w:name="List Table 2" w:uiPriority="47"/>
+    <w:lsdException w:name="List Table 3" w:uiPriority="48"/>
+    <w:lsdException w:name="List Table 4" w:uiPriority="49"/>
+    <w:lsdException w:name="List Table 5 Dark" w:uiPriority="50"/>
+    <w:lsdException w:name="List Table 6 Colorful" w:uiPriority="51"/>
+    <w:lsdException w:name="List Table 7 Colorful" w:uiPriority="52"/>
+    <w:lsdException w:name="List Table 1 Light Accent 1" w:uiPriority="46"/>
+    <w:lsdException w:name="List Table 2 Accent 1" w:uiPriority="47"/>
+    <w:lsdException w:name="List Table 3 Accent 1" w:uiPriority="48"/>
+    <w:lsdException w:name="List Table 4 Accent 1" w:uiPriority="49"/>
+    <w:lsdException w:name="List Table 5 Dark Accent 1" w:uiPriority="50"/>
+    <w:lsdException w:name="List Table 6 Colorful Accent 1" w:uiPriority="51"/>
+    <w:lsdException w:name="List Table 7 Colorful Accent 1" w:uiPriority="52"/>
+    <w:lsdException w:name="List Table 1 Light Accent 2" w:uiPriority="46"/>
+    <w:lsdException w:name="List Table 2 Accent 2" w:uiPriority="47"/>
+    <w:lsdException w:name="List Table 3 Accent 2" w:uiPriority="48"/>
+    <w:lsdException w:name="List Table 4 Accent 2" w:uiPriority="49"/>
+    <w:lsdException w:name="List Table 5 Dark Accent 2" w:uiPriority="50"/>
+    <w:lsdException w:name="List Table 6 Colorful Accent 2" w:uiPriority="51"/>
+    <w:lsdException w:name="List Table 7 Colorful Accent 2" w:uiPriority="52"/>
+    <w:lsdException w:name="List Table 1 Light Accent 3" w:uiPriority="46"/>
+    <w:lsdException w:name="List Table 2 Accent 3" w:uiPriority="47"/>
+    <w:lsdException w:name="List Table 3 Accent 3" w:uiPriority="48"/>
+    <w:lsdException w:name="List Table 4 Accent 3" w:uiPriority="49"/>
+    <w:lsdException w:name="List Table 5 Dark Accent 3" w:uiPriority="50"/>
+    <w:lsdException w:name="List Table 6 Colorful Accent 3" w:uiPriority="51"/>
+    <w:lsdException w:name="List Table 7 Colorful Accent 3" w:uiPriority="52"/>
+    <w:lsdException w:name="List Table 1 Light Accent 4" w:uiPriority="46"/>
+    <w:lsdException w:name="List Table 2 Accent 4" w:uiPriority="47"/>
+    <w:lsdException w:name="List Table 3 Accent 4" w:uiPriority="48"/>
+    <w:lsdException w:name="List Table 4 Accent 4" w:uiPriority="49"/>
+    <w:lsdException w:name="List Table 5 Dark Accent 4" w:uiPriority="50"/>
+    <w:lsdException w:name="List Table 6 Colorful Accent 4" w:uiPriority="51"/>
+    <w:lsdException w:name="List Table 7 Colorful Accent 4" w:uiPriority="52"/>
+    <w:lsdException w:name="List Table 1 Light Accent 5" w:uiPriority="46"/>
+    <w:lsdException w:name="List Table 2 Accent 5" w:uiPriority="47"/>
+    <w:lsdException w:name="List Table 3 Accent 5" w:uiPriority="48"/>
+    <w:lsdException w:name="List Table 4 Accent 5" w:uiPriority="49"/>
+    <w:lsdException w:name="List Table 5 Dark Accent 5" w:uiPriority="50"/>
+    <w:lsdException w:name="List Table 6 Colorful Accent 5" w:uiPriority="51"/>
+    <w:lsdException w:name="List Table 7 Colorful Accent 5" w:uiPriority="52"/>
+    <w:lsdException w:name="List Table 1 Light Accent 6" w:uiPriority="46"/>
+    <w:lsdException w:name="List Table 2 Accent 6" w:uiPriority="47"/>
+    <w:lsdException w:name="List Table 3 Accent 6" w:uiPriority="48"/>
+    <w:lsdException w:name="List Table 4 Accent 6" w:uiPriority="49"/>
+    <w:lsdException w:name="List Table 5 Dark Accent 6" w:uiPriority="50"/>
+    <w:lsdException w:name="List Table 6 Colorful Accent 6" w:uiPriority="51"/>
+    <w:lsdException w:name="List Table 7 Colorful Accent 6" w:uiPriority="52"/>
   </w:latentStyles>
   <w:style w:type="paragraph" w:default="1" w:styleId="Normal">
     <w:name w:val="Normal"/>
@@ -6287,546 +7182,15 @@
       <w:u w:val="single"/>
     </w:rPr>
   </w:style>
-</w:styles>
-</file>
-
-<file path=word/stylesWithEffects.xml><?xml version="1.0" encoding="utf-8"?>
-<w:styles xmlns:wpc="http://schemas.microsoft.com/office/word/2010/wordprocessingCanvas" xmlns:mc="http://schemas.openxmlformats.org/markup-compatibility/2006" xmlns:o="urn:schemas-microsoft-com:office:office" xmlns:r="http://schemas.openxmlformats.org/officeDocument/2006/relationships" xmlns:m="http://schemas.openxmlformats.org/officeDocument/2006/math" xmlns:v="urn:schemas-microsoft-com:vml" xmlns:wp14="http://schemas.microsoft.com/office/word/2010/wordprocessingDrawing" xmlns:wp="http://schemas.openxmlformats.org/drawingml/2006/wordprocessingDrawing" xmlns:w10="urn:schemas-microsoft-com:office:word" xmlns:w="http://schemas.openxmlformats.org/wordprocessingml/2006/main" xmlns:w14="http://schemas.microsoft.com/office/word/2010/wordml" xmlns:wpg="http://schemas.microsoft.com/office/word/2010/wordprocessingGroup" xmlns:wpi="http://schemas.microsoft.com/office/word/2010/wordprocessingInk" xmlns:wne="http://schemas.microsoft.com/office/word/2006/wordml" xmlns:wps="http://schemas.microsoft.com/office/word/2010/wordprocessingShape" mc:Ignorable="w14 wp14">
-  <w:docDefaults>
-    <w:rPrDefault>
-      <w:rPr>
-        <w:rFonts w:ascii="Arial" w:eastAsia="Arial" w:hAnsi="Arial" w:cs="Times New Roman"/>
-        <w:lang w:val="nl-NL" w:eastAsia="nl-NL" w:bidi="ar-SA"/>
-      </w:rPr>
-    </w:rPrDefault>
-    <w:pPrDefault/>
-  </w:docDefaults>
-  <w:latentStyles w:defLockedState="0" w:defUIPriority="99" w:defSemiHidden="1" w:defUnhideWhenUsed="1" w:defQFormat="0" w:count="267">
-    <w:lsdException w:name="Normal" w:semiHidden="0" w:uiPriority="0" w:unhideWhenUsed="0" w:qFormat="1"/>
-    <w:lsdException w:name="heading 1" w:semiHidden="0" w:uiPriority="9" w:unhideWhenUsed="0" w:qFormat="1"/>
-    <w:lsdException w:name="heading 2" w:uiPriority="9" w:qFormat="1"/>
-    <w:lsdException w:name="heading 3" w:uiPriority="9" w:qFormat="1"/>
-    <w:lsdException w:name="heading 4" w:uiPriority="9" w:qFormat="1"/>
-    <w:lsdException w:name="heading 5" w:uiPriority="9" w:qFormat="1"/>
-    <w:lsdException w:name="heading 6" w:uiPriority="9" w:qFormat="1"/>
-    <w:lsdException w:name="heading 7" w:uiPriority="9" w:qFormat="1"/>
-    <w:lsdException w:name="heading 8" w:uiPriority="9" w:qFormat="1"/>
-    <w:lsdException w:name="heading 9" w:uiPriority="9" w:qFormat="1"/>
-    <w:lsdException w:name="toc 1" w:uiPriority="39" w:qFormat="1"/>
-    <w:lsdException w:name="toc 2" w:uiPriority="39" w:qFormat="1"/>
-    <w:lsdException w:name="toc 3" w:uiPriority="39" w:qFormat="1"/>
-    <w:lsdException w:name="toc 4" w:uiPriority="39"/>
-    <w:lsdException w:name="toc 5" w:uiPriority="39"/>
-    <w:lsdException w:name="toc 6" w:uiPriority="39"/>
-    <w:lsdException w:name="toc 7" w:uiPriority="39"/>
-    <w:lsdException w:name="toc 8" w:uiPriority="39"/>
-    <w:lsdException w:name="toc 9" w:uiPriority="39"/>
-    <w:lsdException w:name="caption" w:uiPriority="35" w:qFormat="1"/>
-    <w:lsdException w:name="Title" w:semiHidden="0" w:uiPriority="10" w:unhideWhenUsed="0" w:qFormat="1"/>
-    <w:lsdException w:name="Default Paragraph Font" w:uiPriority="1"/>
-    <w:lsdException w:name="Subtitle" w:semiHidden="0" w:uiPriority="11" w:unhideWhenUsed="0" w:qFormat="1"/>
-    <w:lsdException w:name="Strong" w:semiHidden="0" w:uiPriority="22" w:unhideWhenUsed="0" w:qFormat="1"/>
-    <w:lsdException w:name="Emphasis" w:semiHidden="0" w:uiPriority="20" w:unhideWhenUsed="0" w:qFormat="1"/>
-    <w:lsdException w:name="Table Grid" w:semiHidden="0" w:uiPriority="59" w:unhideWhenUsed="0"/>
-    <w:lsdException w:name="Placeholder Text" w:unhideWhenUsed="0"/>
-    <w:lsdException w:name="No Spacing" w:semiHidden="0" w:uiPriority="1" w:unhideWhenUsed="0" w:qFormat="1"/>
-    <w:lsdException w:name="Light Shading" w:semiHidden="0" w:uiPriority="60" w:unhideWhenUsed="0"/>
-    <w:lsdException w:name="Light List" w:semiHidden="0" w:uiPriority="61" w:unhideWhenUsed="0"/>
-    <w:lsdException w:name="Light Grid" w:semiHidden="0" w:uiPriority="62" w:unhideWhenUsed="0"/>
-    <w:lsdException w:name="Medium Shading 1" w:semiHidden="0" w:uiPriority="63" w:unhideWhenUsed="0"/>
-    <w:lsdException w:name="Medium Shading 2" w:semiHidden="0" w:uiPriority="64" w:unhideWhenUsed="0"/>
-    <w:lsdException w:name="Medium List 1" w:semiHidden="0" w:uiPriority="65" w:unhideWhenUsed="0"/>
-    <w:lsdException w:name="Medium List 2" w:semiHidden="0" w:uiPriority="66" w:unhideWhenUsed="0"/>
-    <w:lsdException w:name="Medium Grid 1" w:semiHidden="0" w:uiPriority="67" w:unhideWhenUsed="0"/>
-    <w:lsdException w:name="Medium Grid 2" w:semiHidden="0" w:uiPriority="68" w:unhideWhenUsed="0"/>
-    <w:lsdException w:name="Medium Grid 3" w:semiHidden="0" w:uiPriority="69" w:unhideWhenUsed="0"/>
-    <w:lsdException w:name="Dark List" w:semiHidden="0" w:uiPriority="70" w:unhideWhenUsed="0"/>
-    <w:lsdException w:name="Colorful Shading" w:semiHidden="0" w:uiPriority="71" w:unhideWhenUsed="0"/>
-    <w:lsdException w:name="Colorful List" w:semiHidden="0" w:uiPriority="72" w:unhideWhenUsed="0"/>
-    <w:lsdException w:name="Colorful Grid" w:semiHidden="0" w:uiPriority="73" w:unhideWhenUsed="0"/>
-    <w:lsdException w:name="Light Shading Accent 1" w:semiHidden="0" w:uiPriority="60" w:unhideWhenUsed="0"/>
-    <w:lsdException w:name="Light List Accent 1" w:semiHidden="0" w:uiPriority="61" w:unhideWhenUsed="0"/>
-    <w:lsdException w:name="Light Grid Accent 1" w:semiHidden="0" w:uiPriority="62" w:unhideWhenUsed="0"/>
-    <w:lsdException w:name="Medium Shading 1 Accent 1" w:semiHidden="0" w:uiPriority="63" w:unhideWhenUsed="0"/>
-    <w:lsdException w:name="Medium Shading 2 Accent 1" w:semiHidden="0" w:uiPriority="64" w:unhideWhenUsed="0"/>
-    <w:lsdException w:name="Medium List 1 Accent 1" w:semiHidden="0" w:uiPriority="65" w:unhideWhenUsed="0"/>
-    <w:lsdException w:name="Revision" w:unhideWhenUsed="0"/>
-    <w:lsdException w:name="List Paragraph" w:semiHidden="0" w:uiPriority="34" w:unhideWhenUsed="0" w:qFormat="1"/>
-    <w:lsdException w:name="Quote" w:semiHidden="0" w:uiPriority="29" w:unhideWhenUsed="0" w:qFormat="1"/>
-    <w:lsdException w:name="Intense Quote" w:semiHidden="0" w:uiPriority="30" w:unhideWhenUsed="0" w:qFormat="1"/>
-    <w:lsdException w:name="Medium List 2 Accent 1" w:semiHidden="0" w:uiPriority="66" w:unhideWhenUsed="0"/>
-    <w:lsdException w:name="Medium Grid 1 Accent 1" w:semiHidden="0" w:uiPriority="67" w:unhideWhenUsed="0"/>
-    <w:lsdException w:name="Medium Grid 2 Accent 1" w:semiHidden="0" w:uiPriority="68" w:unhideWhenUsed="0"/>
-    <w:lsdException w:name="Medium Grid 3 Accent 1" w:semiHidden="0" w:uiPriority="69" w:unhideWhenUsed="0"/>
-    <w:lsdException w:name="Dark List Accent 1" w:semiHidden="0" w:uiPriority="70" w:unhideWhenUsed="0"/>
-    <w:lsdException w:name="Colorful Shading Accent 1" w:semiHidden="0" w:uiPriority="71" w:unhideWhenUsed="0"/>
-    <w:lsdException w:name="Colorful List Accent 1" w:semiHidden="0" w:uiPriority="72" w:unhideWhenUsed="0"/>
-    <w:lsdException w:name="Colorful Grid Accent 1" w:semiHidden="0" w:uiPriority="73" w:unhideWhenUsed="0"/>
-    <w:lsdException w:name="Light Shading Accent 2" w:semiHidden="0" w:uiPriority="60" w:unhideWhenUsed="0"/>
-    <w:lsdException w:name="Light List Accent 2" w:semiHidden="0" w:uiPriority="61" w:unhideWhenUsed="0"/>
-    <w:lsdException w:name="Light Grid Accent 2" w:semiHidden="0" w:uiPriority="62" w:unhideWhenUsed="0"/>
-    <w:lsdException w:name="Medium Shading 1 Accent 2" w:semiHidden="0" w:uiPriority="63" w:unhideWhenUsed="0"/>
-    <w:lsdException w:name="Medium Shading 2 Accent 2" w:semiHidden="0" w:uiPriority="64" w:unhideWhenUsed="0"/>
-    <w:lsdException w:name="Medium List 1 Accent 2" w:semiHidden="0" w:uiPriority="65" w:unhideWhenUsed="0"/>
-    <w:lsdException w:name="Medium List 2 Accent 2" w:semiHidden="0" w:uiPriority="66" w:unhideWhenUsed="0"/>
-    <w:lsdException w:name="Medium Grid 1 Accent 2" w:semiHidden="0" w:uiPriority="67" w:unhideWhenUsed="0"/>
-    <w:lsdException w:name="Medium Grid 2 Accent 2" w:semiHidden="0" w:uiPriority="68" w:unhideWhenUsed="0"/>
-    <w:lsdException w:name="Medium Grid 3 Accent 2" w:semiHidden="0" w:uiPriority="69" w:unhideWhenUsed="0"/>
-    <w:lsdException w:name="Dark List Accent 2" w:semiHidden="0" w:uiPriority="70" w:unhideWhenUsed="0"/>
-    <w:lsdException w:name="Colorful Shading Accent 2" w:semiHidden="0" w:uiPriority="71" w:unhideWhenUsed="0"/>
-    <w:lsdException w:name="Colorful List Accent 2" w:semiHidden="0" w:uiPriority="72" w:unhideWhenUsed="0"/>
-    <w:lsdException w:name="Colorful Grid Accent 2" w:semiHidden="0" w:uiPriority="73" w:unhideWhenUsed="0"/>
-    <w:lsdException w:name="Light Shading Accent 3" w:semiHidden="0" w:uiPriority="60" w:unhideWhenUsed="0"/>
-    <w:lsdException w:name="Light List Accent 3" w:semiHidden="0" w:uiPriority="61" w:unhideWhenUsed="0"/>
-    <w:lsdException w:name="Light Grid Accent 3" w:semiHidden="0" w:uiPriority="62" w:unhideWhenUsed="0"/>
-    <w:lsdException w:name="Medium Shading 1 Accent 3" w:semiHidden="0" w:uiPriority="63" w:unhideWhenUsed="0"/>
-    <w:lsdException w:name="Medium Shading 2 Accent 3" w:semiHidden="0" w:uiPriority="64" w:unhideWhenUsed="0"/>
-    <w:lsdException w:name="Medium List 1 Accent 3" w:semiHidden="0" w:uiPriority="65" w:unhideWhenUsed="0"/>
-    <w:lsdException w:name="Medium List 2 Accent 3" w:semiHidden="0" w:uiPriority="66" w:unhideWhenUsed="0"/>
-    <w:lsdException w:name="Medium Grid 1 Accent 3" w:semiHidden="0" w:uiPriority="67" w:unhideWhenUsed="0"/>
-    <w:lsdException w:name="Medium Grid 2 Accent 3" w:semiHidden="0" w:uiPriority="68" w:unhideWhenUsed="0"/>
-    <w:lsdException w:name="Medium Grid 3 Accent 3" w:semiHidden="0" w:uiPriority="69" w:unhideWhenUsed="0"/>
-    <w:lsdException w:name="Dark List Accent 3" w:semiHidden="0" w:uiPriority="70" w:unhideWhenUsed="0"/>
-    <w:lsdException w:name="Colorful Shading Accent 3" w:semiHidden="0" w:uiPriority="71" w:unhideWhenUsed="0"/>
-    <w:lsdException w:name="Colorful List Accent 3" w:semiHidden="0" w:uiPriority="72" w:unhideWhenUsed="0"/>
-    <w:lsdException w:name="Colorful Grid Accent 3" w:semiHidden="0" w:uiPriority="73" w:unhideWhenUsed="0"/>
-    <w:lsdException w:name="Light Shading Accent 4" w:semiHidden="0" w:uiPriority="60" w:unhideWhenUsed="0"/>
-    <w:lsdException w:name="Light List Accent 4" w:semiHidden="0" w:uiPriority="61" w:unhideWhenUsed="0"/>
-    <w:lsdException w:name="Light Grid Accent 4" w:semiHidden="0" w:uiPriority="62" w:unhideWhenUsed="0"/>
-    <w:lsdException w:name="Medium Shading 1 Accent 4" w:semiHidden="0" w:uiPriority="63" w:unhideWhenUsed="0"/>
-    <w:lsdException w:name="Medium Shading 2 Accent 4" w:semiHidden="0" w:uiPriority="64" w:unhideWhenUsed="0"/>
-    <w:lsdException w:name="Medium List 1 Accent 4" w:semiHidden="0" w:uiPriority="65" w:unhideWhenUsed="0"/>
-    <w:lsdException w:name="Medium List 2 Accent 4" w:semiHidden="0" w:uiPriority="66" w:unhideWhenUsed="0"/>
-    <w:lsdException w:name="Medium Grid 1 Accent 4" w:semiHidden="0" w:uiPriority="67" w:unhideWhenUsed="0"/>
-    <w:lsdException w:name="Medium Grid 2 Accent 4" w:semiHidden="0" w:uiPriority="68" w:unhideWhenUsed="0"/>
-    <w:lsdException w:name="Medium Grid 3 Accent 4" w:semiHidden="0" w:uiPriority="69" w:unhideWhenUsed="0"/>
-    <w:lsdException w:name="Dark List Accent 4" w:semiHidden="0" w:uiPriority="70" w:unhideWhenUsed="0"/>
-    <w:lsdException w:name="Colorful Shading Accent 4" w:semiHidden="0" w:uiPriority="71" w:unhideWhenUsed="0"/>
-    <w:lsdException w:name="Colorful List Accent 4" w:semiHidden="0" w:uiPriority="72" w:unhideWhenUsed="0"/>
-    <w:lsdException w:name="Colorful Grid Accent 4" w:semiHidden="0" w:uiPriority="73" w:unhideWhenUsed="0"/>
-    <w:lsdException w:name="Light Shading Accent 5" w:semiHidden="0" w:uiPriority="60" w:unhideWhenUsed="0"/>
-    <w:lsdException w:name="Light List Accent 5" w:semiHidden="0" w:uiPriority="61" w:unhideWhenUsed="0"/>
-    <w:lsdException w:name="Light Grid Accent 5" w:semiHidden="0" w:uiPriority="62" w:unhideWhenUsed="0"/>
-    <w:lsdException w:name="Medium Shading 1 Accent 5" w:semiHidden="0" w:uiPriority="63" w:unhideWhenUsed="0"/>
-    <w:lsdException w:name="Medium Shading 2 Accent 5" w:semiHidden="0" w:uiPriority="64" w:unhideWhenUsed="0"/>
-    <w:lsdException w:name="Medium List 1 Accent 5" w:semiHidden="0" w:uiPriority="65" w:unhideWhenUsed="0"/>
-    <w:lsdException w:name="Medium List 2 Accent 5" w:semiHidden="0" w:uiPriority="66" w:unhideWhenUsed="0"/>
-    <w:lsdException w:name="Medium Grid 1 Accent 5" w:semiHidden="0" w:uiPriority="67" w:unhideWhenUsed="0"/>
-    <w:lsdException w:name="Medium Grid 2 Accent 5" w:semiHidden="0" w:uiPriority="68" w:unhideWhenUsed="0"/>
-    <w:lsdException w:name="Medium Grid 3 Accent 5" w:semiHidden="0" w:uiPriority="69" w:unhideWhenUsed="0"/>
-    <w:lsdException w:name="Dark List Accent 5" w:semiHidden="0" w:uiPriority="70" w:unhideWhenUsed="0"/>
-    <w:lsdException w:name="Colorful Shading Accent 5" w:semiHidden="0" w:uiPriority="71" w:unhideWhenUsed="0"/>
-    <w:lsdException w:name="Colorful List Accent 5" w:semiHidden="0" w:uiPriority="72" w:unhideWhenUsed="0"/>
-    <w:lsdException w:name="Colorful Grid Accent 5" w:semiHidden="0" w:uiPriority="73" w:unhideWhenUsed="0"/>
-    <w:lsdException w:name="Light Shading Accent 6" w:semiHidden="0" w:uiPriority="60" w:unhideWhenUsed="0"/>
-    <w:lsdException w:name="Light List Accent 6" w:semiHidden="0" w:uiPriority="61" w:unhideWhenUsed="0"/>
-    <w:lsdException w:name="Light Grid Accent 6" w:semiHidden="0" w:uiPriority="62" w:unhideWhenUsed="0"/>
-    <w:lsdException w:name="Medium Shading 1 Accent 6" w:semiHidden="0" w:uiPriority="63" w:unhideWhenUsed="0"/>
-    <w:lsdException w:name="Medium Shading 2 Accent 6" w:semiHidden="0" w:uiPriority="64" w:unhideWhenUsed="0"/>
-    <w:lsdException w:name="Medium List 1 Accent 6" w:semiHidden="0" w:uiPriority="65" w:unhideWhenUsed="0"/>
-    <w:lsdException w:name="Medium List 2 Accent 6" w:semiHidden="0" w:uiPriority="66" w:unhideWhenUsed="0"/>
-    <w:lsdException w:name="Medium Grid 1 Accent 6" w:semiHidden="0" w:uiPriority="67" w:unhideWhenUsed="0"/>
-    <w:lsdException w:name="Medium Grid 2 Accent 6" w:semiHidden="0" w:uiPriority="68" w:unhideWhenUsed="0"/>
-    <w:lsdException w:name="Medium Grid 3 Accent 6" w:semiHidden="0" w:uiPriority="69" w:unhideWhenUsed="0"/>
-    <w:lsdException w:name="Dark List Accent 6" w:semiHidden="0" w:uiPriority="70" w:unhideWhenUsed="0"/>
-    <w:lsdException w:name="Colorful Shading Accent 6" w:semiHidden="0" w:uiPriority="71" w:unhideWhenUsed="0"/>
-    <w:lsdException w:name="Colorful List Accent 6" w:semiHidden="0" w:uiPriority="72" w:unhideWhenUsed="0"/>
-    <w:lsdException w:name="Colorful Grid Accent 6" w:semiHidden="0" w:uiPriority="73" w:unhideWhenUsed="0"/>
-    <w:lsdException w:name="Subtle Emphasis" w:semiHidden="0" w:uiPriority="19" w:unhideWhenUsed="0" w:qFormat="1"/>
-    <w:lsdException w:name="Intense Emphasis" w:semiHidden="0" w:uiPriority="21" w:unhideWhenUsed="0" w:qFormat="1"/>
-    <w:lsdException w:name="Subtle Reference" w:semiHidden="0" w:uiPriority="31" w:unhideWhenUsed="0" w:qFormat="1"/>
-    <w:lsdException w:name="Intense Reference" w:semiHidden="0" w:uiPriority="32" w:unhideWhenUsed="0" w:qFormat="1"/>
-    <w:lsdException w:name="Book Title" w:semiHidden="0" w:uiPriority="33" w:unhideWhenUsed="0" w:qFormat="1"/>
-    <w:lsdException w:name="Bibliography" w:uiPriority="37"/>
-    <w:lsdException w:name="TOC Heading" w:uiPriority="39" w:qFormat="1"/>
-  </w:latentStyles>
-  <w:style w:type="paragraph" w:default="1" w:styleId="Normal">
-    <w:name w:val="Normal"/>
+  <w:style w:type="paragraph" w:styleId="NoSpacing">
+    <w:name w:val="No Spacing"/>
+    <w:uiPriority w:val="1"/>
     <w:qFormat/>
-    <w:pPr>
-      <w:spacing w:after="200" w:line="276" w:lineRule="auto"/>
-    </w:pPr>
+    <w:rsid w:val="000911C1"/>
     <w:rPr>
       <w:sz w:val="22"/>
       <w:szCs w:val="22"/>
       <w:lang w:eastAsia="en-US"/>
-    </w:rPr>
-  </w:style>
-  <w:style w:type="paragraph" w:styleId="Heading1">
-    <w:name w:val="heading 1"/>
-    <w:basedOn w:val="Normal"/>
-    <w:next w:val="Normal"/>
-    <w:link w:val="Heading1Char"/>
-    <w:uiPriority w:val="9"/>
-    <w:qFormat/>
-    <w:rsid w:val="007C71F4"/>
-    <w:pPr>
-      <w:keepNext/>
-      <w:keepLines/>
-      <w:spacing w:before="480" w:after="0"/>
-      <w:outlineLvl w:val="0"/>
-    </w:pPr>
-    <w:rPr>
-      <w:rFonts w:eastAsia="Times New Roman"/>
-      <w:b/>
-      <w:bCs/>
-      <w:color w:val="6B7C71"/>
-      <w:sz w:val="28"/>
-      <w:szCs w:val="28"/>
-    </w:rPr>
-  </w:style>
-  <w:style w:type="paragraph" w:styleId="Heading2">
-    <w:name w:val="heading 2"/>
-    <w:basedOn w:val="Normal"/>
-    <w:next w:val="Normal"/>
-    <w:link w:val="Heading2Char"/>
-    <w:uiPriority w:val="9"/>
-    <w:unhideWhenUsed/>
-    <w:qFormat/>
-    <w:rsid w:val="00AC59CD"/>
-    <w:pPr>
-      <w:keepNext/>
-      <w:keepLines/>
-      <w:spacing w:before="200" w:after="0"/>
-      <w:outlineLvl w:val="1"/>
-    </w:pPr>
-    <w:rPr>
-      <w:rFonts w:eastAsia="Times New Roman"/>
-      <w:b/>
-      <w:bCs/>
-      <w:color w:val="93A299"/>
-      <w:sz w:val="26"/>
-      <w:szCs w:val="26"/>
-    </w:rPr>
-  </w:style>
-  <w:style w:type="paragraph" w:styleId="Heading3">
-    <w:name w:val="heading 3"/>
-    <w:basedOn w:val="Normal"/>
-    <w:next w:val="Normal"/>
-    <w:link w:val="Heading3Char"/>
-    <w:uiPriority w:val="9"/>
-    <w:unhideWhenUsed/>
-    <w:qFormat/>
-    <w:rsid w:val="00624ED8"/>
-    <w:pPr>
-      <w:keepNext/>
-      <w:keepLines/>
-      <w:spacing w:before="200" w:after="0"/>
-      <w:outlineLvl w:val="2"/>
-    </w:pPr>
-    <w:rPr>
-      <w:rFonts w:eastAsia="Times New Roman"/>
-      <w:b/>
-      <w:bCs/>
-      <w:color w:val="93A299"/>
-    </w:rPr>
-  </w:style>
-  <w:style w:type="paragraph" w:styleId="Heading4">
-    <w:name w:val="heading 4"/>
-    <w:basedOn w:val="Normal"/>
-    <w:next w:val="Normal"/>
-    <w:link w:val="Heading4Char"/>
-    <w:uiPriority w:val="9"/>
-    <w:unhideWhenUsed/>
-    <w:qFormat/>
-    <w:rsid w:val="00624ED8"/>
-    <w:pPr>
-      <w:keepNext/>
-      <w:keepLines/>
-      <w:spacing w:before="200" w:after="0"/>
-      <w:outlineLvl w:val="3"/>
-    </w:pPr>
-    <w:rPr>
-      <w:rFonts w:eastAsia="Times New Roman"/>
-      <w:b/>
-      <w:bCs/>
-      <w:i/>
-      <w:iCs/>
-      <w:color w:val="93A299"/>
-    </w:rPr>
-  </w:style>
-  <w:style w:type="character" w:default="1" w:styleId="DefaultParagraphFont">
-    <w:name w:val="Default Paragraph Font"/>
-    <w:uiPriority w:val="1"/>
-    <w:semiHidden/>
-    <w:unhideWhenUsed/>
-  </w:style>
-  <w:style w:type="table" w:default="1" w:styleId="TableNormal">
-    <w:name w:val="Normal Table"/>
-    <w:uiPriority w:val="99"/>
-    <w:semiHidden/>
-    <w:unhideWhenUsed/>
-    <w:tblPr>
-      <w:tblInd w:w="0" w:type="dxa"/>
-      <w:tblCellMar>
-        <w:top w:w="0" w:type="dxa"/>
-        <w:left w:w="108" w:type="dxa"/>
-        <w:bottom w:w="0" w:type="dxa"/>
-        <w:right w:w="108" w:type="dxa"/>
-      </w:tblCellMar>
-    </w:tblPr>
-  </w:style>
-  <w:style w:type="numbering" w:default="1" w:styleId="NoList">
-    <w:name w:val="No List"/>
-    <w:uiPriority w:val="99"/>
-    <w:semiHidden/>
-    <w:unhideWhenUsed/>
-  </w:style>
-  <w:style w:type="paragraph" w:styleId="ListParagraph">
-    <w:name w:val="List Paragraph"/>
-    <w:basedOn w:val="Normal"/>
-    <w:uiPriority w:val="34"/>
-    <w:qFormat/>
-    <w:rsid w:val="007C71F4"/>
-    <w:pPr>
-      <w:ind w:left="720"/>
-      <w:contextualSpacing/>
-    </w:pPr>
-  </w:style>
-  <w:style w:type="character" w:customStyle="1" w:styleId="Heading1Char">
-    <w:name w:val="Heading 1 Char"/>
-    <w:link w:val="Heading1"/>
-    <w:uiPriority w:val="9"/>
-    <w:rsid w:val="007C71F4"/>
-    <w:rPr>
-      <w:rFonts w:ascii="Arial" w:eastAsia="Times New Roman" w:hAnsi="Arial" w:cs="Times New Roman"/>
-      <w:b/>
-      <w:bCs/>
-      <w:color w:val="6B7C71"/>
-      <w:sz w:val="28"/>
-      <w:szCs w:val="28"/>
-    </w:rPr>
-  </w:style>
-  <w:style w:type="paragraph" w:styleId="BalloonText">
-    <w:name w:val="Balloon Text"/>
-    <w:basedOn w:val="Normal"/>
-    <w:link w:val="BalloonTextChar"/>
-    <w:uiPriority w:val="99"/>
-    <w:semiHidden/>
-    <w:unhideWhenUsed/>
-    <w:rsid w:val="00AC59CD"/>
-    <w:pPr>
-      <w:spacing w:after="0" w:line="240" w:lineRule="auto"/>
-    </w:pPr>
-    <w:rPr>
-      <w:rFonts w:ascii="Tahoma" w:hAnsi="Tahoma" w:cs="Tahoma"/>
-      <w:sz w:val="16"/>
-      <w:szCs w:val="16"/>
-    </w:rPr>
-  </w:style>
-  <w:style w:type="character" w:customStyle="1" w:styleId="BalloonTextChar">
-    <w:name w:val="Balloon Text Char"/>
-    <w:link w:val="BalloonText"/>
-    <w:uiPriority w:val="99"/>
-    <w:semiHidden/>
-    <w:rsid w:val="00AC59CD"/>
-    <w:rPr>
-      <w:rFonts w:ascii="Tahoma" w:hAnsi="Tahoma" w:cs="Tahoma"/>
-      <w:sz w:val="16"/>
-      <w:szCs w:val="16"/>
-    </w:rPr>
-  </w:style>
-  <w:style w:type="character" w:customStyle="1" w:styleId="Heading2Char">
-    <w:name w:val="Heading 2 Char"/>
-    <w:link w:val="Heading2"/>
-    <w:uiPriority w:val="9"/>
-    <w:rsid w:val="00AC59CD"/>
-    <w:rPr>
-      <w:rFonts w:ascii="Arial" w:eastAsia="Times New Roman" w:hAnsi="Arial" w:cs="Times New Roman"/>
-      <w:b/>
-      <w:bCs/>
-      <w:color w:val="93A299"/>
-      <w:sz w:val="26"/>
-      <w:szCs w:val="26"/>
-    </w:rPr>
-  </w:style>
-  <w:style w:type="character" w:customStyle="1" w:styleId="Heading3Char">
-    <w:name w:val="Heading 3 Char"/>
-    <w:link w:val="Heading3"/>
-    <w:uiPriority w:val="9"/>
-    <w:rsid w:val="00624ED8"/>
-    <w:rPr>
-      <w:rFonts w:ascii="Arial" w:eastAsia="Times New Roman" w:hAnsi="Arial" w:cs="Times New Roman"/>
-      <w:b/>
-      <w:bCs/>
-      <w:color w:val="93A299"/>
-    </w:rPr>
-  </w:style>
-  <w:style w:type="character" w:customStyle="1" w:styleId="Heading4Char">
-    <w:name w:val="Heading 4 Char"/>
-    <w:link w:val="Heading4"/>
-    <w:uiPriority w:val="9"/>
-    <w:rsid w:val="00624ED8"/>
-    <w:rPr>
-      <w:rFonts w:ascii="Arial" w:eastAsia="Times New Roman" w:hAnsi="Arial" w:cs="Times New Roman"/>
-      <w:b/>
-      <w:bCs/>
-      <w:i/>
-      <w:iCs/>
-      <w:color w:val="93A299"/>
-    </w:rPr>
-  </w:style>
-  <w:style w:type="paragraph" w:styleId="Title">
-    <w:name w:val="Title"/>
-    <w:basedOn w:val="Normal"/>
-    <w:next w:val="Normal"/>
-    <w:link w:val="TitleChar"/>
-    <w:uiPriority w:val="10"/>
-    <w:qFormat/>
-    <w:rsid w:val="00624ED8"/>
-    <w:pPr>
-      <w:pBdr>
-        <w:bottom w:val="single" w:sz="8" w:space="4" w:color="93A299"/>
-      </w:pBdr>
-      <w:spacing w:after="300" w:line="240" w:lineRule="auto"/>
-      <w:contextualSpacing/>
-    </w:pPr>
-    <w:rPr>
-      <w:rFonts w:eastAsia="Times New Roman"/>
-      <w:color w:val="A43926"/>
-      <w:spacing w:val="5"/>
-      <w:kern w:val="28"/>
-      <w:sz w:val="52"/>
-      <w:szCs w:val="52"/>
-    </w:rPr>
-  </w:style>
-  <w:style w:type="character" w:customStyle="1" w:styleId="TitleChar">
-    <w:name w:val="Title Char"/>
-    <w:link w:val="Title"/>
-    <w:uiPriority w:val="10"/>
-    <w:rsid w:val="00624ED8"/>
-    <w:rPr>
-      <w:rFonts w:ascii="Arial" w:eastAsia="Times New Roman" w:hAnsi="Arial" w:cs="Times New Roman"/>
-      <w:color w:val="A43926"/>
-      <w:spacing w:val="5"/>
-      <w:kern w:val="28"/>
-      <w:sz w:val="52"/>
-      <w:szCs w:val="52"/>
-    </w:rPr>
-  </w:style>
-  <w:style w:type="paragraph" w:styleId="Header">
-    <w:name w:val="header"/>
-    <w:basedOn w:val="Normal"/>
-    <w:link w:val="HeaderChar"/>
-    <w:uiPriority w:val="99"/>
-    <w:unhideWhenUsed/>
-    <w:rsid w:val="00624ED8"/>
-    <w:pPr>
-      <w:tabs>
-        <w:tab w:val="center" w:pos="4536"/>
-        <w:tab w:val="right" w:pos="9072"/>
-      </w:tabs>
-      <w:spacing w:after="0" w:line="240" w:lineRule="auto"/>
-    </w:pPr>
-  </w:style>
-  <w:style w:type="character" w:customStyle="1" w:styleId="HeaderChar">
-    <w:name w:val="Header Char"/>
-    <w:basedOn w:val="DefaultParagraphFont"/>
-    <w:link w:val="Header"/>
-    <w:uiPriority w:val="99"/>
-    <w:rsid w:val="00624ED8"/>
-  </w:style>
-  <w:style w:type="paragraph" w:styleId="Footer">
-    <w:name w:val="footer"/>
-    <w:basedOn w:val="Normal"/>
-    <w:link w:val="FooterChar"/>
-    <w:uiPriority w:val="99"/>
-    <w:unhideWhenUsed/>
-    <w:rsid w:val="00624ED8"/>
-    <w:pPr>
-      <w:tabs>
-        <w:tab w:val="center" w:pos="4536"/>
-        <w:tab w:val="right" w:pos="9072"/>
-      </w:tabs>
-      <w:spacing w:after="0" w:line="240" w:lineRule="auto"/>
-    </w:pPr>
-  </w:style>
-  <w:style w:type="character" w:customStyle="1" w:styleId="FooterChar">
-    <w:name w:val="Footer Char"/>
-    <w:basedOn w:val="DefaultParagraphFont"/>
-    <w:link w:val="Footer"/>
-    <w:uiPriority w:val="99"/>
-    <w:rsid w:val="00624ED8"/>
-  </w:style>
-  <w:style w:type="paragraph" w:styleId="TOCHeading">
-    <w:name w:val="TOC Heading"/>
-    <w:basedOn w:val="Heading1"/>
-    <w:next w:val="Normal"/>
-    <w:uiPriority w:val="39"/>
-    <w:semiHidden/>
-    <w:unhideWhenUsed/>
-    <w:qFormat/>
-    <w:rsid w:val="002E5F5E"/>
-    <w:pPr>
-      <w:outlineLvl w:val="9"/>
-    </w:pPr>
-    <w:rPr>
-      <w:rFonts w:asciiTheme="majorHAnsi" w:eastAsiaTheme="majorEastAsia" w:hAnsiTheme="majorHAnsi" w:cstheme="majorBidi"/>
-      <w:color w:val="6B7C71" w:themeColor="accent1" w:themeShade="BF"/>
-      <w:lang w:val="en-US" w:eastAsia="ja-JP"/>
-    </w:rPr>
-  </w:style>
-  <w:style w:type="paragraph" w:styleId="TOC2">
-    <w:name w:val="toc 2"/>
-    <w:basedOn w:val="Normal"/>
-    <w:next w:val="Normal"/>
-    <w:autoRedefine/>
-    <w:uiPriority w:val="39"/>
-    <w:unhideWhenUsed/>
-    <w:qFormat/>
-    <w:rsid w:val="002E5F5E"/>
-    <w:pPr>
-      <w:spacing w:after="100"/>
-      <w:ind w:left="220"/>
-    </w:pPr>
-    <w:rPr>
-      <w:rFonts w:eastAsia="Times New Roman"/>
-      <w:lang w:val="en-US" w:eastAsia="ja-JP"/>
-    </w:rPr>
-  </w:style>
-  <w:style w:type="paragraph" w:styleId="TOC1">
-    <w:name w:val="toc 1"/>
-    <w:basedOn w:val="Normal"/>
-    <w:next w:val="Normal"/>
-    <w:autoRedefine/>
-    <w:uiPriority w:val="39"/>
-    <w:unhideWhenUsed/>
-    <w:qFormat/>
-    <w:rsid w:val="002E5F5E"/>
-    <w:pPr>
-      <w:spacing w:after="100"/>
-    </w:pPr>
-    <w:rPr>
-      <w:rFonts w:eastAsia="Times New Roman"/>
-      <w:lang w:val="en-US" w:eastAsia="ja-JP"/>
-    </w:rPr>
-  </w:style>
-  <w:style w:type="paragraph" w:styleId="TOC3">
-    <w:name w:val="toc 3"/>
-    <w:basedOn w:val="Normal"/>
-    <w:next w:val="Normal"/>
-    <w:autoRedefine/>
-    <w:uiPriority w:val="39"/>
-    <w:unhideWhenUsed/>
-    <w:qFormat/>
-    <w:rsid w:val="002E5F5E"/>
-    <w:pPr>
-      <w:spacing w:after="100"/>
-      <w:ind w:left="440"/>
-    </w:pPr>
-    <w:rPr>
-      <w:rFonts w:eastAsia="Times New Roman"/>
-      <w:lang w:val="en-US" w:eastAsia="ja-JP"/>
-    </w:rPr>
-  </w:style>
-  <w:style w:type="character" w:styleId="Hyperlink">
-    <w:name w:val="Hyperlink"/>
-    <w:uiPriority w:val="99"/>
-    <w:unhideWhenUsed/>
-    <w:rsid w:val="002E5F5E"/>
-    <w:rPr>
-      <w:color w:val="0000FF"/>
-      <w:u w:val="single"/>
     </w:rPr>
   </w:style>
 </w:styles>
@@ -7125,7 +7489,7 @@
 </file>
 
 <file path=customXml/itemProps1.xml><?xml version="1.0" encoding="utf-8"?>
-<ds:datastoreItem xmlns:ds="http://schemas.openxmlformats.org/officeDocument/2006/customXml" ds:itemID="{886F01E0-B196-4931-89AA-FA4C4F968978}">
+<ds:datastoreItem xmlns:ds="http://schemas.openxmlformats.org/officeDocument/2006/customXml" ds:itemID="{E97DDE9D-5ABB-48A6-8F47-F9C8411181F3}">
   <ds:schemaRefs>
     <ds:schemaRef ds:uri="http://schemas.openxmlformats.org/officeDocument/2006/bibliography"/>
   </ds:schemaRefs>

</xml_diff>